<commit_message>
Near final draft with accompanying analysis markdown
</commit_message>
<xml_diff>
--- a/paper/Final_Paper1.docx
+++ b/paper/Final_Paper1.docx
@@ -146,103 +146,280 @@
       </w:pPr>
       <w:r>
         <w:rPr>
+          <w:i/>
           <w:noProof/>
         </w:rPr>
-        <w:drawing>
-          <wp:anchor distT="0" distB="0" distL="114300" distR="114300" simplePos="0" relativeHeight="251658240" behindDoc="0" locked="0" layoutInCell="1" allowOverlap="1" wp14:anchorId="339AB97D" wp14:editId="51CABCC3">
-            <wp:simplePos x="0" y="0"/>
-            <wp:positionH relativeFrom="column">
-              <wp:posOffset>3543300</wp:posOffset>
-            </wp:positionH>
-            <wp:positionV relativeFrom="paragraph">
-              <wp:posOffset>106680</wp:posOffset>
-            </wp:positionV>
-            <wp:extent cx="1826895" cy="2419985"/>
-            <wp:effectExtent l="25400" t="25400" r="27305" b="18415"/>
-            <wp:wrapTight wrapText="bothSides">
-              <wp:wrapPolygon edited="0">
-                <wp:start x="-300" y="-227"/>
-                <wp:lineTo x="-300" y="21538"/>
-                <wp:lineTo x="21623" y="21538"/>
-                <wp:lineTo x="21623" y="-227"/>
-                <wp:lineTo x="-300" y="-227"/>
-              </wp:wrapPolygon>
-            </wp:wrapTight>
-            <wp:docPr id="1" name="Picture 1"/>
-            <wp:cNvGraphicFramePr>
-              <a:graphicFrameLocks xmlns:a="http://schemas.openxmlformats.org/drawingml/2006/main" noChangeAspect="1"/>
-            </wp:cNvGraphicFramePr>
-            <a:graphic xmlns:a="http://schemas.openxmlformats.org/drawingml/2006/main">
-              <a:graphicData uri="http://schemas.openxmlformats.org/drawingml/2006/picture">
-                <pic:pic xmlns:pic="http://schemas.openxmlformats.org/drawingml/2006/picture">
-                  <pic:nvPicPr>
-                    <pic:cNvPr id="1" name="Picture 1"/>
-                    <pic:cNvPicPr>
-                      <a:picLocks noChangeAspect="1" noChangeArrowheads="1"/>
-                    </pic:cNvPicPr>
-                  </pic:nvPicPr>
-                  <pic:blipFill>
-                    <a:blip r:embed="rId8">
-                      <a:extLst>
-                        <a:ext uri="{28A0092B-C50C-407E-A947-70E740481C1C}">
-                          <a14:useLocalDpi xmlns:a14="http://schemas.microsoft.com/office/drawing/2010/main" val="0"/>
-                        </a:ext>
-                      </a:extLst>
-                    </a:blip>
-                    <a:srcRect/>
-                    <a:stretch>
-                      <a:fillRect/>
-                    </a:stretch>
-                  </pic:blipFill>
-                  <pic:spPr bwMode="auto">
-                    <a:xfrm>
-                      <a:off x="0" y="0"/>
-                      <a:ext cx="1826895" cy="2419985"/>
-                    </a:xfrm>
-                    <a:prstGeom prst="rect">
-                      <a:avLst/>
-                    </a:prstGeom>
-                    <a:noFill/>
-                    <a:ln>
-                      <a:solidFill>
-                        <a:schemeClr val="bg1">
-                          <a:lumMod val="75000"/>
-                        </a:schemeClr>
-                      </a:solidFill>
-                    </a:ln>
-                  </pic:spPr>
-                </pic:pic>
-              </a:graphicData>
-            </a:graphic>
-            <wp14:sizeRelH relativeFrom="page">
-              <wp14:pctWidth>0</wp14:pctWidth>
-            </wp14:sizeRelH>
-            <wp14:sizeRelV relativeFrom="page">
-              <wp14:pctHeight>0</wp14:pctHeight>
-            </wp14:sizeRelV>
-          </wp:anchor>
-        </w:drawing>
+        <mc:AlternateContent>
+          <mc:Choice Requires="wpg">
+            <w:drawing>
+              <wp:anchor distT="0" distB="0" distL="114300" distR="114300" simplePos="0" relativeHeight="251667456" behindDoc="0" locked="0" layoutInCell="1" allowOverlap="1" wp14:anchorId="31D065DC" wp14:editId="72609FD6">
+                <wp:simplePos x="0" y="0"/>
+                <wp:positionH relativeFrom="column">
+                  <wp:posOffset>3202305</wp:posOffset>
+                </wp:positionH>
+                <wp:positionV relativeFrom="paragraph">
+                  <wp:posOffset>154940</wp:posOffset>
+                </wp:positionV>
+                <wp:extent cx="2169795" cy="3200400"/>
+                <wp:effectExtent l="25400" t="25400" r="14605" b="0"/>
+                <wp:wrapThrough wrapText="bothSides">
+                  <wp:wrapPolygon edited="0">
+                    <wp:start x="-253" y="-171"/>
+                    <wp:lineTo x="-253" y="21429"/>
+                    <wp:lineTo x="21493" y="21429"/>
+                    <wp:lineTo x="21493" y="-171"/>
+                    <wp:lineTo x="-253" y="-171"/>
+                  </wp:wrapPolygon>
+                </wp:wrapThrough>
+                <wp:docPr id="9" name="Group 9"/>
+                <wp:cNvGraphicFramePr/>
+                <a:graphic xmlns:a="http://schemas.openxmlformats.org/drawingml/2006/main">
+                  <a:graphicData uri="http://schemas.microsoft.com/office/word/2010/wordprocessingGroup">
+                    <wpg:wgp>
+                      <wpg:cNvGrpSpPr/>
+                      <wpg:grpSpPr>
+                        <a:xfrm>
+                          <a:off x="0" y="0"/>
+                          <a:ext cx="2169795" cy="3200400"/>
+                          <a:chOff x="0" y="0"/>
+                          <a:chExt cx="1826895" cy="2738120"/>
+                        </a:xfrm>
+                      </wpg:grpSpPr>
+                      <pic:pic xmlns:pic="http://schemas.openxmlformats.org/drawingml/2006/picture">
+                        <pic:nvPicPr>
+                          <pic:cNvPr id="1" name="Picture 1"/>
+                          <pic:cNvPicPr>
+                            <a:picLocks noChangeAspect="1"/>
+                          </pic:cNvPicPr>
+                        </pic:nvPicPr>
+                        <pic:blipFill>
+                          <a:blip r:embed="rId8">
+                            <a:extLst>
+                              <a:ext uri="{28A0092B-C50C-407E-A947-70E740481C1C}">
+                                <a14:useLocalDpi xmlns:a14="http://schemas.microsoft.com/office/drawing/2010/main" val="0"/>
+                              </a:ext>
+                            </a:extLst>
+                          </a:blip>
+                          <a:srcRect/>
+                          <a:stretch>
+                            <a:fillRect/>
+                          </a:stretch>
+                        </pic:blipFill>
+                        <pic:spPr bwMode="auto">
+                          <a:xfrm>
+                            <a:off x="0" y="0"/>
+                            <a:ext cx="1826895" cy="2419985"/>
+                          </a:xfrm>
+                          <a:prstGeom prst="rect">
+                            <a:avLst/>
+                          </a:prstGeom>
+                          <a:noFill/>
+                          <a:ln>
+                            <a:solidFill>
+                              <a:schemeClr val="bg1">
+                                <a:lumMod val="75000"/>
+                              </a:schemeClr>
+                            </a:solidFill>
+                          </a:ln>
+                        </pic:spPr>
+                      </pic:pic>
+                      <wps:wsp>
+                        <wps:cNvPr id="8" name="Text Box 8"/>
+                        <wps:cNvSpPr txBox="1"/>
+                        <wps:spPr>
+                          <a:xfrm>
+                            <a:off x="0" y="2477135"/>
+                            <a:ext cx="1826895" cy="260985"/>
+                          </a:xfrm>
+                          <a:prstGeom prst="rect">
+                            <a:avLst/>
+                          </a:prstGeom>
+                          <a:solidFill>
+                            <a:prstClr val="white"/>
+                          </a:solidFill>
+                          <a:ln>
+                            <a:noFill/>
+                          </a:ln>
+                          <a:effectLst/>
+                          <a:extLst>
+                            <a:ext uri="{C572A759-6A51-4108-AA02-DFA0A04FC94B}">
+                              <ma14:wrappingTextBoxFlag xmlns:ma14="http://schemas.microsoft.com/office/mac/drawingml/2011/main"/>
+                            </a:ext>
+                          </a:extLst>
+                        </wps:spPr>
+                        <wps:txbx>
+                          <w:txbxContent>
+                            <w:p>
+                              <w:pPr>
+                                <w:pStyle w:val="Caption"/>
+                                <w:rPr>
+                                  <w:b w:val="0"/>
+                                  <w:noProof/>
+                                </w:rPr>
+                              </w:pPr>
+                              <w:r>
+                                <w:t xml:space="preserve">Figure </w:t>
+                              </w:r>
+                              <w:fldSimple w:instr=" SEQ Figure \* ARABIC ">
+                                <w:r>
+                                  <w:rPr>
+                                    <w:noProof/>
+                                  </w:rPr>
+                                  <w:t>1</w:t>
+                                </w:r>
+                              </w:fldSimple>
+                              <w:r>
+                                <w:t xml:space="preserve">. </w:t>
+                              </w:r>
+                              <w:r>
+                                <w:rPr>
+                                  <w:b w:val="0"/>
+                                </w:rPr>
+                                <w:t>Rembrand</w:t>
+                              </w:r>
+                              <w:r>
+                                <w:rPr>
+                                  <w:b w:val="0"/>
+                                </w:rPr>
+                                <w:t>t</w:t>
+                              </w:r>
+                              <w:r>
+                                <w:rPr>
+                                  <w:b w:val="0"/>
+                                </w:rPr>
+                                <w:t xml:space="preserve"> sketch</w:t>
+                              </w:r>
+                            </w:p>
+                          </w:txbxContent>
+                        </wps:txbx>
+                        <wps:bodyPr rot="0" spcFirstLastPara="0" vertOverflow="overflow" horzOverflow="overflow" vert="horz" wrap="square" lIns="0" tIns="0" rIns="0" bIns="0" numCol="1" spcCol="0" rtlCol="0" fromWordArt="0" anchor="t" anchorCtr="0" forceAA="0" compatLnSpc="1">
+                          <a:prstTxWarp prst="textNoShape">
+                            <a:avLst/>
+                          </a:prstTxWarp>
+                          <a:noAutofit/>
+                        </wps:bodyPr>
+                      </wps:wsp>
+                    </wpg:wgp>
+                  </a:graphicData>
+                </a:graphic>
+                <wp14:sizeRelH relativeFrom="margin">
+                  <wp14:pctWidth>0</wp14:pctWidth>
+                </wp14:sizeRelH>
+                <wp14:sizeRelV relativeFrom="margin">
+                  <wp14:pctHeight>0</wp14:pctHeight>
+                </wp14:sizeRelV>
+              </wp:anchor>
+            </w:drawing>
+          </mc:Choice>
+          <mc:Fallback>
+            <w:pict>
+              <v:group id="Group 9" o:spid="_x0000_s1026" style="position:absolute;left:0;text-align:left;margin-left:252.15pt;margin-top:12.2pt;width:170.85pt;height:252pt;z-index:251667456;mso-width-relative:margin;mso-height-relative:margin" coordsize="1826895,2738120" o:gfxdata="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">
+                <v:shapetype id="_x0000_t75" coordsize="21600,21600" o:spt="75" o:preferrelative="t" path="m@4@5l@4@11@9@11@9@5xe" filled="f" stroked="f">
+                  <v:stroke joinstyle="miter"/>
+                  <v:formulas>
+                    <v:f eqn="if lineDrawn pixelLineWidth 0"/>
+                    <v:f eqn="sum @0 1 0"/>
+                    <v:f eqn="sum 0 0 @1"/>
+                    <v:f eqn="prod @2 1 2"/>
+                    <v:f eqn="prod @3 21600 pixelWidth"/>
+                    <v:f eqn="prod @3 21600 pixelHeight"/>
+                    <v:f eqn="sum @0 0 1"/>
+                    <v:f eqn="prod @6 1 2"/>
+                    <v:f eqn="prod @7 21600 pixelWidth"/>
+                    <v:f eqn="sum @8 21600 0"/>
+                    <v:f eqn="prod @7 21600 pixelHeight"/>
+                    <v:f eqn="sum @10 21600 0"/>
+                  </v:formulas>
+                  <v:path o:extrusionok="f" gradientshapeok="t" o:connecttype="rect"/>
+                  <o:lock v:ext="edit" aspectratio="t"/>
+                </v:shapetype>
+                <v:shape id="Picture 1" o:spid="_x0000_s1027" type="#_x0000_t75" style="position:absolute;width:1826895;height:2419985;visibility:visible;mso-wrap-style:square" o:gfxdata="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" stroked="t" strokecolor="#bfbfbf [2412]">
+                  <v:imagedata r:id="rId9" o:title=""/>
+                  <v:path arrowok="t"/>
+                </v:shape>
+                <v:shapetype id="_x0000_t202" coordsize="21600,21600" o:spt="202" path="m0,0l0,21600,21600,21600,21600,0xe">
+                  <v:stroke joinstyle="miter"/>
+                  <v:path gradientshapeok="t" o:connecttype="rect"/>
+                </v:shapetype>
+                <v:shape id="Text Box 8" o:spid="_x0000_s1028" type="#_x0000_t202" style="position:absolute;top:2477135;width:1826895;height:260985;visibility:visible;mso-wrap-style:square;v-text-anchor:top" o:gfxdata="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" stroked="f">
+                  <v:textbox inset="0,0,0,0">
+                    <w:txbxContent>
+                      <w:p>
+                        <w:pPr>
+                          <w:pStyle w:val="Caption"/>
+                          <w:rPr>
+                            <w:b w:val="0"/>
+                            <w:noProof/>
+                          </w:rPr>
+                        </w:pPr>
+                        <w:r>
+                          <w:t xml:space="preserve">Figure </w:t>
+                        </w:r>
+                        <w:fldSimple w:instr=" SEQ Figure \* ARABIC ">
+                          <w:r>
+                            <w:rPr>
+                              <w:noProof/>
+                            </w:rPr>
+                            <w:t>1</w:t>
+                          </w:r>
+                        </w:fldSimple>
+                        <w:r>
+                          <w:t xml:space="preserve">. </w:t>
+                        </w:r>
+                        <w:r>
+                          <w:rPr>
+                            <w:b w:val="0"/>
+                          </w:rPr>
+                          <w:t>Rembrand</w:t>
+                        </w:r>
+                        <w:r>
+                          <w:rPr>
+                            <w:b w:val="0"/>
+                          </w:rPr>
+                          <w:t>t</w:t>
+                        </w:r>
+                        <w:r>
+                          <w:rPr>
+                            <w:b w:val="0"/>
+                          </w:rPr>
+                          <w:t xml:space="preserve"> sketch</w:t>
+                        </w:r>
+                      </w:p>
+                    </w:txbxContent>
+                  </v:textbox>
+                </v:shape>
+                <w10:wrap type="through"/>
+              </v:group>
+            </w:pict>
+          </mc:Fallback>
+        </mc:AlternateContent>
       </w:r>
       <w:r>
         <w:rPr>
           <w:i/>
         </w:rPr>
-        <w:t>We interpret this sketch instantly and effortlessly as a gathering of people before a structure, probably a gateway; the people are listening to a single declaiming figure in the center. [. . . ] But all this is a miracle, for there is little detailed information in the lines or shading (such as there is). Every line is a mere suggestion [. . . ]. So here is the miracle: from a merest, sketchiest squiggle of lines, you and I converge to find adumbration</w:t>
+        <w:t xml:space="preserve">We interpret this sketch instantly and effortlessly as a gathering of people before a structure, probably a gateway; the people are listening to a single declaiming figure in the center. [. . . ] But all this is a miracle, for there is little detailed information in the lines or shading (such as there is). Every line is a mere suggestion [. . . ]. So here is the miracle: from a merest, sketchiest </w:t>
       </w:r>
       <w:r>
         <w:rPr>
           <w:i/>
         </w:rPr>
-        <w:t xml:space="preserve"> of a coherent scene [. . . ]. </w:t>
-      </w:r>
-    </w:p>
-    <w:p>
-      <w:pPr>
-        <w:widowControl w:val="0"/>
-        <w:spacing w:line="480" w:lineRule="auto"/>
-      </w:pPr>
-      <w:r>
         <w:lastRenderedPageBreak/>
+        <w:t>squiggle of lines, you and I converge to find adumbration</w:t>
+      </w:r>
+      <w:r>
+        <w:rPr>
+          <w:i/>
+        </w:rPr>
+        <w:t xml:space="preserve"> of a coherent scene. </w:t>
+      </w:r>
+    </w:p>
+    <w:p>
+      <w:pPr>
+        <w:widowControl w:val="0"/>
+        <w:spacing w:line="480" w:lineRule="auto"/>
+      </w:pPr>
+      <w:r>
         <w:t>So how do</w:t>
       </w:r>
       <w:r>
@@ -347,7 +524,7 @@
         <w:t>“</w:t>
       </w:r>
       <w:r>
-        <w:t>Hot Hand phenomena</w:t>
+        <w:t>Hot Hand</w:t>
       </w:r>
       <w:r>
         <w:t>”</w:t>
@@ -356,6 +533,12 @@
         <w:t xml:space="preserve"> </w:t>
       </w:r>
       <w:r>
+        <w:t>phenomenon</w:t>
+      </w:r>
+      <w:r>
+        <w:t xml:space="preserve"> </w:t>
+      </w:r>
+      <w:r>
         <w:t>in basketball</w:t>
       </w:r>
       <w:r>
@@ -389,7 +572,31 @@
         <w:t>new</w:t>
       </w:r>
       <w:r>
-        <w:t xml:space="preserve"> data set of every shot taken during the 2014-2015 NBA season, re-running the analyses in Gilovich, Vallone &amp; Tversky (1985) and assessing the shortcoming proposed by the </w:t>
+        <w:t xml:space="preserve"> data set of every shot taken during the 2014-2015 NBA season, </w:t>
+      </w:r>
+      <w:r>
+        <w:t xml:space="preserve">re-examining some of the </w:t>
+      </w:r>
+      <w:r>
+        <w:t xml:space="preserve">analyses </w:t>
+      </w:r>
+      <w:r>
+        <w:t xml:space="preserve">from </w:t>
+      </w:r>
+      <w:r>
+        <w:t xml:space="preserve">Gilovich, Vallone &amp; Tversky (1985) and assessing the </w:t>
+      </w:r>
+      <w:r>
+        <w:t xml:space="preserve">several of the </w:t>
+      </w:r>
+      <w:r>
+        <w:t>shortcoming</w:t>
+      </w:r>
+      <w:r>
+        <w:t>s</w:t>
+      </w:r>
+      <w:r>
+        <w:t xml:space="preserve"> proposed by </w:t>
       </w:r>
       <w:r>
         <w:t>recent</w:t>
@@ -821,7 +1028,12 @@
       </w:pPr>
       <w:r>
         <w:tab/>
-        <w:t xml:space="preserve">These systematic departures from the laws of probability are deeply rooted in our beliefs and perceptions of randomness. </w:t>
+      </w:r>
+      <w:r>
+        <w:t>T&amp;k propose that these</w:t>
+      </w:r>
+      <w:r>
+        <w:t xml:space="preserve"> systematic departures from the laws of probability are deeply rooted in our beliefs and perceptions of randomness. </w:t>
       </w:r>
       <w:r>
         <w:t xml:space="preserve"> While tosses of a coin </w:t>
@@ -972,7 +1184,13 @@
         <w:t>,</w:t>
       </w:r>
       <w:r>
-        <w:t xml:space="preserve"> the expected outcome of this heightened ability is more runs of successful shots (streak shooting). This can be realized as longer and more frequent runs, or an increased probability of a made shot after making previous shots.</w:t>
+        <w:t xml:space="preserve"> the expected outcome of this heightened ability is more runs of successful shots (streak shooting). This can be realized as longer and more frequent runs, or </w:t>
+      </w:r>
+      <w:r>
+        <w:t xml:space="preserve">as </w:t>
+      </w:r>
+      <w:r>
+        <w:t>an increased probability of a made shot after making previous shots.</w:t>
       </w:r>
       <w:r>
         <w:t xml:space="preserve"> Clearly, this perception of a “Hot Hand” is also consistent with the </w:t>
@@ -996,7 +1214,13 @@
         <w:tab/>
       </w:r>
       <w:r>
-        <w:t xml:space="preserve">GVT explored the “Hot Hand” phenomena in </w:t>
+        <w:t xml:space="preserve">GVT explored the “Hot Hand” </w:t>
+      </w:r>
+      <w:r>
+        <w:t>phenomenon</w:t>
+      </w:r>
+      <w:r>
+        <w:t xml:space="preserve"> in </w:t>
       </w:r>
       <w:r>
         <w:t>three studies. In the first, they surveyed a population of basketball fans to assess the degree to which people believed in the idea of the “Hot Hand.”</w:t>
@@ -1014,7 +1238,7 @@
         <w:t>paper</w:t>
       </w:r>
       <w:r>
-        <w:t>.</w:t>
+        <w:t xml:space="preserve"> in the next subsections and refer to elements of their third, controlled shooting experiment in a later section.</w:t>
       </w:r>
     </w:p>
     <w:p>
@@ -1039,7 +1263,13 @@
       </w:pPr>
       <w:r>
         <w:tab/>
-        <w:t xml:space="preserve">To assess the extent to which the “Hot Hand” phenomena existed in the socio-psychological realm of </w:t>
+        <w:t xml:space="preserve">To assess the extent to which the “Hot Hand” </w:t>
+      </w:r>
+      <w:r>
+        <w:t>phenomenon</w:t>
+      </w:r>
+      <w:r>
+        <w:t xml:space="preserve"> existed in the socio-psychological realm of </w:t>
       </w:r>
       <w:r>
         <w:t xml:space="preserve">the average </w:t>
@@ -1069,7 +1299,13 @@
         <w:t xml:space="preserve"> in</w:t>
       </w:r>
       <w:r>
-        <w:t xml:space="preserve"> the “Hot Hand” phenomena. 91% of part</w:t>
+        <w:t xml:space="preserve"> the “Hot Hand” </w:t>
+      </w:r>
+      <w:r>
+        <w:t>phenomenon</w:t>
+      </w:r>
+      <w:r>
+        <w:t>. 91% of part</w:t>
       </w:r>
       <w:r>
         <w:t>icipants believed that a player</w:t>
@@ -1107,13 +1343,31 @@
       </w:pPr>
       <w:r>
         <w:tab/>
-        <w:t>Clearly the perception a “Hot Hand” shooting in basketball was widespread</w:t>
+        <w:t xml:space="preserve">Clearly the perception </w:t>
+      </w:r>
+      <w:r>
+        <w:t xml:space="preserve">of </w:t>
+      </w:r>
+      <w:r>
+        <w:t>Hot Hand</w:t>
+      </w:r>
+      <w:r>
+        <w:t xml:space="preserve"> shooting in basketball was widespread</w:t>
       </w:r>
       <w:r>
         <w:t xml:space="preserve"> in 1985</w:t>
       </w:r>
       <w:r>
-        <w:t>. To test these intuitions formally, GVT conducted a statistical analysis of actual NBA shooting data, analyzing the records from 48 home games for the Philadelphia 76ers 1981 season. GVT conducted three analyses. First they examine the probability of a made shot conditio</w:t>
+        <w:t xml:space="preserve"> and recent studies indicate that it continues today (Aharoni &amp; Sarig, 2011; Attali, 2013; Cao, 2011)</w:t>
+      </w:r>
+      <w:r>
+        <w:t>. To test these intuitions formally, GVT conducted a statistical analysis of actual NBA shooting data, analyzing the records from 48 home games for the Philadelphia 76ers 1981 season. GVT conducted three analyses. First they examine</w:t>
+      </w:r>
+      <w:r>
+        <w:t>d</w:t>
+      </w:r>
+      <w:r>
+        <w:t xml:space="preserve"> the probability of a made shot conditio</w:t>
       </w:r>
       <w:r>
         <w:t>ned on players’ recent history</w:t>
@@ -1187,6 +1441,9 @@
       </w:r>
       <w:r>
         <w:t>“Hot Hand” predictions.</w:t>
+      </w:r>
+      <w:r>
+        <w:t xml:space="preserve"> We conduct a modified version of this test in our analysis.</w:t>
       </w:r>
     </w:p>
     <w:p>
@@ -1224,6 +1481,9 @@
       </w:r>
       <w:r>
         <w:t xml:space="preserve">). </w:t>
+      </w:r>
+      <w:r>
+        <w:t xml:space="preserve"> We re-examine this on our new data set, examining runs data for over 300 players.</w:t>
       </w:r>
     </w:p>
     <w:p>
@@ -1270,7 +1530,19 @@
         <w:t>reached significance</w:t>
       </w:r>
       <w:r>
-        <w:t>. They repeated this analysis four times, starting the partition of shot histories at different points, however all analyses failed to support Hot Hand predictions.</w:t>
+        <w:t xml:space="preserve">. They repeated this analysis four times, starting the partition of shot histories at different points, however all analyses failed to support </w:t>
+      </w:r>
+      <w:r>
+        <w:t>“</w:t>
+      </w:r>
+      <w:r>
+        <w:t>Hot Hand</w:t>
+      </w:r>
+      <w:r>
+        <w:t>”</w:t>
+      </w:r>
+      <w:r>
+        <w:t xml:space="preserve"> predictions.</w:t>
       </w:r>
     </w:p>
     <w:p>
@@ -1341,13 +1613,25 @@
         <w:ind w:firstLine="720"/>
       </w:pPr>
       <w:r>
-        <w:t xml:space="preserve">From these analyses GVT concluded that there was no evidence for streak shooting in the NBA data they analyzed. Importantly, they did cite the possible confounds that </w:t>
+        <w:t xml:space="preserve">From these analyses GVT concluded that there was no evidence for streak </w:t>
+      </w:r>
+      <w:r>
+        <w:t xml:space="preserve">(Hot Hand) </w:t>
+      </w:r>
+      <w:r>
+        <w:t xml:space="preserve">shooting in the NBA data they analyzed. Importantly, they did cite the possible confounds that </w:t>
       </w:r>
       <w:r>
         <w:t>accompany</w:t>
       </w:r>
       <w:r>
-        <w:t xml:space="preserve"> this type of data. For example, they were not able to account for the relative difficult of separate shots, which depend on the nature of the shot (type of shot, distance) as well as elements of the defense (how closely the shooting player is guarded), for example. </w:t>
+        <w:t xml:space="preserve"> this type of data. For example, they were not able to account for the relative difficult</w:t>
+      </w:r>
+      <w:r>
+        <w:t>y</w:t>
+      </w:r>
+      <w:r>
+        <w:t xml:space="preserve"> of separate shots, which depend on the nature of the shot (type of shot, distance) as well as elements of the defense (how closely the shooting player is guarded), for example. </w:t>
       </w:r>
     </w:p>
     <w:p>
@@ -1413,13 +1697,37 @@
         <w:t>)</w:t>
       </w:r>
       <w:r>
-        <w:t xml:space="preserve"> while formal studies have had difficulty identifying the phenomena, especially while using in-game basketball data. In “A Cold Shower for the Hot Hand Fallacy”</w:t>
+        <w:t xml:space="preserve"> while formal studies have had difficulty identifying the </w:t>
+      </w:r>
+      <w:r>
+        <w:t>phenomenon</w:t>
+      </w:r>
+      <w:r>
+        <w:t>, especially while using in-game basketball data. In “A Cold Shower for the Hot Hand Fallacy”</w:t>
       </w:r>
       <w:r>
         <w:t xml:space="preserve"> (Miller &amp; Sanjurjo, 2014)</w:t>
       </w:r>
       <w:r>
-        <w:t xml:space="preserve"> the authors avoided in-game basketball data entirely, instead conducting a controlled shooting experiment with semi-professional shooters.  After orienting the reader to the experimental design in Miller &amp; Sanjurjo (2014) and the subsequent findings we highlight the specific limitations of in-game data they describe.</w:t>
+        <w:t xml:space="preserve"> the authors avoided in-game basketball data entirely, instead conducting a controlled shooting experiment with semi-professional shooters.  After orienting the reader to the experimental design in Miller &amp; Sanjurjo (2014) and </w:t>
+      </w:r>
+      <w:r>
+        <w:t>their</w:t>
+      </w:r>
+      <w:r>
+        <w:t xml:space="preserve"> findings</w:t>
+      </w:r>
+      <w:r>
+        <w:t>,</w:t>
+      </w:r>
+      <w:r>
+        <w:t xml:space="preserve"> we highlight the specific limitations of in-game data they </w:t>
+      </w:r>
+      <w:r>
+        <w:t>propose</w:t>
+      </w:r>
+      <w:r>
+        <w:t>.</w:t>
       </w:r>
     </w:p>
     <w:p>
@@ -1454,7 +1762,13 @@
         <w:ind w:firstLine="720"/>
       </w:pPr>
       <w:r>
-        <w:t>The M&amp;S sample consisted of semi-professional players from the Santo Domingo de Betanzos team in Spain. In total, they collected shot data from eight players from this team in both Phase 1 and 2, due to availability and time constraints. A shooting session for a player consisted of an initial warm-up phase in which the experimenter observed the player. The experimenter identified an approximate distance from which the shooter appeared to make 50 percent of his shots. (This was done to maximize the variance of shot outcomes.) This position was marked on the court. In a given session the player would take 300 shots from the marked position with a monetary insensitive for specific shots made. After every shot a trained rebounder retrieved the ball and held it from a fixed location near the basket.  To signal the beginning of the next shot (at which point the rebounder would pass the ball to the shooter) the experimenter initiated a computer-generated tone.  On average the next shot occurred approximately 7 seconds after the previous tone.  M&amp;S were clearly leaving nothing to chance.</w:t>
+        <w:t>The M&amp;S sample consisted of semi-professional players from the Santo Domingo de Betanzos team in Spain. In total, they collected shot data from eight players from this team in both Phase 1 and 2, due to availability and time constraints. A shooting session for a player consisted of an initial warm-up phase in which the experimenter observed the player. The experimenter identified an approximate distance from which the shooter appeared to make 50 percent of his shots. (This was done to maximize the variance of shot outcomes.) This position was marked on the court. In a given session</w:t>
+      </w:r>
+      <w:r>
+        <w:t>,</w:t>
+      </w:r>
+      <w:r>
+        <w:t xml:space="preserve"> the player would take 300 shots from the marked position with a monetary insensitive for specific shots made. After every shot a trained rebounder retrieved the ball and held it from a fixed location near the basket.  To signal the beginning of the next shot (at which point the rebounder would pass the ball to the shooter) the experimenter initiated a computer-generated tone.  On average the next shot occurred approximately 7 seconds after the previous tone. </w:t>
       </w:r>
     </w:p>
     <w:p>
@@ -1492,13 +1806,10 @@
         <w:t xml:space="preserve">controlled shooting </w:t>
       </w:r>
       <w:r>
-        <w:t xml:space="preserve">study </w:t>
-      </w:r>
-      <w:r>
-        <w:t xml:space="preserve">from GVT </w:t>
-      </w:r>
-      <w:r>
-        <w:t>in several ways. While shooters bet before every shot</w:t>
+        <w:t>experiment (GVT’s study 3)</w:t>
+      </w:r>
+      <w:r>
+        <w:t xml:space="preserve"> in several ways. While shooters bet before every shot</w:t>
       </w:r>
       <w:r>
         <w:t xml:space="preserve"> in GVT</w:t>
@@ -2052,6 +2363,9 @@
         <w:t>hit streak length statistic</w:t>
       </w:r>
       <w:r>
+        <w:t>,</w:t>
+      </w:r>
+      <w:r>
         <w:t xml:space="preserve">” </w:t>
       </w:r>
       <m:oMath>
@@ -2454,6 +2768,12 @@
         <w:rPr>
           <w:b/>
         </w:rPr>
+        <w:t xml:space="preserve">M&amp;S </w:t>
+      </w:r>
+      <w:r>
+        <w:rPr>
+          <w:b/>
+        </w:rPr>
         <w:t>Findings</w:t>
       </w:r>
     </w:p>
@@ -2613,7 +2933,13 @@
         <w:t xml:space="preserve"> M&amp;S argue that the Ho</w:t>
       </w:r>
       <w:r>
-        <w:t xml:space="preserve">t Hand phenomena likely exists, but that </w:t>
+        <w:t xml:space="preserve">t Hand </w:t>
+      </w:r>
+      <w:r>
+        <w:t>phenomenon</w:t>
+      </w:r>
+      <w:r>
+        <w:t xml:space="preserve"> likely exists, but that </w:t>
       </w:r>
       <w:r>
         <w:t xml:space="preserve">it is only detectable in highly controlled experimental domains. They suggest that their empirical findings form the basis for the widespread conception of the hot-hand and that it “likely exists in games and is detectable by decision makers.” M&amp;S argue that </w:t>
@@ -2631,7 +2957,7 @@
         <w:t>without controlling for sources of variability</w:t>
       </w:r>
       <w:r>
-        <w:t>. In particular, a shooter may appear “hot” when they have in fact just taken a string of relatively easy shots, either due to a specific offensive strategy or the particular dynamics of a particular game (a blowout in which the other teams has essentially forfeited). Likewise the effects of a “hot” shooter may be dampened by a defense that responds by guarding the player more closely, or the player attempting more difficult shots. Controlling for variables such as the quality of opponents, the fatigue or health of the player, the surrounding teammates, the league standings, the current play all represent possible sources of variation that could account for a player</w:t>
+        <w:t>. In particular, a shooter may appear “hot” when they have just taken a string of relatively easy shots, either due to a specific offensive strategy or the particular dynamics of a particular game (a blowout in which the other teams has essentially forfeited). Likewise the effects of a “hot” shooter may be dampened by a defense that responds by guarding the player more closely, or the player attempting more difficult shots. Controlling for variables such as the quality of opponents, the fatigue or health of the player, the surrounding teammates, the league standings, the current play all represent possible sources of variation that could account for a player</w:t>
       </w:r>
       <w:r>
         <w:t>’s particular performance, thus potentially dampening Hot Hand effects when they exist or the inverse.</w:t>
@@ -2663,7 +2989,13 @@
         <w:t xml:space="preserve">While </w:t>
       </w:r>
       <w:r>
-        <w:t xml:space="preserve">M&amp;S believe that evidence from their study provides conclusive evidence for the existence of the Hot Hand phenomena, it is at odds with a fundamental component of the phenomenon – most people who believe in the Hot Hand do not observe highly controlled shooting experiments and yet they are still convinced of the phenomenon. In GVT’s first study, the authors found that the average basketball fan that believed an </w:t>
+        <w:t xml:space="preserve">M&amp;S believe that evidence from their study provides conclusive evidence for the existence of the Hot Hand </w:t>
+      </w:r>
+      <w:r>
+        <w:t>phenomenon</w:t>
+      </w:r>
+      <w:r>
+        <w:t xml:space="preserve">, it is at odds with a fundamental component of the phenomenon – most people who believe in the Hot Hand do not observe highly controlled shooting experiments and yet they are still convinced of the phenomenon. In GVT’s first study, the authors found that the average basketball fan that believed an </w:t>
       </w:r>
       <w:r>
         <w:rPr>
@@ -2672,7 +3004,31 @@
         <w:t xml:space="preserve">arbitrary player </w:t>
       </w:r>
       <w:r>
-        <w:t>who shot with 50% accuracy on average should improve to 61% upon making their previous shot and decline to 42% having missed their previous shot.  Clearly, this widespread belief in the brief shot histories is a different sort of phenomenon than the streakiness observed by M&amp;S. In our current analysis</w:t>
+        <w:t xml:space="preserve">who shot with 50% accuracy on average should improve to 61% upon making their previous shot and decline to 42% having missed their previous shot.  Clearly, </w:t>
+      </w:r>
+      <w:r>
+        <w:t>accounting for the</w:t>
+      </w:r>
+      <w:r>
+        <w:t xml:space="preserve"> widespread belief in the </w:t>
+      </w:r>
+      <w:r>
+        <w:t xml:space="preserve">influence of short </w:t>
+      </w:r>
+      <w:r>
+        <w:t xml:space="preserve">shot histories is a different sort of phenomenon than </w:t>
+      </w:r>
+      <w:r>
+        <w:t xml:space="preserve">providing some evidence </w:t>
+      </w:r>
+      <w:r>
+        <w:t xml:space="preserve">streakiness </w:t>
+      </w:r>
+      <w:r>
+        <w:t>in a controlled shooting experiment</w:t>
+      </w:r>
+      <w:r>
+        <w:t>. In our current analysis</w:t>
       </w:r>
       <w:r>
         <w:t>,</w:t>
@@ -2681,7 +3037,55 @@
         <w:t xml:space="preserve"> </w:t>
       </w:r>
       <w:r>
-        <w:t>we improve on some of the shortcoming from some of GVT’s in-game data, using a novel data set of every shot taken during the NBA 2014-15 season. We restrict our analysis to those that match the initial description of the Hot Hand phenomenon.</w:t>
+        <w:t xml:space="preserve">we improve on some of the shortcoming from some of GVT’s in-game data, using a novel data set of every shot taken during the NBA 2014-15 season. We </w:t>
+      </w:r>
+      <w:r>
+        <w:t>reassess some of the original analyse</w:t>
+      </w:r>
+      <w:r>
+        <w:t>s</w:t>
+      </w:r>
+      <w:r>
+        <w:t xml:space="preserve"> from the GVT study, investigate one of the potential confounds proposed by M&amp;S</w:t>
+      </w:r>
+      <w:r>
+        <w:t>,</w:t>
+      </w:r>
+      <w:r>
+        <w:t xml:space="preserve"> and finally</w:t>
+      </w:r>
+      <w:r>
+        <w:t>,</w:t>
+      </w:r>
+      <w:r>
+        <w:t xml:space="preserve"> try to predict shot outcome</w:t>
+      </w:r>
+      <w:r>
+        <w:t>s</w:t>
+      </w:r>
+      <w:r>
+        <w:t xml:space="preserve"> while controlling for </w:t>
+      </w:r>
+      <w:r>
+        <w:rPr>
+          <w:i/>
+        </w:rPr>
+        <w:t xml:space="preserve">player, shot </w:t>
+      </w:r>
+      <w:r>
+        <w:t xml:space="preserve">and </w:t>
+      </w:r>
+      <w:r>
+        <w:rPr>
+          <w:i/>
+        </w:rPr>
+        <w:t>game</w:t>
+      </w:r>
+      <w:r>
+        <w:t xml:space="preserve"> level information</w:t>
+      </w:r>
+      <w:r>
+        <w:t>.</w:t>
       </w:r>
     </w:p>
     <w:p>
@@ -2706,7 +3110,16 @@
         <w:ind w:firstLine="720"/>
       </w:pPr>
       <w:r>
-        <w:t>We scraped the entire shot history for the 2014-15 NBA season from stats.nba.com as well as player specific information for individual shooters. Table 1 inc</w:t>
+        <w:t xml:space="preserve">We scraped the entire shot history for the 2014-15 NBA season from </w:t>
+      </w:r>
+      <w:r>
+        <w:rPr>
+          <w:i/>
+        </w:rPr>
+        <w:t>stats.nba.com</w:t>
+      </w:r>
+      <w:r>
+        <w:t xml:space="preserve"> as well as player specific information for individual shooters. Table 1 inc</w:t>
       </w:r>
       <w:r>
         <w:t>ludes a summary of the data set along with feature engineering.</w:t>
@@ -3129,6 +3542,13 @@
                 <w:color w:val="000000"/>
               </w:rPr>
             </w:pPr>
+            <w:r>
+              <w:rPr>
+                <w:rFonts w:ascii="Times New Roman" w:eastAsia="Times New Roman" w:hAnsi="Times New Roman" w:cs="Times New Roman"/>
+                <w:color w:val="000000"/>
+              </w:rPr>
+              <w:t>-</w:t>
+            </w:r>
           </w:p>
         </w:tc>
       </w:tr>
@@ -3562,7 +3982,19 @@
         <w:ind w:firstLine="720"/>
       </w:pPr>
       <w:r>
-        <w:t>Perhaps the most striking finding from the original GVT study was the regular and robust belief that an arbitrary basketball player will be more likely to hit a shot having made their previous. To test this global assumption we examined the probability of making a shot conditioned on the previous four shots.  Figure 1 plots the conditional probability probabilities of made shots across all shots from the 2014-15 season.</w:t>
+        <w:t>Perhaps the most striking finding from the original GVT study was the regular and robust belief that an arbitrary basketball player will be more likely to hit a shot having made their previous</w:t>
+      </w:r>
+      <w:r>
+        <w:t xml:space="preserve"> shot</w:t>
+      </w:r>
+      <w:r>
+        <w:t>. To test this global assumption we examined the probability of making a shot conditioned on th</w:t>
+      </w:r>
+      <w:r>
+        <w:t>e previous four shots.  Figure 2</w:t>
+      </w:r>
+      <w:r>
+        <w:t xml:space="preserve"> plots the conditional probabilities of made shots across all shots from the 2014-15 season.</w:t>
       </w:r>
       <w:r>
         <w:t xml:space="preserve">  </w:t>
@@ -3577,7 +4009,58 @@
         <w:t>t(98635) = 1260.5, p &lt; 0.001</w:t>
       </w:r>
       <w:r>
-        <w:t>). While this is clearly a crude measure, generalizing over all shots by all players, it makes a test of the global assumption that the probability of a made shot by an arbitrary player should increase after a make.  The fact that we not only don’t detect an effect of previous making a shot, but that the direction is negative is counter to Hot Hand hypothesis and in line with data observed by GVT. Of course, this may be an effect of the one of the confounds suggested by M&amp;S – perhaps players’ shooting percentage decreases after a made shot because they are guarded more closely or are taking harder shots. We investigate one of these (whether streak shooting predicts distance in a later analysis).</w:t>
+        <w:t xml:space="preserve">). While this is clearly a crude measure, generalizing over all shots by all players, it makes a test of the </w:t>
+      </w:r>
+      <w:r>
+        <w:rPr>
+          <w:i/>
+        </w:rPr>
+        <w:t xml:space="preserve">global assumption </w:t>
+      </w:r>
+      <w:r>
+        <w:t xml:space="preserve">that the probability of a made shot by an arbitrary player should increase after a make.  </w:t>
+      </w:r>
+      <w:r>
+        <w:t xml:space="preserve">Counter to Hot Hand predictions and in-line with GVT’s earlier findings, the probability of a made shot actually </w:t>
+      </w:r>
+      <w:r>
+        <w:rPr>
+          <w:i/>
+        </w:rPr>
+        <w:t>decreases</w:t>
+      </w:r>
+      <w:r>
+        <w:rPr>
+          <w:i/>
+        </w:rPr>
+        <w:t xml:space="preserve"> </w:t>
+      </w:r>
+      <w:r>
+        <w:t>after</w:t>
+      </w:r>
+      <w:r>
+        <w:t xml:space="preserve"> a made shot</w:t>
+      </w:r>
+      <w:r>
+        <w:t xml:space="preserve">. Of course, this may be an effect of </w:t>
+      </w:r>
+      <w:r>
+        <w:t xml:space="preserve">some of </w:t>
+      </w:r>
+      <w:r>
+        <w:t xml:space="preserve">the confounds suggested by M&amp;S – perhaps players’ shooting percentage decreases after a made shot because they are guarded more closely or </w:t>
+      </w:r>
+      <w:r>
+        <w:t>take</w:t>
+      </w:r>
+      <w:r>
+        <w:t xml:space="preserve"> harder shots. We investigate one of these (whether streak shooting predicts </w:t>
+      </w:r>
+      <w:r>
+        <w:t xml:space="preserve">shot </w:t>
+      </w:r>
+      <w:r>
+        <w:t>distance in a later analysis).</w:t>
       </w:r>
     </w:p>
     <w:p>
@@ -3593,7 +4076,7 @@
         <mc:AlternateContent>
           <mc:Choice Requires="wps">
             <w:drawing>
-              <wp:anchor distT="0" distB="0" distL="114300" distR="114300" simplePos="0" relativeHeight="251662336" behindDoc="0" locked="0" layoutInCell="1" allowOverlap="1" wp14:anchorId="178A915F" wp14:editId="39F7B903">
+              <wp:anchor distT="0" distB="0" distL="114300" distR="114300" simplePos="0" relativeHeight="251662336" behindDoc="0" locked="0" layoutInCell="1" allowOverlap="1" wp14:anchorId="178A915F" wp14:editId="723D6453">
                 <wp:simplePos x="0" y="0"/>
                 <wp:positionH relativeFrom="column">
                   <wp:posOffset>228600</wp:posOffset>
@@ -3602,11 +4085,13 @@
                   <wp:posOffset>4799965</wp:posOffset>
                 </wp:positionV>
                 <wp:extent cx="5220335" cy="394970"/>
-                <wp:effectExtent l="0" t="0" r="0" b="0"/>
+                <wp:effectExtent l="0" t="0" r="12065" b="11430"/>
                 <wp:wrapThrough wrapText="bothSides">
                   <wp:wrapPolygon edited="0">
                     <wp:start x="0" y="0"/>
-                    <wp:lineTo x="0" y="0"/>
+                    <wp:lineTo x="0" y="20836"/>
+                    <wp:lineTo x="21545" y="20836"/>
+                    <wp:lineTo x="21545" y="0"/>
                     <wp:lineTo x="0" y="0"/>
                   </wp:wrapPolygon>
                 </wp:wrapThrough>
@@ -3647,18 +4132,7 @@
                               </w:rPr>
                             </w:pPr>
                             <w:r>
-                              <w:t xml:space="preserve">Figure </w:t>
-                            </w:r>
-                            <w:fldSimple w:instr=" SEQ Figure \* ARABIC ">
-                              <w:r>
-                                <w:rPr>
-                                  <w:noProof/>
-                                </w:rPr>
-                                <w:t>1</w:t>
-                              </w:r>
-                            </w:fldSimple>
-                            <w:r>
-                              <w:t xml:space="preserve">. </w:t>
+                              <w:t xml:space="preserve">Figure 2. </w:t>
                             </w:r>
                             <w:r>
                               <w:rPr>
@@ -3683,11 +4157,7 @@
           </mc:Choice>
           <mc:Fallback>
             <w:pict>
-              <v:shapetype id="_x0000_t202" coordsize="21600,21600" o:spt="202" path="m0,0l0,21600,21600,21600,21600,0xe">
-                <v:stroke joinstyle="miter"/>
-                <v:path gradientshapeok="t" o:connecttype="rect"/>
-              </v:shapetype>
-              <v:shape id="Text Box 3" o:spid="_x0000_s1026" type="#_x0000_t202" style="position:absolute;margin-left:18pt;margin-top:377.95pt;width:411.05pt;height:31.1pt;z-index:251662336;visibility:visible;mso-wrap-style:square;mso-wrap-distance-left:9pt;mso-wrap-distance-top:0;mso-wrap-distance-right:9pt;mso-wrap-distance-bottom:0;mso-position-horizontal:absolute;mso-position-horizontal-relative:text;mso-position-vertical:absolute;mso-position-vertical-relative:text;v-text-anchor:top" o:gfxdata="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" stroked="f">
+              <v:shape id="Text Box 3" o:spid="_x0000_s1029" type="#_x0000_t202" style="position:absolute;margin-left:18pt;margin-top:377.95pt;width:411.05pt;height:31.1pt;z-index:251662336;visibility:visible;mso-wrap-style:square;mso-wrap-distance-left:9pt;mso-wrap-distance-top:0;mso-wrap-distance-right:9pt;mso-wrap-distance-bottom:0;mso-position-horizontal:absolute;mso-position-horizontal-relative:text;mso-position-vertical:absolute;mso-position-vertical-relative:text;v-text-anchor:top" o:gfxdata="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" stroked="f">
                 <v:textbox style="mso-fit-shape-to-text:t" inset="0,0,0,0">
                   <w:txbxContent>
                     <w:p>
@@ -3698,18 +4168,7 @@
                         </w:rPr>
                       </w:pPr>
                       <w:r>
-                        <w:t xml:space="preserve">Figure </w:t>
-                      </w:r>
-                      <w:fldSimple w:instr=" SEQ Figure \* ARABIC ">
-                        <w:r>
-                          <w:rPr>
-                            <w:noProof/>
-                          </w:rPr>
-                          <w:t>1</w:t>
-                        </w:r>
-                      </w:fldSimple>
-                      <w:r>
-                        <w:t xml:space="preserve">. </w:t>
+                        <w:t xml:space="preserve">Figure 2. </w:t>
                       </w:r>
                       <w:r>
                         <w:rPr>
@@ -3754,7 +4213,7 @@
                     <pic:cNvPicPr/>
                   </pic:nvPicPr>
                   <pic:blipFill>
-                    <a:blip r:embed="rId9">
+                    <a:blip r:embed="rId10">
                       <a:extLst>
                         <a:ext uri="{28A0092B-C50C-407E-A947-70E740481C1C}">
                           <a14:useLocalDpi xmlns:a14="http://schemas.microsoft.com/office/drawing/2010/main" val="0"/>
@@ -3830,7 +4289,13 @@
         <w:t xml:space="preserve">Moving from the global indications of the Hot Hand to individual </w:t>
       </w:r>
       <w:r>
-        <w:t>players, we replicate a run-analysis GVT con</w:t>
+        <w:t xml:space="preserve">players, we replicate </w:t>
+      </w:r>
+      <w:r>
+        <w:t>the</w:t>
+      </w:r>
+      <w:r>
+        <w:t xml:space="preserve"> run-analysis GVT con</w:t>
       </w:r>
       <w:r>
         <w:t>ducted. GVT ran Wald-Wolfowitz run</w:t>
@@ -3848,10 +4313,22 @@
         <w:t>,</w:t>
       </w:r>
       <w:r>
-        <w:t xml:space="preserve"> the fewer runs they have. GVT did not find any evidence for significant runs. We repeat this test, analyzing all players who have taken over 100 shots in the season. This left us with a sample of 353 players from the 2</w:t>
-      </w:r>
-      <w:r>
-        <w:t>014-15 season. Figure 2 plots Z-</w:t>
+        <w:t xml:space="preserve"> the fewer runs they have</w:t>
+      </w:r>
+      <w:r>
+        <w:t xml:space="preserve"> (and the longer their hot/cold streaks)</w:t>
+      </w:r>
+      <w:r>
+        <w:t>. GVT did not find any evidence for significant runs. We repeat this test, analyzing all players who have taken over 100 shots in the season. This left us with a sample of 353 players from the 2</w:t>
+      </w:r>
+      <w:r>
+        <w:t>014-15 se</w:t>
+      </w:r>
+      <w:r>
+        <w:t xml:space="preserve">ason. Figure 3 </w:t>
+      </w:r>
+      <w:r>
+        <w:t>plots Z-</w:t>
       </w:r>
       <w:r>
         <w:t xml:space="preserve">scores for each player’s run test.  If a player has significantly </w:t>
@@ -3910,17 +4387,17 @@
                 <wp:positionV relativeFrom="paragraph">
                   <wp:posOffset>342900</wp:posOffset>
                 </wp:positionV>
-                <wp:extent cx="5231765" cy="4904740"/>
+                <wp:extent cx="5231765" cy="5038725"/>
                 <wp:effectExtent l="0" t="0" r="635" b="0"/>
                 <wp:wrapThrough wrapText="bothSides">
                   <wp:wrapPolygon edited="0">
                     <wp:start x="0" y="0"/>
-                    <wp:lineTo x="0" y="18457"/>
-                    <wp:lineTo x="2202" y="19687"/>
-                    <wp:lineTo x="2202" y="21477"/>
-                    <wp:lineTo x="19925" y="21477"/>
-                    <wp:lineTo x="19925" y="19687"/>
-                    <wp:lineTo x="21498" y="18457"/>
+                    <wp:lineTo x="0" y="17966"/>
+                    <wp:lineTo x="2202" y="19164"/>
+                    <wp:lineTo x="2202" y="21450"/>
+                    <wp:lineTo x="19925" y="21450"/>
+                    <wp:lineTo x="19925" y="19164"/>
+                    <wp:lineTo x="21498" y="17966"/>
                     <wp:lineTo x="21498" y="0"/>
                     <wp:lineTo x="0" y="0"/>
                   </wp:wrapPolygon>
@@ -3934,9 +4411,9 @@
                       <wpg:grpSpPr>
                         <a:xfrm>
                           <a:off x="0" y="0"/>
-                          <a:ext cx="5231765" cy="4904740"/>
+                          <a:ext cx="5231765" cy="5038725"/>
                           <a:chOff x="-571628" y="-800100"/>
-                          <a:chExt cx="5231991" cy="4904740"/>
+                          <a:chExt cx="5231991" cy="5038725"/>
                         </a:xfrm>
                       </wpg:grpSpPr>
                       <pic:pic xmlns:pic="http://schemas.openxmlformats.org/drawingml/2006/picture">
@@ -3947,7 +4424,7 @@
                           </pic:cNvPicPr>
                         </pic:nvPicPr>
                         <pic:blipFill>
-                          <a:blip r:embed="rId10">
+                          <a:blip r:embed="rId11">
                             <a:extLst>
                               <a:ext uri="{28A0092B-C50C-407E-A947-70E740481C1C}">
                                 <a14:useLocalDpi xmlns:a14="http://schemas.microsoft.com/office/drawing/2010/main" val="0"/>
@@ -3974,7 +4451,7 @@
                         <wps:spPr>
                           <a:xfrm>
                             <a:off x="0" y="3441700"/>
-                            <a:ext cx="4231640" cy="662940"/>
+                            <a:ext cx="4231823" cy="796925"/>
                           </a:xfrm>
                           <a:prstGeom prst="rect">
                             <a:avLst/>
@@ -4002,24 +4479,31 @@
                                 </w:rPr>
                               </w:pPr>
                               <w:r>
-                                <w:t xml:space="preserve">Figure </w:t>
-                              </w:r>
-                              <w:fldSimple w:instr=" SEQ Figure \* ARABIC ">
-                                <w:r>
-                                  <w:rPr>
-                                    <w:noProof/>
-                                  </w:rPr>
-                                  <w:t>2</w:t>
-                                </w:r>
-                              </w:fldSimple>
-                              <w:r>
-                                <w:t xml:space="preserve">. </w:t>
+                                <w:t xml:space="preserve">Figure 3. </w:t>
                               </w:r>
                               <w:r>
                                 <w:rPr>
                                   <w:b w:val="0"/>
                                 </w:rPr>
-                                <w:t>Wald-Wolfowitz run tests for all players from the 2014-15 NBA season who took at least 100 shots. Green coloring denotes a significant p-value (p &lt; 0.001). Players with significantly more runs than expected by chance should display negative scores.</w:t>
+                                <w:t>Wald-Wolfowitz run tests for all players from the 2014-15 NBA season who took at least 100 shots. Green coloring denotes</w:t>
+                              </w:r>
+                              <w:r>
+                                <w:rPr>
+                                  <w:b w:val="0"/>
+                                </w:rPr>
+                                <w:t xml:space="preserve"> a significant p-value (p &lt; 0.0</w:t>
+                              </w:r>
+                              <w:r>
+                                <w:rPr>
+                                  <w:b w:val="0"/>
+                                </w:rPr>
+                                <w:t>1). Players with significantly more runs than expected by chance should display negative scores.</w:t>
+                              </w:r>
+                              <w:r>
+                                <w:rPr>
+                                  <w:b w:val="0"/>
+                                </w:rPr>
+                                <w:t xml:space="preserve"> Vertical axis plots z-scores. Player names are excluded from the horizontal axis for readability concerns.</w:t>
                               </w:r>
                             </w:p>
                           </w:txbxContent>
@@ -4045,31 +4529,12 @@
           </mc:Choice>
           <mc:Fallback>
             <w:pict>
-              <v:group id="Group 6" o:spid="_x0000_s1027" style="position:absolute;left:0;text-align:left;margin-left:18pt;margin-top:27pt;width:411.95pt;height:386.2pt;z-index:251665408;mso-width-relative:margin;mso-height-relative:margin" coordorigin="-571628,-800100" coordsize="5231991,4904740" o:gfxdata="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">
-                <v:shapetype id="_x0000_t75" coordsize="21600,21600" o:spt="75" o:preferrelative="t" path="m@4@5l@4@11@9@11@9@5xe" filled="f" stroked="f">
-                  <v:stroke joinstyle="miter"/>
-                  <v:formulas>
-                    <v:f eqn="if lineDrawn pixelLineWidth 0"/>
-                    <v:f eqn="sum @0 1 0"/>
-                    <v:f eqn="sum 0 0 @1"/>
-                    <v:f eqn="prod @2 1 2"/>
-                    <v:f eqn="prod @3 21600 pixelWidth"/>
-                    <v:f eqn="prod @3 21600 pixelHeight"/>
-                    <v:f eqn="sum @0 0 1"/>
-                    <v:f eqn="prod @6 1 2"/>
-                    <v:f eqn="prod @7 21600 pixelWidth"/>
-                    <v:f eqn="sum @8 21600 0"/>
-                    <v:f eqn="prod @7 21600 pixelHeight"/>
-                    <v:f eqn="sum @10 21600 0"/>
-                  </v:formulas>
-                  <v:path o:extrusionok="f" gradientshapeok="t" o:connecttype="rect"/>
-                  <o:lock v:ext="edit" aspectratio="t"/>
-                </v:shapetype>
-                <v:shape id="Picture 4" o:spid="_x0000_s1028" type="#_x0000_t75" style="position:absolute;left:-571628;top:-800100;width:5231991;height:4184650;visibility:visible;mso-wrap-style:square" o:gfxdata="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">
-                  <v:imagedata r:id="rId11" o:title=""/>
+              <v:group id="Group 6" o:spid="_x0000_s1030" style="position:absolute;left:0;text-align:left;margin-left:18pt;margin-top:27pt;width:411.95pt;height:396.75pt;z-index:251665408;mso-width-relative:margin;mso-height-relative:margin" coordorigin="-571628,-800100" coordsize="5231991,5038725" o:gfxdata="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">
+                <v:shape id="Picture 4" o:spid="_x0000_s1031" type="#_x0000_t75" style="position:absolute;left:-571628;top:-800100;width:5231991;height:4184650;visibility:visible;mso-wrap-style:square" o:gfxdata="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">
+                  <v:imagedata r:id="rId12" o:title=""/>
                   <v:path arrowok="t"/>
                 </v:shape>
-                <v:shape id="Text Box 5" o:spid="_x0000_s1029" type="#_x0000_t202" style="position:absolute;top:3441700;width:4231640;height:662940;visibility:visible;mso-wrap-style:square;v-text-anchor:top" o:gfxdata="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" stroked="f">
+                <v:shape id="Text Box 5" o:spid="_x0000_s1032" type="#_x0000_t202" style="position:absolute;top:3441700;width:4231823;height:796925;visibility:visible;mso-wrap-style:square;v-text-anchor:top" o:gfxdata="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" stroked="f">
                   <v:textbox style="mso-fit-shape-to-text:t" inset="0,0,0,0">
                     <w:txbxContent>
                       <w:p>
@@ -4080,24 +4545,31 @@
                           </w:rPr>
                         </w:pPr>
                         <w:r>
-                          <w:t xml:space="preserve">Figure </w:t>
-                        </w:r>
-                        <w:fldSimple w:instr=" SEQ Figure \* ARABIC ">
-                          <w:r>
-                            <w:rPr>
-                              <w:noProof/>
-                            </w:rPr>
-                            <w:t>2</w:t>
-                          </w:r>
-                        </w:fldSimple>
-                        <w:r>
-                          <w:t xml:space="preserve">. </w:t>
+                          <w:t xml:space="preserve">Figure 3. </w:t>
                         </w:r>
                         <w:r>
                           <w:rPr>
                             <w:b w:val="0"/>
                           </w:rPr>
-                          <w:t>Wald-Wolfowitz run tests for all players from the 2014-15 NBA season who took at least 100 shots. Green coloring denotes a significant p-value (p &lt; 0.001). Players with significantly more runs than expected by chance should display negative scores.</w:t>
+                          <w:t>Wald-Wolfowitz run tests for all players from the 2014-15 NBA season who took at least 100 shots. Green coloring denotes</w:t>
+                        </w:r>
+                        <w:r>
+                          <w:rPr>
+                            <w:b w:val="0"/>
+                          </w:rPr>
+                          <w:t xml:space="preserve"> a significant p-value (p &lt; 0.0</w:t>
+                        </w:r>
+                        <w:r>
+                          <w:rPr>
+                            <w:b w:val="0"/>
+                          </w:rPr>
+                          <w:t>1). Players with significantly more runs than expected by chance should display negative scores.</w:t>
+                        </w:r>
+                        <w:r>
+                          <w:rPr>
+                            <w:b w:val="0"/>
+                          </w:rPr>
+                          <w:t xml:space="preserve"> Vertical axis plots z-scores. Player names are excluded from the horizontal axis for readability concerns.</w:t>
                         </w:r>
                       </w:p>
                     </w:txbxContent>
@@ -4335,6 +4807,21 @@
       </w:r>
       <w:r>
         <w:t xml:space="preserve"> = -17.3, p &lt; 0.001).</w:t>
+      </w:r>
+      <w:r>
+        <w:t xml:space="preserve"> This finding appears to support Hot Hand intuitions / M&amp;S’s concerns with in-game data – players appear to adjust their shots to their level current level of performance. Of course, identifying this effect does not confirm or deny the presence of Hot Hand shooting. However, we attempt to control for it in our next analysis</w:t>
+      </w:r>
+      <w:r>
+        <w:t xml:space="preserve">, including </w:t>
+      </w:r>
+      <w:r>
+        <w:rPr>
+          <w:i/>
+        </w:rPr>
+        <w:t>shot distance</w:t>
+      </w:r>
+      <w:r>
+        <w:t xml:space="preserve"> as a predictor in a regression model.</w:t>
       </w:r>
     </w:p>
     <w:p>
@@ -4364,7 +4851,7 @@
                     </pic:cNvPicPr>
                   </pic:nvPicPr>
                   <pic:blipFill>
-                    <a:blip r:embed="rId12">
+                    <a:blip r:embed="rId13">
                       <a:extLst>
                         <a:ext uri="{28A0092B-C50C-407E-A947-70E740481C1C}">
                           <a14:useLocalDpi xmlns:a14="http://schemas.microsoft.com/office/drawing/2010/main" val="0"/>
@@ -4452,7 +4939,7 @@
     </w:p>
     <w:tbl>
       <w:tblPr>
-        <w:tblW w:w="7622" w:type="dxa"/>
+        <w:tblW w:w="0" w:type="auto"/>
         <w:jc w:val="center"/>
         <w:tblInd w:w="93" w:type="dxa"/>
         <w:tblBorders>
@@ -4462,10 +4949,52 @@
         <w:tblLook w:val="04A0" w:firstRow="1" w:lastRow="0" w:firstColumn="1" w:lastColumn="0" w:noHBand="0" w:noVBand="1"/>
       </w:tblPr>
       <w:tblGrid>
-        <w:gridCol w:w="1773"/>
-        <w:gridCol w:w="1882"/>
-        <w:gridCol w:w="3967"/>
+        <w:gridCol w:w="3602"/>
+        <w:gridCol w:w="1709"/>
+        <w:gridCol w:w="1609"/>
       </w:tblGrid>
+      <w:tr>
+        <w:trPr>
+          <w:trHeight w:val="414"/>
+          <w:jc w:val="center"/>
+        </w:trPr>
+        <w:tc>
+          <w:tcPr>
+            <w:tcW w:w="0" w:type="auto"/>
+            <w:gridSpan w:val="3"/>
+            <w:tcBorders>
+              <w:top w:val="nil"/>
+              <w:bottom w:val="thinThickSmallGap" w:sz="24" w:space="0" w:color="auto"/>
+            </w:tcBorders>
+          </w:tcPr>
+          <w:p>
+            <w:pPr>
+              <w:jc w:val="center"/>
+              <w:rPr>
+                <w:rFonts w:ascii="Times New Roman" w:eastAsia="Times New Roman" w:hAnsi="Times New Roman" w:cs="Times New Roman"/>
+                <w:b/>
+                <w:color w:val="000000"/>
+              </w:rPr>
+            </w:pPr>
+            <w:r>
+              <w:rPr>
+                <w:rFonts w:ascii="Times New Roman" w:eastAsia="Times New Roman" w:hAnsi="Times New Roman" w:cs="Times New Roman"/>
+                <w:b/>
+                <w:color w:val="000000"/>
+              </w:rPr>
+              <w:t>Model</w:t>
+            </w:r>
+            <w:r>
+              <w:rPr>
+                <w:rFonts w:ascii="Times New Roman" w:eastAsia="Times New Roman" w:hAnsi="Times New Roman" w:cs="Times New Roman"/>
+                <w:b/>
+                <w:color w:val="000000"/>
+              </w:rPr>
+              <w:t xml:space="preserve"> features</w:t>
+            </w:r>
+          </w:p>
+        </w:tc>
+      </w:tr>
       <w:tr>
         <w:trPr>
           <w:trHeight w:val="414"/>
@@ -4478,10 +5007,7 @@
               <w:top w:val="nil"/>
               <w:bottom w:val="thinThickSmallGap" w:sz="24" w:space="0" w:color="auto"/>
             </w:tcBorders>
-            <w:shd w:val="clear" w:color="auto" w:fill="auto"/>
-            <w:noWrap/>
             <w:vAlign w:val="center"/>
-            <w:hideMark/>
           </w:tcPr>
           <w:p>
             <w:pPr>
@@ -4496,7 +5022,7 @@
                 <w:rFonts w:ascii="Times New Roman" w:eastAsia="Times New Roman" w:hAnsi="Times New Roman" w:cs="Times New Roman"/>
                 <w:color w:val="000000"/>
               </w:rPr>
-              <w:t>Game features</w:t>
+              <w:t>Shot features</w:t>
             </w:r>
           </w:p>
         </w:tc>
@@ -4539,7 +5065,6 @@
             <w:shd w:val="clear" w:color="auto" w:fill="auto"/>
             <w:noWrap/>
             <w:vAlign w:val="center"/>
-            <w:hideMark/>
           </w:tcPr>
           <w:p>
             <w:pPr>
@@ -4554,7 +5079,7 @@
                 <w:rFonts w:ascii="Times New Roman" w:eastAsia="Times New Roman" w:hAnsi="Times New Roman" w:cs="Times New Roman"/>
                 <w:color w:val="000000"/>
               </w:rPr>
-              <w:t>Shot features</w:t>
+              <w:t>Game features</w:t>
             </w:r>
           </w:p>
         </w:tc>
@@ -4570,10 +5095,7 @@
             <w:tcBorders>
               <w:top w:val="thinThickSmallGap" w:sz="24" w:space="0" w:color="auto"/>
             </w:tcBorders>
-            <w:shd w:val="clear" w:color="auto" w:fill="auto"/>
-            <w:noWrap/>
             <w:vAlign w:val="center"/>
-            <w:hideMark/>
           </w:tcPr>
           <w:p>
             <w:pPr>
@@ -4588,7 +5110,7 @@
                 <w:rFonts w:ascii="Times New Roman" w:eastAsia="Times New Roman" w:hAnsi="Times New Roman" w:cs="Times New Roman"/>
                 <w:color w:val="000000"/>
               </w:rPr>
-              <w:t>Quarter</w:t>
+              <w:t>Distance</w:t>
             </w:r>
           </w:p>
         </w:tc>
@@ -4629,7 +5151,6 @@
             <w:shd w:val="clear" w:color="auto" w:fill="auto"/>
             <w:noWrap/>
             <w:vAlign w:val="center"/>
-            <w:hideMark/>
           </w:tcPr>
           <w:p>
             <w:pPr>
@@ -4644,7 +5165,7 @@
                 <w:rFonts w:ascii="Times New Roman" w:eastAsia="Times New Roman" w:hAnsi="Times New Roman" w:cs="Times New Roman"/>
                 <w:color w:val="000000"/>
               </w:rPr>
-              <w:t>Distance</w:t>
+              <w:t>Quarter</w:t>
             </w:r>
           </w:p>
         </w:tc>
@@ -4657,10 +5178,7 @@
         <w:tc>
           <w:tcPr>
             <w:tcW w:w="0" w:type="auto"/>
-            <w:shd w:val="clear" w:color="auto" w:fill="auto"/>
-            <w:noWrap/>
             <w:vAlign w:val="center"/>
-            <w:hideMark/>
           </w:tcPr>
           <w:p>
             <w:pPr>
@@ -4675,7 +5193,7 @@
                 <w:rFonts w:ascii="Times New Roman" w:eastAsia="Times New Roman" w:hAnsi="Times New Roman" w:cs="Times New Roman"/>
                 <w:color w:val="000000"/>
               </w:rPr>
-              <w:t>Time</w:t>
+              <w:t>Type</w:t>
             </w:r>
           </w:p>
         </w:tc>
@@ -4710,7 +5228,6 @@
             <w:shd w:val="clear" w:color="auto" w:fill="auto"/>
             <w:noWrap/>
             <w:vAlign w:val="center"/>
-            <w:hideMark/>
           </w:tcPr>
           <w:p>
             <w:pPr>
@@ -4725,7 +5242,7 @@
                 <w:rFonts w:ascii="Times New Roman" w:eastAsia="Times New Roman" w:hAnsi="Times New Roman" w:cs="Times New Roman"/>
                 <w:color w:val="000000"/>
               </w:rPr>
-              <w:t>Type</w:t>
+              <w:t>Time</w:t>
             </w:r>
           </w:p>
         </w:tc>
@@ -4738,10 +5255,7 @@
         <w:tc>
           <w:tcPr>
             <w:tcW w:w="0" w:type="auto"/>
-            <w:shd w:val="clear" w:color="auto" w:fill="auto"/>
-            <w:noWrap/>
             <w:vAlign w:val="center"/>
-            <w:hideMark/>
           </w:tcPr>
           <w:p>
             <w:pPr>
@@ -4751,30 +5265,12 @@
                 <w:color w:val="000000"/>
               </w:rPr>
             </w:pPr>
-          </w:p>
-        </w:tc>
-        <w:tc>
-          <w:tcPr>
-            <w:tcW w:w="0" w:type="auto"/>
-            <w:shd w:val="clear" w:color="auto" w:fill="auto"/>
-            <w:noWrap/>
-            <w:vAlign w:val="center"/>
-            <w:hideMark/>
-          </w:tcPr>
-          <w:p>
-            <w:pPr>
-              <w:jc w:val="center"/>
-              <w:rPr>
-                <w:rFonts w:ascii="Times New Roman" w:eastAsia="Times New Roman" w:hAnsi="Times New Roman" w:cs="Times New Roman"/>
-                <w:color w:val="000000"/>
-              </w:rPr>
-            </w:pPr>
             <w:r>
               <w:rPr>
                 <w:rFonts w:ascii="Times New Roman" w:eastAsia="Times New Roman" w:hAnsi="Times New Roman" w:cs="Times New Roman"/>
                 <w:color w:val="000000"/>
               </w:rPr>
-              <w:t>Age</w:t>
+              <w:t>Length of current hit or miss streak</w:t>
             </w:r>
           </w:p>
         </w:tc>
@@ -4799,7 +5295,31 @@
                 <w:rFonts w:ascii="Times New Roman" w:eastAsia="Times New Roman" w:hAnsi="Times New Roman" w:cs="Times New Roman"/>
                 <w:color w:val="000000"/>
               </w:rPr>
-              <w:t>Length of current hit or miss streak</w:t>
+              <w:t>Age</w:t>
+            </w:r>
+          </w:p>
+        </w:tc>
+        <w:tc>
+          <w:tcPr>
+            <w:tcW w:w="0" w:type="auto"/>
+            <w:shd w:val="clear" w:color="auto" w:fill="auto"/>
+            <w:noWrap/>
+            <w:vAlign w:val="center"/>
+          </w:tcPr>
+          <w:p>
+            <w:pPr>
+              <w:jc w:val="center"/>
+              <w:rPr>
+                <w:rFonts w:ascii="Times New Roman" w:eastAsia="Times New Roman" w:hAnsi="Times New Roman" w:cs="Times New Roman"/>
+                <w:color w:val="000000"/>
+              </w:rPr>
+            </w:pPr>
+            <w:r>
+              <w:rPr>
+                <w:rFonts w:ascii="Times New Roman" w:eastAsia="Times New Roman" w:hAnsi="Times New Roman" w:cs="Times New Roman"/>
+                <w:color w:val="000000"/>
+              </w:rPr>
+              <w:t>-</w:t>
             </w:r>
           </w:p>
         </w:tc>
@@ -4812,10 +5332,7 @@
         <w:tc>
           <w:tcPr>
             <w:tcW w:w="0" w:type="auto"/>
-            <w:shd w:val="clear" w:color="auto" w:fill="auto"/>
-            <w:noWrap/>
             <w:vAlign w:val="center"/>
-            <w:hideMark/>
           </w:tcPr>
           <w:p>
             <w:pPr>
@@ -4825,30 +5342,12 @@
                 <w:color w:val="000000"/>
               </w:rPr>
             </w:pPr>
-          </w:p>
-        </w:tc>
-        <w:tc>
-          <w:tcPr>
-            <w:tcW w:w="0" w:type="auto"/>
-            <w:shd w:val="clear" w:color="auto" w:fill="auto"/>
-            <w:noWrap/>
-            <w:vAlign w:val="center"/>
-            <w:hideMark/>
-          </w:tcPr>
-          <w:p>
-            <w:pPr>
-              <w:jc w:val="center"/>
-              <w:rPr>
-                <w:rFonts w:ascii="Times New Roman" w:eastAsia="Times New Roman" w:hAnsi="Times New Roman" w:cs="Times New Roman"/>
-                <w:color w:val="000000"/>
-              </w:rPr>
-            </w:pPr>
             <w:r>
               <w:rPr>
                 <w:rFonts w:ascii="Times New Roman" w:eastAsia="Times New Roman" w:hAnsi="Times New Roman" w:cs="Times New Roman"/>
                 <w:color w:val="000000"/>
               </w:rPr>
-              <w:t>Years in league</w:t>
+              <w:t>Point value</w:t>
             </w:r>
           </w:p>
         </w:tc>
@@ -4873,7 +5372,31 @@
                 <w:rFonts w:ascii="Times New Roman" w:eastAsia="Times New Roman" w:hAnsi="Times New Roman" w:cs="Times New Roman"/>
                 <w:color w:val="000000"/>
               </w:rPr>
-              <w:t>Point value</w:t>
+              <w:t>Years in league</w:t>
+            </w:r>
+          </w:p>
+        </w:tc>
+        <w:tc>
+          <w:tcPr>
+            <w:tcW w:w="0" w:type="auto"/>
+            <w:shd w:val="clear" w:color="auto" w:fill="auto"/>
+            <w:noWrap/>
+            <w:vAlign w:val="center"/>
+          </w:tcPr>
+          <w:p>
+            <w:pPr>
+              <w:jc w:val="center"/>
+              <w:rPr>
+                <w:rFonts w:ascii="Times New Roman" w:eastAsia="Times New Roman" w:hAnsi="Times New Roman" w:cs="Times New Roman"/>
+                <w:color w:val="000000"/>
+              </w:rPr>
+            </w:pPr>
+            <w:r>
+              <w:rPr>
+                <w:rFonts w:ascii="Times New Roman" w:eastAsia="Times New Roman" w:hAnsi="Times New Roman" w:cs="Times New Roman"/>
+                <w:color w:val="000000"/>
+              </w:rPr>
+              <w:t>-</w:t>
             </w:r>
           </w:p>
         </w:tc>
@@ -4952,6 +5475,199 @@
       </w:r>
     </w:p>
     <w:p>
+      <w:pPr>
+        <w:widowControl w:val="0"/>
+        <w:spacing w:line="480" w:lineRule="auto"/>
+      </w:pPr>
+      <w:r>
+        <w:tab/>
+      </w:r>
+      <w:r>
+        <w:t xml:space="preserve">The Hot Hand phenomenon has received much attention from psychologists, statisticians, economists and sports fans alike for the last 40 years. In the flurry of claims for and against, one </w:t>
+      </w:r>
+      <w:r>
+        <w:t xml:space="preserve">item </w:t>
+      </w:r>
+      <w:r>
+        <w:t xml:space="preserve">has stood out – the discrepancy between the </w:t>
+      </w:r>
+      <w:r>
+        <w:rPr>
+          <w:i/>
+        </w:rPr>
+        <w:t xml:space="preserve">magnitude </w:t>
+      </w:r>
+      <w:r>
+        <w:t xml:space="preserve">and </w:t>
+      </w:r>
+      <w:r>
+        <w:rPr>
+          <w:i/>
+        </w:rPr>
+        <w:t xml:space="preserve">ubiquity </w:t>
+      </w:r>
+      <w:r>
+        <w:t xml:space="preserve">of the belief </w:t>
+      </w:r>
+      <w:r>
+        <w:t xml:space="preserve">in the Hot Hand </w:t>
+      </w:r>
+      <w:r>
+        <w:t xml:space="preserve">and </w:t>
+      </w:r>
+      <w:r>
+        <w:rPr>
+          <w:i/>
+        </w:rPr>
+        <w:t xml:space="preserve">size </w:t>
+      </w:r>
+      <w:r>
+        <w:t xml:space="preserve">and </w:t>
+      </w:r>
+      <w:r>
+        <w:rPr>
+          <w:i/>
+        </w:rPr>
+        <w:t>impact</w:t>
+      </w:r>
+      <w:r>
+        <w:t xml:space="preserve"> of the evidence for it. While M&amp;S claimed that their controlled shooting experiment and modified statistical tests provide evidence for the effect, they do little to explain its ubiquity in </w:t>
+      </w:r>
+      <w:r>
+        <w:t>basketball culture</w:t>
+      </w:r>
+      <w:r>
+        <w:t xml:space="preserve">. </w:t>
+      </w:r>
+      <w:r>
+        <w:t>This is the true challenge of any analysis of the Hot Hand phenomenon – to account for magnitude of its psychological effect</w:t>
+      </w:r>
+      <w:r>
+        <w:t>.</w:t>
+      </w:r>
+      <w:r>
+        <w:t xml:space="preserve"> No study to date has provided evidence to counter the argument that the ubiquity of the Hot Hand phenomenon is not a misrepresentation of chance.</w:t>
+      </w:r>
+    </w:p>
+    <w:p>
+      <w:pPr>
+        <w:widowControl w:val="0"/>
+        <w:spacing w:line="480" w:lineRule="auto"/>
+        <w:ind w:firstLine="720"/>
+      </w:pPr>
+      <w:r>
+        <w:t xml:space="preserve">In our current study, we introduced a new data set including every shot from the 2014-15 </w:t>
+      </w:r>
+      <w:r>
+        <w:t>season, as well as player-specific information</w:t>
+      </w:r>
+      <w:r>
+        <w:t xml:space="preserve">. We re-analyzed the data employing two of the original tests by GVT, </w:t>
+      </w:r>
+      <w:r>
+        <w:t xml:space="preserve">investigated a </w:t>
+      </w:r>
+      <w:r>
+        <w:t xml:space="preserve">confound predicted by M&amp;S and </w:t>
+      </w:r>
+      <w:r>
+        <w:t xml:space="preserve">tried to predict </w:t>
+      </w:r>
+      <w:r>
+        <w:t>shot outcomes</w:t>
+      </w:r>
+      <w:r>
+        <w:rPr>
+          <w:i/>
+        </w:rPr>
+        <w:t xml:space="preserve"> </w:t>
+      </w:r>
+      <w:r>
+        <w:t xml:space="preserve">while controlling for </w:t>
+      </w:r>
+      <w:r>
+        <w:rPr>
+          <w:i/>
+        </w:rPr>
+        <w:t>game</w:t>
+      </w:r>
+      <w:r>
+        <w:rPr>
+          <w:i/>
+        </w:rPr>
+        <w:t>-</w:t>
+      </w:r>
+      <w:r>
+        <w:t xml:space="preserve">, </w:t>
+      </w:r>
+      <w:r>
+        <w:rPr>
+          <w:i/>
+        </w:rPr>
+        <w:t>player</w:t>
+      </w:r>
+      <w:r>
+        <w:rPr>
+          <w:i/>
+        </w:rPr>
+        <w:t>-</w:t>
+      </w:r>
+      <w:r>
+        <w:rPr>
+          <w:i/>
+        </w:rPr>
+        <w:t xml:space="preserve"> </w:t>
+      </w:r>
+      <w:r>
+        <w:t xml:space="preserve">and </w:t>
+      </w:r>
+      <w:r>
+        <w:rPr>
+          <w:i/>
+        </w:rPr>
+        <w:t>s</w:t>
+      </w:r>
+      <w:r>
+        <w:rPr>
+          <w:i/>
+        </w:rPr>
+        <w:t>hot-</w:t>
+      </w:r>
+      <w:r>
+        <w:rPr>
+          <w:i/>
+        </w:rPr>
+        <w:t xml:space="preserve">level </w:t>
+      </w:r>
+      <w:r>
+        <w:t>information. Our results indicate that players are actually more likely to make shots after misses rather than makes. However, we also observed that players are more likely to take closer (easier) shots after a miss.  Contro</w:t>
+      </w:r>
+      <w:r>
+        <w:t>l</w:t>
+      </w:r>
+      <w:r>
+        <w:t>l</w:t>
+      </w:r>
+      <w:r>
+        <w:t>ing</w:t>
+      </w:r>
+      <w:r>
+        <w:t xml:space="preserve"> for the effect of shot distance</w:t>
+      </w:r>
+      <w:r>
+        <w:t>, however,</w:t>
+      </w:r>
+      <w:r>
+        <w:t xml:space="preserve"> we still observed the impact of having missed shots</w:t>
+      </w:r>
+      <w:r>
+        <w:t>. We take this as further evidence against the Hot Hand phenomenon and support for cultural misrepresentation of chance in Basketball shooting.</w:t>
+      </w:r>
+      <w:r>
+        <w:t xml:space="preserve"> </w:t>
+      </w:r>
+    </w:p>
+    <w:p>
       <w:r>
         <w:br w:type="page"/>
       </w:r>
@@ -4979,6 +5695,44 @@
         <w:ind w:left="360" w:hanging="360"/>
       </w:pPr>
       <w:r>
+        <w:t xml:space="preserve">Aharoni, G. &amp; Sarig, G. (2011). Hot hands and equilibrium. </w:t>
+      </w:r>
+      <w:r>
+        <w:rPr>
+          <w:i/>
+        </w:rPr>
+        <w:t xml:space="preserve">Applied Economics, </w:t>
+      </w:r>
+      <w:r>
+        <w:t>44, 2309-2320.</w:t>
+      </w:r>
+    </w:p>
+    <w:p>
+      <w:pPr>
+        <w:widowControl w:val="0"/>
+        <w:spacing w:line="480" w:lineRule="auto"/>
+        <w:ind w:left="360" w:hanging="360"/>
+        <w:rPr>
+          <w:i/>
+        </w:rPr>
+      </w:pPr>
+      <w:r>
+        <w:t xml:space="preserve">Attali, Y. (2013). Perceived hotness Affects Behavior of Basketball Players and Coaches, </w:t>
+      </w:r>
+      <w:r>
+        <w:rPr>
+          <w:i/>
+        </w:rPr>
+        <w:t>Psychological Science.</w:t>
+      </w:r>
+    </w:p>
+    <w:p>
+      <w:pPr>
+        <w:widowControl w:val="0"/>
+        <w:spacing w:line="480" w:lineRule="auto"/>
+        <w:ind w:left="360" w:hanging="360"/>
+      </w:pPr>
+      <w:r>
         <w:t>Brocskocksy, A., Ezekowitz, J., &amp; Stein, C. (2014). The Hot Hand: A New Approach to an Old “Fallacy”. 2014 Research Paper Competition presented by ticketmaster and Harvard University.</w:t>
       </w:r>
     </w:p>
@@ -4986,6 +5740,15 @@
       <w:pPr>
         <w:widowControl w:val="0"/>
         <w:spacing w:line="480" w:lineRule="auto"/>
+      </w:pPr>
+      <w:r>
+        <w:t>Cao, Z. (2011). Essays on Behavioral Economics. PhD thesis, Oregon State University.</w:t>
+      </w:r>
+    </w:p>
+    <w:p>
+      <w:pPr>
+        <w:widowControl w:val="0"/>
+        <w:spacing w:line="480" w:lineRule="auto"/>
         <w:ind w:left="360" w:hanging="360"/>
       </w:pPr>
       <w:r>
@@ -5036,66 +5799,42 @@
         <w:ind w:left="360" w:hanging="360"/>
       </w:pPr>
       <w:r>
-        <w:t>Tversky, A., &amp; Kahneman, D. (197</w:t>
-      </w:r>
-      <w:r>
-        <w:t>3).</w:t>
-      </w:r>
-      <w:r>
-        <w:t xml:space="preserve"> Availability: A heuristic for jud</w:t>
+        <w:t xml:space="preserve">Tversky, A., &amp; Kahneman, D. (1973). Availability: A heuristic for judging frequency and probability. </w:t>
+      </w:r>
+      <w:r>
+        <w:rPr>
+          <w:i/>
+        </w:rPr>
+        <w:t xml:space="preserve">Cognitive Psychology, </w:t>
+      </w:r>
+      <w:r>
+        <w:t>5, 207-232.</w:t>
+      </w:r>
+    </w:p>
+    <w:p>
+      <w:pPr>
+        <w:widowControl w:val="0"/>
+        <w:spacing w:line="480" w:lineRule="auto"/>
+        <w:ind w:left="360" w:hanging="360"/>
+      </w:pPr>
+      <w:r>
+        <w:t xml:space="preserve">Tversky, A., &amp; Kahneman, D. (1983). Judgment under uncertainty: Herusitics and biases. </w:t>
+      </w:r>
+      <w:r>
+        <w:rPr>
+          <w:i/>
+        </w:rPr>
+        <w:t xml:space="preserve">Science (Washinton D.C.), </w:t>
+      </w:r>
+      <w:r>
+        <w:t xml:space="preserve">185, 1124-1131. </w:t>
       </w:r>
       <w:bookmarkStart w:id="0" w:name="_GoBack"/>
       <w:bookmarkEnd w:id="0"/>
-      <w:r>
-        <w:t xml:space="preserve">ging frequency and probability. </w:t>
-      </w:r>
-      <w:r>
-        <w:rPr>
-          <w:i/>
-        </w:rPr>
-        <w:t xml:space="preserve">Cognitive Psychology, </w:t>
-      </w:r>
-      <w:r>
-        <w:t>5, 207-232.</w:t>
-      </w:r>
-    </w:p>
-    <w:p>
-      <w:pPr>
-        <w:widowControl w:val="0"/>
-        <w:spacing w:line="480" w:lineRule="auto"/>
-        <w:ind w:left="360" w:hanging="360"/>
-      </w:pPr>
-      <w:r>
-        <w:t xml:space="preserve">Tversky, A., &amp; Kahneman, D. (1983). Judgment under uncertainty: Herusitics and biases. </w:t>
-      </w:r>
-      <w:r>
-        <w:rPr>
-          <w:i/>
-        </w:rPr>
-        <w:t xml:space="preserve">Science (Washinton D.C.), </w:t>
-      </w:r>
-      <w:r>
-        <w:t xml:space="preserve">185, 1124-1131. </w:t>
-      </w:r>
-    </w:p>
-    <w:p>
-      <w:pPr>
-        <w:widowControl w:val="0"/>
-        <w:spacing w:line="480" w:lineRule="auto"/>
-      </w:pPr>
-      <w:r>
-        <w:tab/>
-      </w:r>
-    </w:p>
-    <w:p>
-      <w:pPr>
-        <w:widowControl w:val="0"/>
-        <w:spacing w:line="480" w:lineRule="auto"/>
-      </w:pPr>
     </w:p>
     <w:sectPr>
-      <w:footerReference w:type="even" r:id="rId13"/>
-      <w:footerReference w:type="default" r:id="rId14"/>
+      <w:footerReference w:type="even" r:id="rId14"/>
+      <w:footerReference w:type="default" r:id="rId15"/>
       <w:pgSz w:w="12240" w:h="15840"/>
       <w:pgMar w:top="1440" w:right="1800" w:bottom="1440" w:left="1800" w:header="720" w:footer="720" w:gutter="0"/>
       <w:cols w:space="720"/>

</xml_diff>

<commit_message>
near finished paper, one more read through
</commit_message>
<xml_diff>
--- a/paper/Final_Paper1.docx
+++ b/paper/Final_Paper1.docx
@@ -5,7 +5,6 @@
     <w:p>
       <w:pPr>
         <w:widowControl w:val="0"/>
-        <w:spacing w:line="480" w:lineRule="auto"/>
         <w:jc w:val="center"/>
         <w:rPr>
           <w:b/>
@@ -21,7 +20,6 @@
     <w:p>
       <w:pPr>
         <w:widowControl w:val="0"/>
-        <w:spacing w:line="480" w:lineRule="auto"/>
         <w:jc w:val="center"/>
         <w:rPr>
           <w:i/>
@@ -37,7 +35,6 @@
     <w:p>
       <w:pPr>
         <w:widowControl w:val="0"/>
-        <w:spacing w:line="480" w:lineRule="auto"/>
         <w:jc w:val="center"/>
         <w:rPr>
           <w:i/>
@@ -49,6 +46,15 @@
         </w:rPr>
         <w:t>Ben Peloquin</w:t>
       </w:r>
+    </w:p>
+    <w:p>
+      <w:pPr>
+        <w:widowControl w:val="0"/>
+        <w:jc w:val="center"/>
+        <w:rPr>
+          <w:i/>
+        </w:rPr>
+      </w:pPr>
     </w:p>
     <w:p>
       <w:pPr>
@@ -78,7 +84,10 @@
         <w:t xml:space="preserve">undamental to </w:t>
       </w:r>
       <w:r>
-        <w:t>the human experience -</w:t>
+        <w:t>the h</w:t>
+      </w:r>
+      <w:r>
+        <w:t>uman experience –</w:t>
       </w:r>
       <w:r>
         <w:t xml:space="preserve"> day-to-</w:t>
@@ -152,23 +161,23 @@
         <mc:AlternateContent>
           <mc:Choice Requires="wpg">
             <w:drawing>
-              <wp:anchor distT="0" distB="0" distL="114300" distR="114300" simplePos="0" relativeHeight="251667456" behindDoc="0" locked="0" layoutInCell="1" allowOverlap="1" wp14:anchorId="31D065DC" wp14:editId="72609FD6">
+              <wp:anchor distT="0" distB="0" distL="114300" distR="114300" simplePos="0" relativeHeight="251667456" behindDoc="0" locked="0" layoutInCell="1" allowOverlap="1" wp14:anchorId="31D065DC" wp14:editId="522CED65">
                 <wp:simplePos x="0" y="0"/>
                 <wp:positionH relativeFrom="column">
-                  <wp:posOffset>3202305</wp:posOffset>
+                  <wp:posOffset>3166110</wp:posOffset>
                 </wp:positionH>
                 <wp:positionV relativeFrom="paragraph">
-                  <wp:posOffset>154940</wp:posOffset>
+                  <wp:posOffset>741045</wp:posOffset>
                 </wp:positionV>
-                <wp:extent cx="2169795" cy="3200400"/>
-                <wp:effectExtent l="25400" t="25400" r="14605" b="0"/>
+                <wp:extent cx="2091690" cy="3086100"/>
+                <wp:effectExtent l="25400" t="25400" r="16510" b="12700"/>
                 <wp:wrapThrough wrapText="bothSides">
                   <wp:wrapPolygon edited="0">
-                    <wp:start x="-253" y="-171"/>
-                    <wp:lineTo x="-253" y="21429"/>
-                    <wp:lineTo x="21493" y="21429"/>
-                    <wp:lineTo x="21493" y="-171"/>
-                    <wp:lineTo x="-253" y="-171"/>
+                    <wp:start x="-262" y="-178"/>
+                    <wp:lineTo x="-262" y="21511"/>
+                    <wp:lineTo x="21508" y="21511"/>
+                    <wp:lineTo x="21508" y="-178"/>
+                    <wp:lineTo x="-262" y="-178"/>
                   </wp:wrapPolygon>
                 </wp:wrapThrough>
                 <wp:docPr id="9" name="Group 9"/>
@@ -180,7 +189,7 @@
                       <wpg:grpSpPr>
                         <a:xfrm>
                           <a:off x="0" y="0"/>
-                          <a:ext cx="2169795" cy="3200400"/>
+                          <a:ext cx="2091690" cy="3086100"/>
                           <a:chOff x="0" y="0"/>
                           <a:chExt cx="1826895" cy="2738120"/>
                         </a:xfrm>
@@ -313,7 +322,7 @@
           </mc:Choice>
           <mc:Fallback>
             <w:pict>
-              <v:group id="Group 9" o:spid="_x0000_s1026" style="position:absolute;left:0;text-align:left;margin-left:252.15pt;margin-top:12.2pt;width:170.85pt;height:252pt;z-index:251667456;mso-width-relative:margin;mso-height-relative:margin" coordsize="1826895,2738120" o:gfxdata="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">
+              <v:group id="Group 9" o:spid="_x0000_s1026" style="position:absolute;left:0;text-align:left;margin-left:249.3pt;margin-top:58.35pt;width:164.7pt;height:243pt;z-index:251667456;mso-width-relative:margin;mso-height-relative:margin" coordsize="1826895,2738120" o:gfxdata="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">
                 <v:shapetype id="_x0000_t75" coordsize="21600,21600" o:spt="75" o:preferrelative="t" path="m@4@5l@4@11@9@11@9@5xe" filled="f" stroked="f">
                   <v:stroke joinstyle="miter"/>
                   <v:formulas>
@@ -398,29 +407,32 @@
         <w:rPr>
           <w:i/>
         </w:rPr>
-        <w:t xml:space="preserve">We interpret this sketch instantly and effortlessly as a gathering of people before a structure, probably a gateway; the people are listening to a single declaiming figure in the center. [. . . ] But all this is a miracle, for there is little detailed information in the lines or shading (such as there is). Every line is a mere suggestion [. . . ]. So here is the miracle: from a merest, sketchiest </w:t>
-      </w:r>
-      <w:r>
-        <w:rPr>
-          <w:i/>
-        </w:rPr>
+        <w:t>We interpret this sketch instantly and effortlessly as a gathering of people before a structure, probably a gateway; the people are listening to a single declaiming figure in the center. [. . . ] But all this is a miracle, for there is little detailed information in the lines or shading (such as there is). Every line is a mere suggestion [. . . ]. So here is the miracle: from a merest, sketchiest squiggle of lines, you and I converge to find adumbration</w:t>
+      </w:r>
+      <w:r>
+        <w:rPr>
+          <w:i/>
+        </w:rPr>
+        <w:t xml:space="preserve"> of a coherent scene. </w:t>
+      </w:r>
+    </w:p>
+    <w:p>
+      <w:pPr>
+        <w:widowControl w:val="0"/>
+        <w:spacing w:line="480" w:lineRule="auto"/>
+      </w:pPr>
+    </w:p>
+    <w:p>
+      <w:pPr>
+        <w:widowControl w:val="0"/>
+        <w:spacing w:line="480" w:lineRule="auto"/>
+      </w:pPr>
+      <w:r>
         <w:lastRenderedPageBreak/>
-        <w:t>squiggle of lines, you and I converge to find adumbration</w:t>
-      </w:r>
-      <w:r>
-        <w:rPr>
-          <w:i/>
-        </w:rPr>
-        <w:t xml:space="preserve"> of a coherent scene. </w:t>
-      </w:r>
-    </w:p>
-    <w:p>
-      <w:pPr>
-        <w:widowControl w:val="0"/>
-        <w:spacing w:line="480" w:lineRule="auto"/>
-      </w:pPr>
-      <w:r>
-        <w:t>So how do</w:t>
+        <w:t>H</w:t>
+      </w:r>
+      <w:r>
+        <w:t>ow do</w:t>
       </w:r>
       <w:r>
         <w:t xml:space="preserve"> we converge on the </w:t>
@@ -509,7 +521,13 @@
         <w:t xml:space="preserve">within this framework – </w:t>
       </w:r>
       <w:r>
-        <w:t>the divergence of people’s intuitive beliefs of randomness from the basic laws of chance. To do so, we revisit the controversial topic of the “Hot Hand” in Basketball, first orienting the reader to the basic framework provided by Tversky &amp; Kahneman (1974) and then turning to the original paper</w:t>
+        <w:t>the divergence of people’s intuitive beliefs of randomness from the basic laws of chance. To do so, we revisit the controversial topic of the “Hot Hand” in Basketball, first orienting the reader to the basic framework provided by Tversky &amp; Kahneman (1974)</w:t>
+      </w:r>
+      <w:r>
+        <w:t xml:space="preserve"> (T&amp;K)</w:t>
+      </w:r>
+      <w:r>
+        <w:t xml:space="preserve"> and then turning to the original paper</w:t>
       </w:r>
       <w:r>
         <w:t xml:space="preserve"> by Gilovich, Vallone &amp; Tversky (1985) (GVT)</w:t>
@@ -518,27 +536,15 @@
         <w:t>,</w:t>
       </w:r>
       <w:r>
-        <w:t xml:space="preserve"> which investigated the </w:t>
-      </w:r>
-      <w:r>
-        <w:t>“</w:t>
-      </w:r>
-      <w:r>
-        <w:t>Hot Hand</w:t>
-      </w:r>
-      <w:r>
-        <w:t>”</w:t>
+        <w:t xml:space="preserve"> which investigated the Hot Hand </w:t>
+      </w:r>
+      <w:r>
+        <w:t>phenomenon</w:t>
       </w:r>
       <w:r>
         <w:t xml:space="preserve"> </w:t>
       </w:r>
       <w:r>
-        <w:t>phenomenon</w:t>
-      </w:r>
-      <w:r>
-        <w:t xml:space="preserve"> </w:t>
-      </w:r>
-      <w:r>
         <w:t>in basketball</w:t>
       </w:r>
       <w:r>
@@ -572,7 +578,13 @@
         <w:t>new</w:t>
       </w:r>
       <w:r>
-        <w:t xml:space="preserve"> data set of every shot taken during the 2014-2015 NBA season, </w:t>
+        <w:t xml:space="preserve"> data set of eve</w:t>
+      </w:r>
+      <w:r>
+        <w:t>ry shot taken during the 2014-</w:t>
+      </w:r>
+      <w:r>
+        <w:t xml:space="preserve">15 NBA season, </w:t>
       </w:r>
       <w:r>
         <w:t xml:space="preserve">re-examining some of the </w:t>
@@ -628,13 +640,10 @@
         <w:ind w:firstLine="720"/>
       </w:pPr>
       <w:r>
-        <w:t xml:space="preserve">In “Judgment under Uncertainty: Heurisitics and Biases” Tversky and Kahneman provide a </w:t>
-      </w:r>
-      <w:r>
-        <w:t>description</w:t>
-      </w:r>
-      <w:r>
-        <w:t xml:space="preserve"> of basic cognitive heuristics</w:t>
+        <w:t xml:space="preserve">Through a series of empirical investigations, T&amp;K described a set </w:t>
+      </w:r>
+      <w:r>
+        <w:t>of basic cognitive heuristics</w:t>
       </w:r>
       <w:r>
         <w:t xml:space="preserve"> we may </w:t>
@@ -643,16 +652,22 @@
         <w:t>employ</w:t>
       </w:r>
       <w:r>
+        <w:t xml:space="preserve"> in everyday decision-making and cognition</w:t>
+      </w:r>
+      <w:r>
+        <w:t>. In particular</w:t>
+      </w:r>
+      <w:r>
         <w:t>,</w:t>
       </w:r>
       <w:r>
-        <w:t xml:space="preserve"> through a series of empirical investigations. In particular</w:t>
-      </w:r>
-      <w:r>
-        <w:t>,</w:t>
-      </w:r>
-      <w:r>
-        <w:t xml:space="preserve"> they describe three such heuristics:</w:t>
+        <w:t xml:space="preserve"> they describe</w:t>
+      </w:r>
+      <w:r>
+        <w:t>d</w:t>
+      </w:r>
+      <w:r>
+        <w:t xml:space="preserve"> three such heuristics:</w:t>
       </w:r>
     </w:p>
     <w:p>
@@ -788,7 +803,10 @@
         <w:t xml:space="preserve">However, </w:t>
       </w:r>
       <w:r>
-        <w:t xml:space="preserve">Tversky and Kahneman  (T&amp;K) showed that </w:t>
+        <w:t>T&amp;K</w:t>
+      </w:r>
+      <w:r>
+        <w:t xml:space="preserve"> showed that </w:t>
       </w:r>
       <w:r>
         <w:rPr>
@@ -797,7 +815,10 @@
         <w:t>representativeness</w:t>
       </w:r>
       <w:r>
-        <w:t xml:space="preserve"> can lead to a number of misconceptions, some of which I enumerate here: </w:t>
+        <w:t xml:space="preserve"> can also</w:t>
+      </w:r>
+      <w:r>
+        <w:t xml:space="preserve"> lead to a number of misconceptions, some of which I enumerate here: </w:t>
       </w:r>
       <w:r>
         <w:t>judgments based on stereotyping, insensitivity to prior probabilities of outcomes</w:t>
@@ -888,7 +909,13 @@
         <w:t xml:space="preserve"> process, even for </w:t>
       </w:r>
       <w:r>
-        <w:t>short sequences. They give an example of judging the</w:t>
+        <w:t xml:space="preserve">short sequences. They </w:t>
+      </w:r>
+      <w:r>
+        <w:t>gave</w:t>
+      </w:r>
+      <w:r>
+        <w:t xml:space="preserve"> an example of judging the</w:t>
       </w:r>
       <w:r>
         <w:t xml:space="preserve"> origin</w:t>
@@ -954,7 +981,13 @@
         <w:spacing w:line="480" w:lineRule="auto"/>
       </w:pPr>
       <w:r>
-        <w:t>Respondents systematically believed that sequence (1) was more likely to have come from the fair coin than both (2) or (3). This is surprising for two reasons. First, sequence (2) has the same number of heads and tails as sequence (1) - it has the exact same likelihood of being generated by a fair coin as sequence (1). Second, while sequence (3) contains more heads than tails and does not appear to represent the fairness of a fair coin, this is from only a small (n=6) sample of tosses. T&amp;K took these results as evidence that people expect that the “essential characteristics of the process [which generated the sequences]</w:t>
+        <w:t>Respondents systematically believed that sequence (1) was more likely to have come from the fair coin than both (2) or (3). This is surprising for two reasons. First, sequence (2) has the same number of heads and tails as sequence (1) - it has the exact same likelihood of being generated by a fair coin as sequence (1). Second, while sequence (3) contains more heads than tails and does not appear to represent the fairness of a fair coin, this is from only a small (n=6) sample of tosses. T&amp;K took these results as evidence that people expect</w:t>
+      </w:r>
+      <w:r>
+        <w:t>ed</w:t>
+      </w:r>
+      <w:r>
+        <w:t xml:space="preserve"> that the “essential characteristics of the process [which generated the sequences]</w:t>
       </w:r>
       <w:r>
         <w:t xml:space="preserve"> will </w:t>
@@ -976,13 +1009,25 @@
         <w:t xml:space="preserve">statistically </w:t>
       </w:r>
       <w:r>
-        <w:t>and forms the basis for the well-known “Gamble</w:t>
+        <w:t xml:space="preserve">and forms the basis </w:t>
+      </w:r>
+      <w:r>
+        <w:t>of</w:t>
+      </w:r>
+      <w:r>
+        <w:t xml:space="preserve"> the well-known “Gamble</w:t>
       </w:r>
       <w:r>
         <w:t>r</w:t>
       </w:r>
       <w:r>
-        <w:t xml:space="preserve">s Fallacy.” People generally believe that after a long sequence of a particular outcome, such as a long sequence of </w:t>
+        <w:t>s Fallacy.” People generally believe that after a long sequence of a</w:t>
+      </w:r>
+      <w:r>
+        <w:t>n</w:t>
+      </w:r>
+      <w:r>
+        <w:t xml:space="preserve"> outcome, such as a long sequence of </w:t>
       </w:r>
       <w:r>
         <w:t xml:space="preserve">a </w:t>
@@ -1000,7 +1045,13 @@
         <w:t xml:space="preserve"> </w:t>
       </w:r>
       <w:r>
-        <w:t>T&amp;K argue that misconceptions of this sort are widespread not only in “naïve” subjects</w:t>
+        <w:t>T&amp;K argue</w:t>
+      </w:r>
+      <w:r>
+        <w:t>d</w:t>
+      </w:r>
+      <w:r>
+        <w:t xml:space="preserve"> that misconceptions of this sort are widespread not only in “naïve” subjects</w:t>
       </w:r>
       <w:r>
         <w:t>,</w:t>
@@ -1030,10 +1081,25 @@
         <w:tab/>
       </w:r>
       <w:r>
-        <w:t>T&amp;k propose that these</w:t>
-      </w:r>
-      <w:r>
-        <w:t xml:space="preserve"> systematic departures from the laws of probability are deeply rooted in our beliefs and perceptions of randomness. </w:t>
+        <w:t>T&amp;K</w:t>
+      </w:r>
+      <w:r>
+        <w:t xml:space="preserve"> propose</w:t>
+      </w:r>
+      <w:r>
+        <w:t>d</w:t>
+      </w:r>
+      <w:r>
+        <w:t xml:space="preserve"> that these</w:t>
+      </w:r>
+      <w:r>
+        <w:t xml:space="preserve"> systematic departures from the laws of probability </w:t>
+      </w:r>
+      <w:r>
+        <w:t>were</w:t>
+      </w:r>
+      <w:r>
+        <w:t xml:space="preserve"> deeply rooted in our beliefs and perceptions of randomness. </w:t>
       </w:r>
       <w:r>
         <w:t xml:space="preserve"> While tosses of a coin </w:t>
@@ -1084,7 +1150,13 @@
         <w:t>formulation,</w:t>
       </w:r>
       <w:r>
-        <w:t xml:space="preserve"> to study the widespread perception of the “Hot Hand” or streakiness in basketball.</w:t>
+        <w:t xml:space="preserve"> to study th</w:t>
+      </w:r>
+      <w:r>
+        <w:t>e widespread perception of the Hot Hand</w:t>
+      </w:r>
+      <w:r>
+        <w:t xml:space="preserve"> or streakiness in basketball.</w:t>
       </w:r>
     </w:p>
     <w:p>
@@ -1118,7 +1190,13 @@
         <w:t>f</w:t>
       </w:r>
       <w:r>
-        <w:t xml:space="preserve"> Random Sequences,” Gilovich, Vallon &amp; Tversky (GVT) investigated </w:t>
+        <w:t xml:space="preserve"> Random Sequences,” Gilovich, Vallon</w:t>
+      </w:r>
+      <w:r>
+        <w:t>e</w:t>
+      </w:r>
+      <w:r>
+        <w:t xml:space="preserve"> &amp; Tversky (GVT) investigated </w:t>
       </w:r>
       <w:r>
         <w:t>the</w:t>
@@ -1193,7 +1271,10 @@
         <w:t>an increased probability of a made shot after making previous shots.</w:t>
       </w:r>
       <w:r>
-        <w:t xml:space="preserve"> Clearly, this perception of a “Hot Hand” is also consistent with the </w:t>
+        <w:t xml:space="preserve"> Clearly, this perception of a Hot Hand</w:t>
+      </w:r>
+      <w:r>
+        <w:t xml:space="preserve"> is also consistent with the </w:t>
       </w:r>
       <w:r>
         <w:rPr>
@@ -1214,7 +1295,10 @@
         <w:tab/>
       </w:r>
       <w:r>
-        <w:t xml:space="preserve">GVT explored the “Hot Hand” </w:t>
+        <w:t>GVT explored the Hot Hand</w:t>
+      </w:r>
+      <w:r>
+        <w:t xml:space="preserve"> </w:t>
       </w:r>
       <w:r>
         <w:t>phenomenon</w:t>
@@ -1223,10 +1307,25 @@
         <w:t xml:space="preserve"> in </w:t>
       </w:r>
       <w:r>
-        <w:t>three studies. In the first, they surveyed a population of basketball fans to assess the degree to which people believed in the idea of the “Hot Hand.”</w:t>
-      </w:r>
-      <w:r>
-        <w:t xml:space="preserve"> In the second study, the examined shot data from an NBA team during the 1981 season, performing three statistical analyses. Finally, GVT also conducted a controlled shooting experiment with players from an intercollegiate varsity basketball team. Given our use of NBA season data</w:t>
+        <w:t xml:space="preserve">three studies. In the first, they surveyed a population of basketball fans to assess the degree to which people believed in the </w:t>
+      </w:r>
+      <w:r>
+        <w:t>Hot Hand.</w:t>
+      </w:r>
+      <w:r>
+        <w:t xml:space="preserve"> In the second study, the</w:t>
+      </w:r>
+      <w:r>
+        <w:t>y</w:t>
+      </w:r>
+      <w:r>
+        <w:t xml:space="preserve"> examined shot data from an NBA team during the 1981 season, performing </w:t>
+      </w:r>
+      <w:r>
+        <w:t>four</w:t>
+      </w:r>
+      <w:r>
+        <w:t xml:space="preserve"> analyses. Finally, GVT also conducted a controlled shooting experiment with players from an intercollegiate varsity basketball team. Given our use of NBA season data</w:t>
       </w:r>
       <w:r>
         <w:t xml:space="preserve"> in the current study,</w:t>
@@ -1238,7 +1337,19 @@
         <w:t>paper</w:t>
       </w:r>
       <w:r>
-        <w:t xml:space="preserve"> in the next subsections and refer to elements of their third, controlled shooting experiment in a later section.</w:t>
+        <w:t xml:space="preserve"> in the next subsections and re</w:t>
+      </w:r>
+      <w:r>
+        <w:t xml:space="preserve">fer to elements of their third (the </w:t>
+      </w:r>
+      <w:r>
+        <w:t>controlled shooting experiment</w:t>
+      </w:r>
+      <w:r>
+        <w:t>)</w:t>
+      </w:r>
+      <w:r>
+        <w:t xml:space="preserve"> in a later section.</w:t>
       </w:r>
     </w:p>
     <w:p>
@@ -1263,7 +1374,13 @@
       </w:pPr>
       <w:r>
         <w:tab/>
-        <w:t xml:space="preserve">To assess the extent to which the “Hot Hand” </w:t>
+        <w:t xml:space="preserve">To </w:t>
+      </w:r>
+      <w:r>
+        <w:t>assess the extent to which the Hot Hand</w:t>
+      </w:r>
+      <w:r>
+        <w:t xml:space="preserve"> </w:t>
       </w:r>
       <w:r>
         <w:t>phenomenon</w:t>
@@ -1299,7 +1416,10 @@
         <w:t xml:space="preserve"> in</w:t>
       </w:r>
       <w:r>
-        <w:t xml:space="preserve"> the “Hot Hand” </w:t>
+        <w:t xml:space="preserve"> the Hot Hand</w:t>
+      </w:r>
+      <w:r>
+        <w:t xml:space="preserve"> </w:t>
       </w:r>
       <w:r>
         <w:t>phenomenon</w:t>
@@ -1323,7 +1443,19 @@
         <w:t>s</w:t>
       </w:r>
       <w:r>
-        <w:t>s the ball to someone who has just made several shots in a row (i.e. distribute the ball to the “Hot Hand”).</w:t>
+        <w:t>s the ball to someone who has just made several shots in a row (i</w:t>
+      </w:r>
+      <w:r>
+        <w:t xml:space="preserve">.e. distribute the ball to the </w:t>
+      </w:r>
+      <w:r>
+        <w:t>Hot Ha</w:t>
+      </w:r>
+      <w:r>
+        <w:t>nd</w:t>
+      </w:r>
+      <w:r>
+        <w:t>).</w:t>
       </w:r>
     </w:p>
     <w:p>
@@ -1361,7 +1493,13 @@
         <w:t xml:space="preserve"> and recent studies indicate that it continues today (Aharoni &amp; Sarig, 2011; Attali, 2013; Cao, 2011)</w:t>
       </w:r>
       <w:r>
-        <w:t>. To test these intuitions formally, GVT conducted a statistical analysis of actual NBA shooting data, analyzing the records from 48 home games for the Philadelphia 76ers 1981 season. GVT conducted three analyses. First they examine</w:t>
+        <w:t xml:space="preserve">. To test these intuitions formally, GVT conducted a statistical analysis of actual NBA shooting data, analyzing the records from 48 home games for the Philadelphia 76ers 1981 season. GVT conducted </w:t>
+      </w:r>
+      <w:r>
+        <w:t>four</w:t>
+      </w:r>
+      <w:r>
+        <w:t xml:space="preserve"> analyses. First they examine</w:t>
       </w:r>
       <w:r>
         <w:t>d</w:t>
@@ -1379,7 +1517,25 @@
         <w:t>players</w:t>
       </w:r>
       <w:r>
-        <w:t>’ shooting records. Finally, the analyzed the stability of a players’ performance across games.</w:t>
+        <w:t>’ shooting records</w:t>
+      </w:r>
+      <w:r>
+        <w:t>, examining runs</w:t>
+      </w:r>
+      <w:r>
+        <w:t xml:space="preserve">. </w:t>
+      </w:r>
+      <w:r>
+        <w:t>Next</w:t>
+      </w:r>
+      <w:r>
+        <w:t>, the</w:t>
+      </w:r>
+      <w:r>
+        <w:t>y tried to inspect “occasional” hot or cold streaks. Finally, they</w:t>
+      </w:r>
+      <w:r>
+        <w:t xml:space="preserve"> analyzed the stability of a players’ performance across games.</w:t>
       </w:r>
     </w:p>
     <w:p>
@@ -1419,7 +1575,13 @@
         <w:t xml:space="preserve"> having made the previous 1..3 shots.</w:t>
       </w:r>
       <w:r>
-        <w:t xml:space="preserve"> They found that for eight out of the nine players, the probability of making a shot after having made a previous </w:t>
+        <w:t xml:space="preserve"> They found that for eight out of the nine players, the probability of making a shot after having made </w:t>
+      </w:r>
+      <w:r>
+        <w:t>the</w:t>
+      </w:r>
+      <w:r>
+        <w:t xml:space="preserve"> previous </w:t>
       </w:r>
       <w:r>
         <w:t xml:space="preserve">shot </w:t>
@@ -1440,7 +1602,10 @@
         <w:t xml:space="preserve">with </w:t>
       </w:r>
       <w:r>
-        <w:t>“Hot Hand” predictions.</w:t>
+        <w:t>Hot Hand</w:t>
+      </w:r>
+      <w:r>
+        <w:t xml:space="preserve"> predictions.</w:t>
       </w:r>
       <w:r>
         <w:t xml:space="preserve"> We conduct a modified version of this test in our analysis.</w:t>
@@ -1474,7 +1639,10 @@
         <w:t xml:space="preserve"> that also ran</w:t>
       </w:r>
       <w:r>
-        <w:t xml:space="preserve"> counter to “Hot Hand” predictions (fewer runs indicates more streaks</w:t>
+        <w:t xml:space="preserve"> counter to Hot Hand</w:t>
+      </w:r>
+      <w:r>
+        <w:t xml:space="preserve"> predictions (fewer runs indicates more streaks</w:t>
       </w:r>
       <w:r>
         <w:t xml:space="preserve"> of shorter lengths</w:t>
@@ -1483,7 +1651,13 @@
         <w:t xml:space="preserve">). </w:t>
       </w:r>
       <w:r>
-        <w:t xml:space="preserve"> We re-examine this on our new data set, examining runs data for over 300 players.</w:t>
+        <w:t xml:space="preserve"> We re-examine this </w:t>
+      </w:r>
+      <w:r>
+        <w:t>in</w:t>
+      </w:r>
+      <w:r>
+        <w:t xml:space="preserve"> our new data set, examining runs data for over 300 players.</w:t>
       </w:r>
     </w:p>
     <w:p>
@@ -1530,19 +1704,7 @@
         <w:t>reached significance</w:t>
       </w:r>
       <w:r>
-        <w:t xml:space="preserve">. They repeated this analysis four times, starting the partition of shot histories at different points, however all analyses failed to support </w:t>
-      </w:r>
-      <w:r>
-        <w:t>“</w:t>
-      </w:r>
-      <w:r>
-        <w:t>Hot Hand</w:t>
-      </w:r>
-      <w:r>
-        <w:t>”</w:t>
-      </w:r>
-      <w:r>
-        <w:t xml:space="preserve"> predictions.</w:t>
+        <w:t>. They repeated this analysis four times, starting the partition of shot histories at different points, however all analyses failed to support Hot Hand predictions.</w:t>
       </w:r>
     </w:p>
     <w:p>
@@ -1638,14 +1800,101 @@
       <w:pPr>
         <w:widowControl w:val="0"/>
         <w:spacing w:line="480" w:lineRule="auto"/>
+        <w:jc w:val="center"/>
+        <w:rPr>
+          <w:b/>
+        </w:rPr>
+      </w:pPr>
+      <w:r>
+        <w:rPr>
+          <w:b/>
+        </w:rPr>
+        <w:t xml:space="preserve">Miller &amp; Sanjurjo </w:t>
+      </w:r>
+      <w:r>
+        <w:rPr>
+          <w:b/>
+        </w:rPr>
+        <w:t>(</w:t>
+      </w:r>
+      <w:r>
+        <w:rPr>
+          <w:b/>
+        </w:rPr>
+        <w:t>2014</w:t>
+      </w:r>
+      <w:r>
+        <w:rPr>
+          <w:b/>
+        </w:rPr>
+        <w:t>)</w:t>
+      </w:r>
+    </w:p>
+    <w:p>
+      <w:pPr>
+        <w:widowControl w:val="0"/>
+        <w:spacing w:line="480" w:lineRule="auto"/>
         <w:ind w:firstLine="720"/>
       </w:pPr>
-    </w:p>
-    <w:p>
-      <w:pPr>
-        <w:widowControl w:val="0"/>
-        <w:spacing w:line="480" w:lineRule="auto"/>
-        <w:jc w:val="center"/>
+      <w:r>
+        <w:t>Findings from GVT have roiled sports aficionados</w:t>
+      </w:r>
+      <w:r>
+        <w:t>, especially basketball fans,</w:t>
+      </w:r>
+      <w:r>
+        <w:t xml:space="preserve"> for the last 30 years. Many basketball fans and professionals continue to believe in the Hot Hand (Aharoni &amp; Sarig, 2011</w:t>
+      </w:r>
+      <w:r>
+        <w:t>; Attali, 2013; Cao, 2011</w:t>
+      </w:r>
+      <w:r>
+        <w:t>)</w:t>
+      </w:r>
+      <w:r>
+        <w:t xml:space="preserve"> while formal studies have had difficulty identifying the </w:t>
+      </w:r>
+      <w:r>
+        <w:t>phenomenon</w:t>
+      </w:r>
+      <w:r>
+        <w:t>, especially while using in-game basketball data. In “A Cold Shower for the Hot Hand Fallacy”</w:t>
+      </w:r>
+      <w:r>
+        <w:t xml:space="preserve"> (Miller &amp; Sanjurjo, 2014)</w:t>
+      </w:r>
+      <w:r>
+        <w:t xml:space="preserve"> the authors avoided in-game basketball data entirely, instead conducting a controlled shooting experiment with semi-professional shooters.  After orienting the reader to the experimental design in Miller &amp; Sanjurjo (2014) </w:t>
+      </w:r>
+      <w:r>
+        <w:t xml:space="preserve">(M&amp;S) </w:t>
+      </w:r>
+      <w:r>
+        <w:t xml:space="preserve">and </w:t>
+      </w:r>
+      <w:r>
+        <w:t>their</w:t>
+      </w:r>
+      <w:r>
+        <w:t xml:space="preserve"> findings</w:t>
+      </w:r>
+      <w:r>
+        <w:t>,</w:t>
+      </w:r>
+      <w:r>
+        <w:t xml:space="preserve"> we highlight the specific limitations of in-game data they </w:t>
+      </w:r>
+      <w:r>
+        <w:t>propose</w:t>
+      </w:r>
+      <w:r>
+        <w:t>.</w:t>
+      </w:r>
+    </w:p>
+    <w:p>
+      <w:pPr>
+        <w:widowControl w:val="0"/>
+        <w:spacing w:line="480" w:lineRule="auto"/>
         <w:rPr>
           <w:b/>
         </w:rPr>
@@ -1654,25 +1903,110 @@
         <w:rPr>
           <w:b/>
         </w:rPr>
-        <w:t xml:space="preserve">Miller &amp; Sanjurjo </w:t>
-      </w:r>
-      <w:r>
+        <w:t>Experimental set-up</w:t>
+      </w:r>
+    </w:p>
+    <w:p>
+      <w:pPr>
+        <w:widowControl w:val="0"/>
+        <w:spacing w:line="480" w:lineRule="auto"/>
+        <w:ind w:firstLine="720"/>
+      </w:pPr>
+      <w:r>
+        <w:t>M&amp;S</w:t>
+      </w:r>
+      <w:r>
+        <w:t xml:space="preserve"> conducted a controlled shooting experiment in two phases. In the first phase they tested whether any individual shooter in their sample showed evidence for the Hot Hand. In the second phase, they tested whether they could identify a Hot Hand out of sample.  </w:t>
+      </w:r>
+    </w:p>
+    <w:p>
+      <w:pPr>
+        <w:widowControl w:val="0"/>
+        <w:spacing w:line="480" w:lineRule="auto"/>
+        <w:ind w:firstLine="720"/>
+      </w:pPr>
+      <w:r>
+        <w:t>The M&amp;S sample consisted of semi-professional players from the Santo Domingo de Betanzos team in Spain. In total, they collected shot data from eight players from this team in both Phase 1 and 2, due to availability and time constraints. A shooting session for a player consisted of an initial warm-up phase in which the experimenter observed the player. The experimenter identified an approximate distance from which the shooter appeared to make 50 percent of his shots. (This was done to maximize the variance of shot outcomes.) This position was marked on the court. In a given session</w:t>
+      </w:r>
+      <w:r>
+        <w:t>,</w:t>
+      </w:r>
+      <w:r>
+        <w:t xml:space="preserve"> the player would take 300 shots from the marked position with a monetary insensitive for specific shots made. After every shot a trained rebounder retrieved the ball and held it from a fixed location near the basket.  To signal the beginning of the next shot (at which point the rebounder would pass the ball to the shooter)</w:t>
+      </w:r>
+      <w:r>
+        <w:t>,</w:t>
+      </w:r>
+      <w:r>
+        <w:t xml:space="preserve"> the experimenter initiated a computer-generated tone.  On average</w:t>
+      </w:r>
+      <w:r>
+        <w:t>,</w:t>
+      </w:r>
+      <w:r>
+        <w:t xml:space="preserve"> the next shot occurred approximately 7 seconds after the tone. </w:t>
+      </w:r>
+    </w:p>
+    <w:p>
+      <w:pPr>
+        <w:widowControl w:val="0"/>
+        <w:spacing w:line="480" w:lineRule="auto"/>
+        <w:ind w:firstLine="720"/>
+      </w:pPr>
+      <w:r>
+        <w:t xml:space="preserve">Phase 2 was conducted six months later using the same protocol as in Phase 1. </w:t>
+      </w:r>
+      <w:r>
+        <w:t>M&amp;S collected additional d</w:t>
+      </w:r>
+      <w:r>
+        <w:t>ata for one of the players who was perceived by his teammates as the “hottest” shooter</w:t>
+      </w:r>
+      <w:r>
+        <w:t>,</w:t>
+      </w:r>
+      <w:r>
+        <w:t xml:space="preserve"> in order to maximize the power of their tests for this particular shooter. </w:t>
+      </w:r>
+    </w:p>
+    <w:p>
+      <w:pPr>
+        <w:widowControl w:val="0"/>
+        <w:spacing w:line="480" w:lineRule="auto"/>
+        <w:ind w:firstLine="720"/>
+      </w:pPr>
+      <w:r>
+        <w:t xml:space="preserve">This experimental set-up differed from the original </w:t>
+      </w:r>
+      <w:r>
+        <w:t xml:space="preserve">controlled shooting </w:t>
+      </w:r>
+      <w:r>
+        <w:t>experiment (GVT’s study 3)</w:t>
+      </w:r>
+      <w:r>
+        <w:t xml:space="preserve"> in several ways. While shooters bet before every shot</w:t>
+      </w:r>
+      <w:r>
+        <w:t xml:space="preserve"> in GVT</w:t>
+      </w:r>
+      <w:r>
+        <w:t xml:space="preserve">, possibly leading to interaction effects of betting and shooting, shooters in M&amp;S only shot (no betting). The incentive schemes in M&amp;S were constant throughout the experiment while they accumulated over time and changed according the players’ bets in GVT. Shooters in M&amp;S always shot from the same location, whereas shooters in GVT were forced to move after every shot. M&amp;S collected 300 shots per session, while GVT collected only 100. </w:t>
+      </w:r>
+    </w:p>
+    <w:p>
+      <w:pPr>
+        <w:widowControl w:val="0"/>
+        <w:spacing w:line="480" w:lineRule="auto"/>
         <w:rPr>
           <w:b/>
         </w:rPr>
-        <w:t>(</w:t>
-      </w:r>
+      </w:pPr>
       <w:r>
         <w:rPr>
           <w:b/>
         </w:rPr>
-        <w:t>2014</w:t>
-      </w:r>
-      <w:r>
-        <w:rPr>
-          <w:b/>
-        </w:rPr>
-        <w:t>)</w:t>
+        <w:t>Measures of interest</w:t>
       </w:r>
     </w:p>
     <w:p>
@@ -1682,165 +2016,13 @@
         <w:ind w:firstLine="720"/>
       </w:pPr>
       <w:r>
-        <w:t>Findings from GVT have roiled sports aficionados</w:t>
-      </w:r>
-      <w:r>
-        <w:t>, especially basketball fans,</w:t>
-      </w:r>
-      <w:r>
-        <w:t xml:space="preserve"> for the last 30 years. Many basketball fans and professionals continue to believe in the Hot Hand (Aharoni &amp; Sarig, 2011</w:t>
-      </w:r>
-      <w:r>
-        <w:t>; Attali, 2013; Cao, 2011</w:t>
-      </w:r>
-      <w:r>
-        <w:t>)</w:t>
-      </w:r>
-      <w:r>
-        <w:t xml:space="preserve"> while formal studies have had difficulty identifying the </w:t>
-      </w:r>
-      <w:r>
-        <w:t>phenomenon</w:t>
-      </w:r>
-      <w:r>
-        <w:t>, especially while using in-game basketball data. In “A Cold Shower for the Hot Hand Fallacy”</w:t>
-      </w:r>
-      <w:r>
-        <w:t xml:space="preserve"> (Miller &amp; Sanjurjo, 2014)</w:t>
-      </w:r>
-      <w:r>
-        <w:t xml:space="preserve"> the authors avoided in-game basketball data entirely, instead conducting a controlled shooting experiment with semi-professional shooters.  After orienting the reader to the experimental design in Miller &amp; Sanjurjo (2014) and </w:t>
-      </w:r>
-      <w:r>
-        <w:t>their</w:t>
-      </w:r>
-      <w:r>
-        <w:t xml:space="preserve"> findings</w:t>
-      </w:r>
-      <w:r>
-        <w:t>,</w:t>
-      </w:r>
-      <w:r>
-        <w:t xml:space="preserve"> we highlight the specific limitations of in-game data they </w:t>
-      </w:r>
-      <w:r>
-        <w:t>propose</w:t>
-      </w:r>
-      <w:r>
-        <w:t>.</w:t>
-      </w:r>
-    </w:p>
-    <w:p>
-      <w:pPr>
-        <w:widowControl w:val="0"/>
-        <w:spacing w:line="480" w:lineRule="auto"/>
-        <w:rPr>
-          <w:b/>
-        </w:rPr>
-      </w:pPr>
-      <w:r>
-        <w:rPr>
-          <w:b/>
-        </w:rPr>
-        <w:t>Experimental set-up</w:t>
-      </w:r>
-    </w:p>
-    <w:p>
-      <w:pPr>
-        <w:widowControl w:val="0"/>
-        <w:spacing w:line="480" w:lineRule="auto"/>
-        <w:ind w:firstLine="720"/>
-      </w:pPr>
-      <w:r>
-        <w:t xml:space="preserve">Miller &amp; Sanjurjo (2014) (M&amp;S) conducted a controlled shooting experiment in two phases. In the first phase they tested whether any individual shooter in their sample showed evidence for the Hot Hand. In the second phase, they tested whether they could identify a Hot Hand out of sample.  </w:t>
-      </w:r>
-    </w:p>
-    <w:p>
-      <w:pPr>
-        <w:widowControl w:val="0"/>
-        <w:spacing w:line="480" w:lineRule="auto"/>
-        <w:ind w:firstLine="720"/>
-      </w:pPr>
-      <w:r>
-        <w:t>The M&amp;S sample consisted of semi-professional players from the Santo Domingo de Betanzos team in Spain. In total, they collected shot data from eight players from this team in both Phase 1 and 2, due to availability and time constraints. A shooting session for a player consisted of an initial warm-up phase in which the experimenter observed the player. The experimenter identified an approximate distance from which the shooter appeared to make 50 percent of his shots. (This was done to maximize the variance of shot outcomes.) This position was marked on the court. In a given session</w:t>
-      </w:r>
-      <w:r>
-        <w:t>,</w:t>
-      </w:r>
-      <w:r>
-        <w:t xml:space="preserve"> the player would take 300 shots from the marked position with a monetary insensitive for specific shots made. After every shot a trained rebounder retrieved the ball and held it from a fixed location near the basket.  To signal the beginning of the next shot (at which point the rebounder would pass the ball to the shooter) the experimenter initiated a computer-generated tone.  On average the next shot occurred approximately 7 seconds after the previous tone. </w:t>
-      </w:r>
-    </w:p>
-    <w:p>
-      <w:pPr>
-        <w:widowControl w:val="0"/>
-        <w:spacing w:line="480" w:lineRule="auto"/>
-        <w:ind w:firstLine="720"/>
-      </w:pPr>
-      <w:r>
-        <w:t xml:space="preserve">Phase 2 was conducted six months later using the same protocol as in Phase 1. </w:t>
-      </w:r>
-      <w:r>
-        <w:t>M&amp;S collected additional d</w:t>
-      </w:r>
-      <w:r>
-        <w:t>ata for one of the players who was perceived by his teammates as the “hottest” shooter</w:t>
-      </w:r>
-      <w:r>
-        <w:t>,</w:t>
-      </w:r>
-      <w:r>
-        <w:t xml:space="preserve"> in order to maximize the power of their tests for this particular shooter. </w:t>
-      </w:r>
-    </w:p>
-    <w:p>
-      <w:pPr>
-        <w:widowControl w:val="0"/>
-        <w:spacing w:line="480" w:lineRule="auto"/>
-        <w:ind w:firstLine="720"/>
-      </w:pPr>
-      <w:r>
-        <w:t xml:space="preserve">This experimental set-up differed from the original </w:t>
-      </w:r>
-      <w:r>
-        <w:t xml:space="preserve">controlled shooting </w:t>
-      </w:r>
-      <w:r>
-        <w:t>experiment (GVT’s study 3)</w:t>
-      </w:r>
-      <w:r>
-        <w:t xml:space="preserve"> in several ways. While shooters bet before every shot</w:t>
-      </w:r>
-      <w:r>
-        <w:t xml:space="preserve"> in GVT</w:t>
-      </w:r>
-      <w:r>
-        <w:t xml:space="preserve">, possibly leading to interaction effects of betting and shooting, shooters in M&amp;S only shot (no betting). The incentive schemes in M&amp;S were constant throughout the experiment while they accumulated over time and changed according the players’ bets in GVT. Shooters in M&amp;S always shot from the same location, whereas shooters in GVT were forced to move after every shot. M&amp;S collected 300 shots per session, while GVT collected only 100. </w:t>
-      </w:r>
-    </w:p>
-    <w:p>
-      <w:pPr>
-        <w:widowControl w:val="0"/>
-        <w:spacing w:line="480" w:lineRule="auto"/>
-        <w:rPr>
-          <w:b/>
-        </w:rPr>
-      </w:pPr>
-      <w:r>
-        <w:rPr>
-          <w:b/>
-        </w:rPr>
-        <w:t>Measures of interest</w:t>
-      </w:r>
-    </w:p>
-    <w:p>
-      <w:pPr>
-        <w:widowControl w:val="0"/>
-        <w:spacing w:line="480" w:lineRule="auto"/>
-        <w:ind w:firstLine="720"/>
-      </w:pPr>
-      <w:r>
-        <w:t xml:space="preserve">Given this system for data collection M&amp;S assessed three statistics which measured (1) how often each player was “hot” (on a streak), (2) a player’s shooting percentage conditional on having a recent streak of made shots and (3) the length of a </w:t>
+        <w:t>Given this system for data collection M&amp;S assessed three statistics which measured (1) how often each player was “hot” (on a streak), (2) a player’s</w:t>
+      </w:r>
+      <w:r>
+        <w:t xml:space="preserve"> shooting percentage conditioned</w:t>
+      </w:r>
+      <w:r>
+        <w:t xml:space="preserve"> on having a recent streak of made shots and (3) the length of a </w:t>
       </w:r>
       <w:r>
         <w:t>player’s</w:t>
@@ -1877,7 +2059,13 @@
         </m:sSub>
       </m:oMath>
       <w:r>
-        <w:t>, M&amp;S examined the relative frequency of shots that immediately follow a streak by taking the ratio of the number of shot subsets that immediately followed a streak</w:t>
+        <w:t>, M&amp;S examined the relative frequency of shots that immediately follow</w:t>
+      </w:r>
+      <w:r>
+        <w:t>ed</w:t>
+      </w:r>
+      <w:r>
+        <w:t xml:space="preserve"> a streak by taking the ratio of the number of shot subsets that immediately followed a streak</w:t>
       </w:r>
       <w:r>
         <w:t xml:space="preserve"> </w:t>
@@ -2045,7 +2233,19 @@
         <w:ind w:firstLine="720"/>
       </w:pPr>
       <w:r>
-        <w:t xml:space="preserve">To measure whether the conditional hit rate of a player immediately following a streak of hits is better than would be expected for a player with a constant hit rate, M&amp;S measure what they call the “hit streak momentum statistic” </w:t>
+        <w:t xml:space="preserve">To measure whether the conditional hit rate of a player immediately following a streak of hits </w:t>
+      </w:r>
+      <w:r>
+        <w:t>was</w:t>
+      </w:r>
+      <w:r>
+        <w:t xml:space="preserve"> better than would be expected for a player with a constant hit rate, M&amp;S measure</w:t>
+      </w:r>
+      <w:r>
+        <w:t>d</w:t>
+      </w:r>
+      <w:r>
+        <w:t xml:space="preserve"> what they call the “hit streak momentum statistic” </w:t>
       </w:r>
       <m:oMath>
         <m:r>
@@ -2357,7 +2557,19 @@
       </w:pPr>
       <w:r>
         <w:tab/>
-        <w:t>To measure whether hit streaks are longer than would be expected if the player had a constant hit rate, M&amp;S measure a statistic they called the “</w:t>
+        <w:t xml:space="preserve">To measure whether hit streaks </w:t>
+      </w:r>
+      <w:r>
+        <w:t>were</w:t>
+      </w:r>
+      <w:r>
+        <w:t xml:space="preserve"> longer than would be expected if the player had a constant hit rate, M&amp;S measure</w:t>
+      </w:r>
+      <w:r>
+        <w:t>d</w:t>
+      </w:r>
+      <w:r>
+        <w:t xml:space="preserve"> a statistic they called the “</w:t>
       </w:r>
       <w:r>
         <w:t>hit streak length statistic</w:t>
@@ -2930,7 +3142,13 @@
         <w:t>,</w:t>
       </w:r>
       <w:r>
-        <w:t xml:space="preserve"> M&amp;S argue that the Ho</w:t>
+        <w:t xml:space="preserve"> M&amp;S argue</w:t>
+      </w:r>
+      <w:r>
+        <w:t>d</w:t>
+      </w:r>
+      <w:r>
+        <w:t xml:space="preserve"> that the Ho</w:t>
       </w:r>
       <w:r>
         <w:t xml:space="preserve">t Hand </w:t>
@@ -2942,7 +3160,13 @@
         <w:t xml:space="preserve"> likely exists, but that </w:t>
       </w:r>
       <w:r>
-        <w:t xml:space="preserve">it is only detectable in highly controlled experimental domains. They suggest that their empirical findings form the basis for the widespread conception of the hot-hand and that it “likely exists in games and is detectable by decision makers.” M&amp;S argue that </w:t>
+        <w:t>it is only detectable in highly controlled experimental domains. They suggest</w:t>
+      </w:r>
+      <w:r>
+        <w:t>ed</w:t>
+      </w:r>
+      <w:r>
+        <w:t xml:space="preserve"> that their empirical findings form the basis for the widespread conception of the hot-hand and that it “likely exists in games and is detectable by decision makers.” M&amp;S argue that </w:t>
       </w:r>
       <w:r>
         <w:t>any statistical analysis of in-game data is vulnerable</w:t>
@@ -2954,13 +3178,37 @@
         <w:t xml:space="preserve"> </w:t>
       </w:r>
       <w:r>
-        <w:t>without controlling for sources of variability</w:t>
-      </w:r>
-      <w:r>
-        <w:t>. In particular, a shooter may appear “hot” when they have just taken a string of relatively easy shots, either due to a specific offensive strategy or the particular dynamics of a particular game (a blowout in which the other teams has essentially forfeited). Likewise the effects of a “hot” shooter may be dampened by a defense that responds by guarding the player more closely, or the player attempting more difficult shots. Controlling for variables such as the quality of opponents, the fatigue or health of the player, the surrounding teammates, the league standings, the current play all represent possible sources of variation that could account for a player</w:t>
-      </w:r>
-      <w:r>
-        <w:t>’s particular performance, thus potentially dampening Hot Hand effects when they exist or the inverse.</w:t>
+        <w:t>without controlling for</w:t>
+      </w:r>
+      <w:r>
+        <w:t xml:space="preserve"> such</w:t>
+      </w:r>
+      <w:r>
+        <w:t xml:space="preserve"> sources of variability</w:t>
+      </w:r>
+      <w:r>
+        <w:t>. In particular, a shooter may appear “hot” when they have just taken a string of relatively easy shots, either due to a specific offensive strategy or the dynamics of a particular game (a blowout in which the other teams has essentially forfeited). Likewise the effects of a “hot” shooter may be dampened by a defense that responds by guarding the player more closely, or the player attempting more difficult shots. Controlling for variables such as the quality of opponents, the fatigue or health of the player, the surrounding teammates, the l</w:t>
+      </w:r>
+      <w:r>
+        <w:t>eague standing, and</w:t>
+      </w:r>
+      <w:r>
+        <w:t xml:space="preserve"> the current play</w:t>
+      </w:r>
+      <w:r>
+        <w:t>,</w:t>
+      </w:r>
+      <w:r>
+        <w:t xml:space="preserve"> all represent possible sources of variation that could account for a player</w:t>
+      </w:r>
+      <w:r>
+        <w:t>’s particular performance, potentially dampening</w:t>
+      </w:r>
+      <w:r>
+        <w:t xml:space="preserve"> or over-emphasizing</w:t>
+      </w:r>
+      <w:r>
+        <w:t xml:space="preserve"> Hot Hand effects.</w:t>
       </w:r>
     </w:p>
     <w:p>
@@ -2989,13 +3237,34 @@
         <w:t xml:space="preserve">While </w:t>
       </w:r>
       <w:r>
-        <w:t xml:space="preserve">M&amp;S believe that evidence from their study provides conclusive evidence for the existence of the Hot Hand </w:t>
+        <w:t xml:space="preserve">M&amp;S </w:t>
+      </w:r>
+      <w:r>
+        <w:t>argued</w:t>
+      </w:r>
+      <w:r>
+        <w:t xml:space="preserve"> </w:t>
+      </w:r>
+      <w:r>
+        <w:t>their study provided</w:t>
+      </w:r>
+      <w:r>
+        <w:t xml:space="preserve"> conclusive evidence for the existence of the Hot Hand </w:t>
       </w:r>
       <w:r>
         <w:t>phenomenon</w:t>
       </w:r>
       <w:r>
-        <w:t xml:space="preserve">, it is at odds with a fundamental component of the phenomenon – most people who believe in the Hot Hand do not observe highly controlled shooting experiments and yet they are still convinced of the phenomenon. In GVT’s first study, the authors found that the average basketball fan that believed an </w:t>
+        <w:t>, it is at odds with a fundamental component of the phenomenon – most people who believe in the Hot Hand do not observe highly controlled shooting experiments and yet they are still convinced of the phenomenon.</w:t>
+      </w:r>
+      <w:r>
+        <w:t xml:space="preserve"> Not only that, they believe the phenomenon is incredibly robust. </w:t>
+      </w:r>
+      <w:r>
+        <w:t xml:space="preserve"> </w:t>
+      </w:r>
+      <w:r>
+        <w:t xml:space="preserve">In GVT’s first study, the authors found that the average basketball fan believed an </w:t>
       </w:r>
       <w:r>
         <w:rPr>
@@ -3004,31 +3273,47 @@
         <w:t xml:space="preserve">arbitrary player </w:t>
       </w:r>
       <w:r>
-        <w:t xml:space="preserve">who shot with 50% accuracy on average should improve to 61% upon making their previous shot and decline to 42% having missed their previous shot.  Clearly, </w:t>
-      </w:r>
-      <w:r>
-        <w:t>accounting for the</w:t>
-      </w:r>
-      <w:r>
-        <w:t xml:space="preserve"> widespread belief in the </w:t>
-      </w:r>
-      <w:r>
-        <w:t xml:space="preserve">influence of short </w:t>
-      </w:r>
-      <w:r>
-        <w:t xml:space="preserve">shot histories is a different sort of phenomenon than </w:t>
-      </w:r>
-      <w:r>
-        <w:t xml:space="preserve">providing some evidence </w:t>
-      </w:r>
-      <w:r>
-        <w:t xml:space="preserve">streakiness </w:t>
-      </w:r>
-      <w:r>
-        <w:t>in a controlled shooting experiment</w:t>
-      </w:r>
-      <w:r>
-        <w:t>. In our current analysis</w:t>
+        <w:t>who shot with 50% accuracy should improve to 61% upon making their previous shot and decline to 42% having missed their previous shot. F</w:t>
+      </w:r>
+      <w:r>
+        <w:t xml:space="preserve">inding evidence of occasional streakiness does not account for </w:t>
+      </w:r>
+      <w:r>
+        <w:t xml:space="preserve">the </w:t>
+      </w:r>
+      <w:r>
+        <w:t xml:space="preserve">magnitude of </w:t>
+      </w:r>
+      <w:r>
+        <w:t xml:space="preserve">this </w:t>
+      </w:r>
+      <w:r>
+        <w:t xml:space="preserve">belief in </w:t>
+      </w:r>
+      <w:r>
+        <w:t xml:space="preserve">the </w:t>
+      </w:r>
+      <w:r>
+        <w:t xml:space="preserve">Hot Hand </w:t>
+      </w:r>
+      <w:r>
+        <w:t xml:space="preserve">nor how widespread </w:t>
+      </w:r>
+      <w:r>
+        <w:t>it appears to be</w:t>
+      </w:r>
+      <w:r>
+        <w:t xml:space="preserve">. </w:t>
+      </w:r>
+    </w:p>
+    <w:p>
+      <w:pPr>
+        <w:widowControl w:val="0"/>
+        <w:spacing w:line="480" w:lineRule="auto"/>
+        <w:ind w:firstLine="720"/>
+      </w:pPr>
+      <w:r>
+        <w:t xml:space="preserve"> In our current analysis</w:t>
       </w:r>
       <w:r>
         <w:t>,</w:t>
@@ -3037,7 +3322,13 @@
         <w:t xml:space="preserve"> </w:t>
       </w:r>
       <w:r>
-        <w:t xml:space="preserve">we improve on some of the shortcoming from some of GVT’s in-game data, using a novel data set of every shot taken during the NBA 2014-15 season. We </w:t>
+        <w:t>we improve on some of the shortcoming from some of GVT’s in-game data, using a novel data set of every shot taken during the</w:t>
+      </w:r>
+      <w:r>
+        <w:t xml:space="preserve"> 2014-15</w:t>
+      </w:r>
+      <w:r>
+        <w:t xml:space="preserve"> NBA season. We </w:t>
       </w:r>
       <w:r>
         <w:t>reassess some of the original analyse</w:t>
@@ -3122,7 +3413,13 @@
         <w:t xml:space="preserve"> as well as player specific information for individual shooters. Table 1 inc</w:t>
       </w:r>
       <w:r>
-        <w:t>ludes a summary of the data set along with feature engineering.</w:t>
+        <w:t>ludes a summary of the data set along with</w:t>
+      </w:r>
+      <w:r>
+        <w:t xml:space="preserve"> custom</w:t>
+      </w:r>
+      <w:r>
+        <w:t xml:space="preserve"> feature engineering.</w:t>
       </w:r>
     </w:p>
     <w:tbl>
@@ -3904,51 +4201,58 @@
         <w:pStyle w:val="Caption"/>
         <w:rPr>
           <w:b w:val="0"/>
-        </w:rPr>
-      </w:pPr>
-      <w:r>
+          <w:color w:val="auto"/>
+        </w:rPr>
+      </w:pPr>
+      <w:r>
+        <w:rPr>
+          <w:color w:val="auto"/>
+        </w:rPr>
         <w:t xml:space="preserve">Table </w:t>
       </w:r>
-      <w:fldSimple w:instr=" SEQ Table \* ARABIC ">
-        <w:r>
-          <w:rPr>
-            <w:noProof/>
-          </w:rPr>
-          <w:t>1</w:t>
-        </w:r>
-      </w:fldSimple>
-      <w:r>
+      <w:r>
+        <w:rPr>
+          <w:color w:val="auto"/>
+        </w:rPr>
+        <w:fldChar w:fldCharType="begin"/>
+      </w:r>
+      <w:r>
+        <w:rPr>
+          <w:color w:val="auto"/>
+        </w:rPr>
+        <w:instrText xml:space="preserve"> SEQ Table \* ARABIC </w:instrText>
+      </w:r>
+      <w:r>
+        <w:rPr>
+          <w:color w:val="auto"/>
+        </w:rPr>
+        <w:fldChar w:fldCharType="separate"/>
+      </w:r>
+      <w:r>
+        <w:rPr>
+          <w:noProof/>
+          <w:color w:val="auto"/>
+        </w:rPr>
+        <w:t>1</w:t>
+      </w:r>
+      <w:r>
+        <w:rPr>
+          <w:color w:val="auto"/>
+        </w:rPr>
+        <w:fldChar w:fldCharType="end"/>
+      </w:r>
+      <w:r>
+        <w:rPr>
+          <w:color w:val="auto"/>
+        </w:rPr>
         <w:t xml:space="preserve">. </w:t>
       </w:r>
       <w:r>
         <w:rPr>
           <w:b w:val="0"/>
-        </w:rPr>
-        <w:t xml:space="preserve">Data included in custom dataset. </w:t>
-      </w:r>
-      <w:r>
-        <w:rPr>
-          <w:b w:val="0"/>
-        </w:rPr>
-        <w:t>(</w:t>
-      </w:r>
-      <w:r>
-        <w:rPr>
-          <w:b w:val="0"/>
-        </w:rPr>
-        <w:t>*</w:t>
-      </w:r>
-      <w:r>
-        <w:rPr>
-          <w:b w:val="0"/>
-        </w:rPr>
-        <w:t xml:space="preserve">) </w:t>
-      </w:r>
-      <w:r>
-        <w:rPr>
-          <w:b w:val="0"/>
-        </w:rPr>
-        <w:t>Denotes features not included in scraped data.</w:t>
+          <w:color w:val="auto"/>
+        </w:rPr>
+        <w:t>Data included in custom dataset. (*) Denotes features not included in scraped data.</w:t>
       </w:r>
     </w:p>
     <w:p>
@@ -3982,7 +4286,13 @@
         <w:ind w:firstLine="720"/>
       </w:pPr>
       <w:r>
-        <w:t>Perhaps the most striking finding from the original GVT study was the regular and robust belief that an arbitrary basketball player will be more likely to hit a shot having made their previous</w:t>
+        <w:t xml:space="preserve">Perhaps the most striking finding from the original GVT study was the regular and robust belief that an arbitrary basketball player </w:t>
+      </w:r>
+      <w:r>
+        <w:t>should</w:t>
+      </w:r>
+      <w:r>
+        <w:t xml:space="preserve"> be more likely to hit a shot having made their previous</w:t>
       </w:r>
       <w:r>
         <w:t xml:space="preserve"> shot</w:t>
@@ -3991,7 +4301,13 @@
         <w:t>. To test this global assumption we examined the probability of making a shot conditioned on th</w:t>
       </w:r>
       <w:r>
-        <w:t>e previous four shots.  Figure 2</w:t>
+        <w:t>e</w:t>
+      </w:r>
+      <w:r>
+        <w:t xml:space="preserve"> outcome of the previous 1…4 shots</w:t>
+      </w:r>
+      <w:r>
+        <w:t>.  Figure 2</w:t>
       </w:r>
       <w:r>
         <w:t xml:space="preserve"> plots the conditional probabilities of made shots across all shots from the 2014-15 season.</w:t>
@@ -4021,7 +4337,13 @@
         <w:t xml:space="preserve">that the probability of a made shot by an arbitrary player should increase after a make.  </w:t>
       </w:r>
       <w:r>
-        <w:t xml:space="preserve">Counter to Hot Hand predictions and in-line with GVT’s earlier findings, the probability of a made shot actually </w:t>
+        <w:t xml:space="preserve">Counter to Hot Hand predictions and in-line with GVT’s earlier findings, the probability of a </w:t>
+      </w:r>
+      <w:r>
+        <w:t>make</w:t>
+      </w:r>
+      <w:r>
+        <w:t xml:space="preserve"> actually </w:t>
       </w:r>
       <w:r>
         <w:rPr>
@@ -4057,352 +4379,35 @@
         <w:t xml:space="preserve"> harder shots. We investigate one of these (whether streak shooting predicts </w:t>
       </w:r>
       <w:r>
-        <w:t xml:space="preserve">shot </w:t>
-      </w:r>
-      <w:r>
-        <w:t>distance in a later analysis).</w:t>
-      </w:r>
-    </w:p>
-    <w:p>
-      <w:pPr>
-        <w:rPr>
-          <w:b/>
-        </w:rPr>
-      </w:pPr>
-      <w:r>
         <w:rPr>
           <w:noProof/>
         </w:rPr>
         <mc:AlternateContent>
-          <mc:Choice Requires="wps">
+          <mc:Choice Requires="wpg">
             <w:drawing>
-              <wp:anchor distT="0" distB="0" distL="114300" distR="114300" simplePos="0" relativeHeight="251662336" behindDoc="0" locked="0" layoutInCell="1" allowOverlap="1" wp14:anchorId="178A915F" wp14:editId="723D6453">
+              <wp:anchor distT="0" distB="0" distL="114300" distR="114300" simplePos="0" relativeHeight="251662336" behindDoc="0" locked="0" layoutInCell="1" allowOverlap="1" wp14:anchorId="4E8A30F3" wp14:editId="0EA5A264">
                 <wp:simplePos x="0" y="0"/>
                 <wp:positionH relativeFrom="column">
-                  <wp:posOffset>228600</wp:posOffset>
+                  <wp:posOffset>457200</wp:posOffset>
                 </wp:positionH>
                 <wp:positionV relativeFrom="paragraph">
-                  <wp:posOffset>4799965</wp:posOffset>
+                  <wp:posOffset>3886200</wp:posOffset>
                 </wp:positionV>
-                <wp:extent cx="5220335" cy="394970"/>
-                <wp:effectExtent l="0" t="0" r="12065" b="11430"/>
+                <wp:extent cx="4571365" cy="4052570"/>
+                <wp:effectExtent l="0" t="0" r="635" b="11430"/>
                 <wp:wrapThrough wrapText="bothSides">
                   <wp:wrapPolygon edited="0">
                     <wp:start x="0" y="0"/>
-                    <wp:lineTo x="0" y="20836"/>
-                    <wp:lineTo x="21545" y="20836"/>
-                    <wp:lineTo x="21545" y="0"/>
+                    <wp:lineTo x="0" y="19224"/>
+                    <wp:lineTo x="240" y="21526"/>
+                    <wp:lineTo x="21483" y="21526"/>
+                    <wp:lineTo x="21483" y="19495"/>
+                    <wp:lineTo x="20043" y="17329"/>
+                    <wp:lineTo x="20043" y="0"/>
                     <wp:lineTo x="0" y="0"/>
                   </wp:wrapPolygon>
                 </wp:wrapThrough>
-                <wp:docPr id="3" name="Text Box 3"/>
-                <wp:cNvGraphicFramePr/>
-                <a:graphic xmlns:a="http://schemas.openxmlformats.org/drawingml/2006/main">
-                  <a:graphicData uri="http://schemas.microsoft.com/office/word/2010/wordprocessingShape">
-                    <wps:wsp>
-                      <wps:cNvSpPr txBox="1"/>
-                      <wps:spPr>
-                        <a:xfrm>
-                          <a:off x="0" y="0"/>
-                          <a:ext cx="5220335" cy="394970"/>
-                        </a:xfrm>
-                        <a:prstGeom prst="rect">
-                          <a:avLst/>
-                        </a:prstGeom>
-                        <a:solidFill>
-                          <a:prstClr val="white"/>
-                        </a:solidFill>
-                        <a:ln>
-                          <a:noFill/>
-                        </a:ln>
-                        <a:effectLst/>
-                        <a:extLst>
-                          <a:ext uri="{C572A759-6A51-4108-AA02-DFA0A04FC94B}">
-                            <ma14:wrappingTextBoxFlag xmlns:ma14="http://schemas.microsoft.com/office/mac/drawingml/2011/main"/>
-                          </a:ext>
-                        </a:extLst>
-                      </wps:spPr>
-                      <wps:txbx>
-                        <w:txbxContent>
-                          <w:p>
-                            <w:pPr>
-                              <w:pStyle w:val="Caption"/>
-                              <w:rPr>
-                                <w:noProof/>
-                              </w:rPr>
-                            </w:pPr>
-                            <w:r>
-                              <w:t xml:space="preserve">Figure 2. </w:t>
-                            </w:r>
-                            <w:r>
-                              <w:rPr>
-                                <w:b w:val="0"/>
-                              </w:rPr>
-                              <w:t>Probability of making a shot conditioned on the outcome of the previous shot across all players in the 2014-15 NBA season.</w:t>
-                            </w:r>
-                          </w:p>
-                        </w:txbxContent>
-                      </wps:txbx>
-                      <wps:bodyPr rot="0" spcFirstLastPara="0" vertOverflow="overflow" horzOverflow="overflow" vert="horz" wrap="square" lIns="0" tIns="0" rIns="0" bIns="0" numCol="1" spcCol="0" rtlCol="0" fromWordArt="0" anchor="t" anchorCtr="0" forceAA="0" compatLnSpc="1">
-                        <a:prstTxWarp prst="textNoShape">
-                          <a:avLst/>
-                        </a:prstTxWarp>
-                        <a:spAutoFit/>
-                      </wps:bodyPr>
-                    </wps:wsp>
-                  </a:graphicData>
-                </a:graphic>
-              </wp:anchor>
-            </w:drawing>
-          </mc:Choice>
-          <mc:Fallback>
-            <w:pict>
-              <v:shape id="Text Box 3" o:spid="_x0000_s1029" type="#_x0000_t202" style="position:absolute;margin-left:18pt;margin-top:377.95pt;width:411.05pt;height:31.1pt;z-index:251662336;visibility:visible;mso-wrap-style:square;mso-wrap-distance-left:9pt;mso-wrap-distance-top:0;mso-wrap-distance-right:9pt;mso-wrap-distance-bottom:0;mso-position-horizontal:absolute;mso-position-horizontal-relative:text;mso-position-vertical:absolute;mso-position-vertical-relative:text;v-text-anchor:top" o:gfxdata="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" stroked="f">
-                <v:textbox style="mso-fit-shape-to-text:t" inset="0,0,0,0">
-                  <w:txbxContent>
-                    <w:p>
-                      <w:pPr>
-                        <w:pStyle w:val="Caption"/>
-                        <w:rPr>
-                          <w:noProof/>
-                        </w:rPr>
-                      </w:pPr>
-                      <w:r>
-                        <w:t xml:space="preserve">Figure 2. </w:t>
-                      </w:r>
-                      <w:r>
-                        <w:rPr>
-                          <w:b w:val="0"/>
-                        </w:rPr>
-                        <w:t>Probability of making a shot conditioned on the outcome of the previous shot across all players in the 2014-15 NBA season.</w:t>
-                      </w:r>
-                    </w:p>
-                  </w:txbxContent>
-                </v:textbox>
-                <w10:wrap type="through"/>
-              </v:shape>
-            </w:pict>
-          </mc:Fallback>
-        </mc:AlternateContent>
-      </w:r>
-      <w:r>
-        <w:rPr>
-          <w:noProof/>
-        </w:rPr>
-        <w:drawing>
-          <wp:anchor distT="0" distB="0" distL="114300" distR="114300" simplePos="0" relativeHeight="251660288" behindDoc="0" locked="0" layoutInCell="1" allowOverlap="1" wp14:anchorId="0CF31A8E" wp14:editId="3F29ECB5">
-            <wp:simplePos x="0" y="0"/>
-            <wp:positionH relativeFrom="column">
-              <wp:posOffset>228600</wp:posOffset>
-            </wp:positionH>
-            <wp:positionV relativeFrom="paragraph">
-              <wp:posOffset>285115</wp:posOffset>
-            </wp:positionV>
-            <wp:extent cx="5220335" cy="4457700"/>
-            <wp:effectExtent l="0" t="0" r="12065" b="12700"/>
-            <wp:wrapTopAndBottom/>
-            <wp:docPr id="2" name="Picture 2"/>
-            <wp:cNvGraphicFramePr>
-              <a:graphicFrameLocks xmlns:a="http://schemas.openxmlformats.org/drawingml/2006/main" noChangeAspect="1"/>
-            </wp:cNvGraphicFramePr>
-            <a:graphic xmlns:a="http://schemas.openxmlformats.org/drawingml/2006/main">
-              <a:graphicData uri="http://schemas.openxmlformats.org/drawingml/2006/picture">
-                <pic:pic xmlns:pic="http://schemas.openxmlformats.org/drawingml/2006/picture">
-                  <pic:nvPicPr>
-                    <pic:cNvPr id="0" name="overall_cond_prob.png"/>
-                    <pic:cNvPicPr/>
-                  </pic:nvPicPr>
-                  <pic:blipFill>
-                    <a:blip r:embed="rId10">
-                      <a:extLst>
-                        <a:ext uri="{28A0092B-C50C-407E-A947-70E740481C1C}">
-                          <a14:useLocalDpi xmlns:a14="http://schemas.microsoft.com/office/drawing/2010/main" val="0"/>
-                        </a:ext>
-                      </a:extLst>
-                    </a:blip>
-                    <a:stretch>
-                      <a:fillRect/>
-                    </a:stretch>
-                  </pic:blipFill>
-                  <pic:spPr>
-                    <a:xfrm>
-                      <a:off x="0" y="0"/>
-                      <a:ext cx="5220335" cy="4457700"/>
-                    </a:xfrm>
-                    <a:prstGeom prst="rect">
-                      <a:avLst/>
-                    </a:prstGeom>
-                  </pic:spPr>
-                </pic:pic>
-              </a:graphicData>
-            </a:graphic>
-            <wp14:sizeRelH relativeFrom="page">
-              <wp14:pctWidth>0</wp14:pctWidth>
-            </wp14:sizeRelH>
-            <wp14:sizeRelV relativeFrom="page">
-              <wp14:pctHeight>0</wp14:pctHeight>
-            </wp14:sizeRelV>
-          </wp:anchor>
-        </w:drawing>
-      </w:r>
-      <w:r>
-        <w:rPr>
-          <w:b/>
-        </w:rPr>
-        <w:br w:type="page"/>
-      </w:r>
-    </w:p>
-    <w:p>
-      <w:pPr>
-        <w:rPr>
-          <w:b/>
-        </w:rPr>
-      </w:pPr>
-    </w:p>
-    <w:p>
-      <w:pPr>
-        <w:rPr>
-          <w:b/>
-        </w:rPr>
-      </w:pPr>
-      <w:r>
-        <w:rPr>
-          <w:b/>
-        </w:rPr>
-        <w:t>Runs Analysis</w:t>
-      </w:r>
-    </w:p>
-    <w:p>
-      <w:pPr>
-        <w:rPr>
-          <w:b/>
-        </w:rPr>
-      </w:pPr>
-    </w:p>
-    <w:p>
-      <w:pPr>
-        <w:widowControl w:val="0"/>
-        <w:spacing w:line="480" w:lineRule="auto"/>
-        <w:ind w:firstLine="720"/>
-      </w:pPr>
-      <w:r>
-        <w:t xml:space="preserve">Moving from the global indications of the Hot Hand to individual </w:t>
-      </w:r>
-      <w:r>
-        <w:t xml:space="preserve">players, we replicate </w:t>
-      </w:r>
-      <w:r>
-        <w:t>the</w:t>
-      </w:r>
-      <w:r>
-        <w:t xml:space="preserve"> run-analysis GVT con</w:t>
-      </w:r>
-      <w:r>
-        <w:t>ducted. GVT ran Wald-Wolfowitz run</w:t>
-      </w:r>
-      <w:r>
-        <w:t xml:space="preserve"> tests for ach player</w:t>
-      </w:r>
-      <w:r>
-        <w:t xml:space="preserve"> in their dataset</w:t>
-      </w:r>
-      <w:r>
-        <w:t>. In this test, each sequence of hits or misses is counted as a run. The more a player’s hits and misses cluster together</w:t>
-      </w:r>
-      <w:r>
-        <w:t>,</w:t>
-      </w:r>
-      <w:r>
-        <w:t xml:space="preserve"> the fewer runs they have</w:t>
-      </w:r>
-      <w:r>
-        <w:t xml:space="preserve"> (and the longer their hot/cold streaks)</w:t>
-      </w:r>
-      <w:r>
-        <w:t>. GVT did not find any evidence for significant runs. We repeat this test, analyzing all players who have taken over 100 shots in the season. This left us with a sample of 353 players from the 2</w:t>
-      </w:r>
-      <w:r>
-        <w:t>014-15 se</w:t>
-      </w:r>
-      <w:r>
-        <w:t xml:space="preserve">ason. Figure 3 </w:t>
-      </w:r>
-      <w:r>
-        <w:t>plots Z-</w:t>
-      </w:r>
-      <w:r>
-        <w:t xml:space="preserve">scores for each player’s run test.  If a player has significantly </w:t>
-      </w:r>
-      <w:r>
-        <w:rPr>
-          <w:i/>
-        </w:rPr>
-        <w:t>less</w:t>
-      </w:r>
-      <w:r>
-        <w:t xml:space="preserve"> runs than expected we should expect </w:t>
-      </w:r>
-      <w:r>
-        <w:rPr>
-          <w:i/>
-        </w:rPr>
-        <w:t>negative</w:t>
-      </w:r>
-      <w:r>
-        <w:t xml:space="preserve"> Z</w:t>
-      </w:r>
-      <w:r>
-        <w:t>-scores (observed runs – expected runs). Results indicate that onl</w:t>
-      </w:r>
-      <w:r>
-        <w:t>y four players had significant Z-scores</w:t>
-      </w:r>
-      <w:r>
-        <w:t>, however these scores were all positive indicating that the player’s actually had more runs than was expected by chance.</w:t>
-      </w:r>
-    </w:p>
-    <w:p>
-      <w:r>
-        <w:br w:type="page"/>
-      </w:r>
-    </w:p>
-    <w:p>
-      <w:pPr>
-        <w:widowControl w:val="0"/>
-        <w:spacing w:line="480" w:lineRule="auto"/>
-        <w:ind w:firstLine="720"/>
-      </w:pPr>
-      <w:r>
-        <w:rPr>
-          <w:noProof/>
-        </w:rPr>
-        <mc:AlternateContent>
-          <mc:Choice Requires="wpg">
-            <w:drawing>
-              <wp:anchor distT="0" distB="0" distL="114300" distR="114300" simplePos="0" relativeHeight="251665408" behindDoc="0" locked="0" layoutInCell="1" allowOverlap="1" wp14:anchorId="5C26866B" wp14:editId="1D4A5FAD">
-                <wp:simplePos x="0" y="0"/>
-                <wp:positionH relativeFrom="column">
-                  <wp:posOffset>228600</wp:posOffset>
-                </wp:positionH>
-                <wp:positionV relativeFrom="paragraph">
-                  <wp:posOffset>342900</wp:posOffset>
-                </wp:positionV>
-                <wp:extent cx="5231765" cy="5038725"/>
-                <wp:effectExtent l="0" t="0" r="635" b="0"/>
-                <wp:wrapThrough wrapText="bothSides">
-                  <wp:wrapPolygon edited="0">
-                    <wp:start x="0" y="0"/>
-                    <wp:lineTo x="0" y="17966"/>
-                    <wp:lineTo x="2202" y="19164"/>
-                    <wp:lineTo x="2202" y="21450"/>
-                    <wp:lineTo x="19925" y="21450"/>
-                    <wp:lineTo x="19925" y="19164"/>
-                    <wp:lineTo x="21498" y="17966"/>
-                    <wp:lineTo x="21498" y="0"/>
-                    <wp:lineTo x="0" y="0"/>
-                  </wp:wrapPolygon>
-                </wp:wrapThrough>
-                <wp:docPr id="6" name="Group 6"/>
+                <wp:docPr id="10" name="Group 10"/>
                 <wp:cNvGraphicFramePr/>
                 <a:graphic xmlns:a="http://schemas.openxmlformats.org/drawingml/2006/main">
                   <a:graphicData uri="http://schemas.microsoft.com/office/word/2010/wordprocessingGroup">
@@ -4411,20 +4416,20 @@
                       <wpg:grpSpPr>
                         <a:xfrm>
                           <a:off x="0" y="0"/>
-                          <a:ext cx="5231765" cy="5038725"/>
-                          <a:chOff x="-571628" y="-800100"/>
-                          <a:chExt cx="5231991" cy="5038725"/>
+                          <a:ext cx="4571365" cy="4052570"/>
+                          <a:chOff x="1" y="-114299"/>
+                          <a:chExt cx="4571999" cy="4052569"/>
                         </a:xfrm>
                       </wpg:grpSpPr>
                       <pic:pic xmlns:pic="http://schemas.openxmlformats.org/drawingml/2006/picture">
                         <pic:nvPicPr>
-                          <pic:cNvPr id="4" name="Picture 4"/>
+                          <pic:cNvPr id="2" name="Picture 2"/>
                           <pic:cNvPicPr>
                             <a:picLocks noChangeAspect="1"/>
                           </pic:cNvPicPr>
                         </pic:nvPicPr>
                         <pic:blipFill>
-                          <a:blip r:embed="rId11">
+                          <a:blip r:embed="rId10">
                             <a:extLst>
                               <a:ext uri="{28A0092B-C50C-407E-A947-70E740481C1C}">
                                 <a14:useLocalDpi xmlns:a14="http://schemas.microsoft.com/office/drawing/2010/main" val="0"/>
@@ -4437,8 +4442,8 @@
                         </pic:blipFill>
                         <pic:spPr>
                           <a:xfrm>
-                            <a:off x="-571628" y="-800100"/>
-                            <a:ext cx="5231991" cy="4184650"/>
+                            <a:off x="1" y="-114299"/>
+                            <a:ext cx="4229100" cy="3610996"/>
                           </a:xfrm>
                           <a:prstGeom prst="rect">
                             <a:avLst/>
@@ -4446,12 +4451,12 @@
                         </pic:spPr>
                       </pic:pic>
                       <wps:wsp>
-                        <wps:cNvPr id="5" name="Text Box 5"/>
+                        <wps:cNvPr id="3" name="Text Box 3"/>
                         <wps:cNvSpPr txBox="1"/>
                         <wps:spPr>
                           <a:xfrm>
-                            <a:off x="0" y="3441700"/>
-                            <a:ext cx="4231823" cy="796925"/>
+                            <a:off x="114300" y="3543300"/>
+                            <a:ext cx="4457700" cy="394970"/>
                           </a:xfrm>
                           <a:prstGeom prst="rect">
                             <a:avLst/>
@@ -4476,34 +4481,21 @@
                                 <w:pStyle w:val="Caption"/>
                                 <w:rPr>
                                   <w:noProof/>
+                                  <w:color w:val="auto"/>
                                 </w:rPr>
                               </w:pPr>
                               <w:r>
-                                <w:t xml:space="preserve">Figure 3. </w:t>
+                                <w:rPr>
+                                  <w:color w:val="auto"/>
+                                </w:rPr>
+                                <w:t xml:space="preserve">Figure 2. </w:t>
                               </w:r>
                               <w:r>
                                 <w:rPr>
                                   <w:b w:val="0"/>
+                                  <w:color w:val="auto"/>
                                 </w:rPr>
-                                <w:t>Wald-Wolfowitz run tests for all players from the 2014-15 NBA season who took at least 100 shots. Green coloring denotes</w:t>
-                              </w:r>
-                              <w:r>
-                                <w:rPr>
-                                  <w:b w:val="0"/>
-                                </w:rPr>
-                                <w:t xml:space="preserve"> a significant p-value (p &lt; 0.0</w:t>
-                              </w:r>
-                              <w:r>
-                                <w:rPr>
-                                  <w:b w:val="0"/>
-                                </w:rPr>
-                                <w:t>1). Players with significantly more runs than expected by chance should display negative scores.</w:t>
-                              </w:r>
-                              <w:r>
-                                <w:rPr>
-                                  <w:b w:val="0"/>
-                                </w:rPr>
-                                <w:t xml:space="preserve"> Vertical axis plots z-scores. Player names are excluded from the horizontal axis for readability concerns.</w:t>
+                                <w:t>Probability of making a shot conditioned on the outcome of the previous shot across all players in the 2014-15 NBA season.</w:t>
                               </w:r>
                             </w:p>
                           </w:txbxContent>
@@ -4529,12 +4521,12 @@
           </mc:Choice>
           <mc:Fallback>
             <w:pict>
-              <v:group id="Group 6" o:spid="_x0000_s1030" style="position:absolute;left:0;text-align:left;margin-left:18pt;margin-top:27pt;width:411.95pt;height:396.75pt;z-index:251665408;mso-width-relative:margin;mso-height-relative:margin" coordorigin="-571628,-800100" coordsize="5231991,5038725" o:gfxdata="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">
-                <v:shape id="Picture 4" o:spid="_x0000_s1031" type="#_x0000_t75" style="position:absolute;left:-571628;top:-800100;width:5231991;height:4184650;visibility:visible;mso-wrap-style:square" o:gfxdata="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">
-                  <v:imagedata r:id="rId12" o:title=""/>
+              <v:group id="Group 10" o:spid="_x0000_s1029" style="position:absolute;left:0;text-align:left;margin-left:36pt;margin-top:306pt;width:359.95pt;height:319.1pt;z-index:251662336;mso-width-relative:margin;mso-height-relative:margin" coordorigin="1,-114299" coordsize="4571999,4052569" o:gfxdata="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">
+                <v:shape id="Picture 2" o:spid="_x0000_s1030" type="#_x0000_t75" style="position:absolute;left:1;top:-114299;width:4229100;height:3610996;visibility:visible;mso-wrap-style:square" o:gfxdata="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">
+                  <v:imagedata r:id="rId11" o:title=""/>
                   <v:path arrowok="t"/>
                 </v:shape>
-                <v:shape id="Text Box 5" o:spid="_x0000_s1032" type="#_x0000_t202" style="position:absolute;top:3441700;width:4231823;height:796925;visibility:visible;mso-wrap-style:square;v-text-anchor:top" o:gfxdata="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" stroked="f">
+                <v:shape id="Text Box 3" o:spid="_x0000_s1031" type="#_x0000_t202" style="position:absolute;left:114300;top:3543300;width:4457700;height:394970;visibility:visible;mso-wrap-style:square;v-text-anchor:top" o:gfxdata="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" stroked="f">
                   <v:textbox style="mso-fit-shape-to-text:t" inset="0,0,0,0">
                     <w:txbxContent>
                       <w:p>
@@ -4542,34 +4534,21 @@
                           <w:pStyle w:val="Caption"/>
                           <w:rPr>
                             <w:noProof/>
+                            <w:color w:val="auto"/>
                           </w:rPr>
                         </w:pPr>
                         <w:r>
-                          <w:t xml:space="preserve">Figure 3. </w:t>
+                          <w:rPr>
+                            <w:color w:val="auto"/>
+                          </w:rPr>
+                          <w:t xml:space="preserve">Figure 2. </w:t>
                         </w:r>
                         <w:r>
                           <w:rPr>
                             <w:b w:val="0"/>
+                            <w:color w:val="auto"/>
                           </w:rPr>
-                          <w:t>Wald-Wolfowitz run tests for all players from the 2014-15 NBA season who took at least 100 shots. Green coloring denotes</w:t>
-                        </w:r>
-                        <w:r>
-                          <w:rPr>
-                            <w:b w:val="0"/>
-                          </w:rPr>
-                          <w:t xml:space="preserve"> a significant p-value (p &lt; 0.0</w:t>
-                        </w:r>
-                        <w:r>
-                          <w:rPr>
-                            <w:b w:val="0"/>
-                          </w:rPr>
-                          <w:t>1). Players with significantly more runs than expected by chance should display negative scores.</w:t>
-                        </w:r>
-                        <w:r>
-                          <w:rPr>
-                            <w:b w:val="0"/>
-                          </w:rPr>
-                          <w:t xml:space="preserve"> Vertical axis plots z-scores. Player names are excluded from the horizontal axis for readability concerns.</w:t>
+                          <w:t>Probability of making a shot conditioned on the outcome of the previous shot across all players in the 2014-15 NBA season.</w:t>
                         </w:r>
                       </w:p>
                     </w:txbxContent>
@@ -4581,6 +4560,39 @@
           </mc:Fallback>
         </mc:AlternateContent>
       </w:r>
+      <w:r>
+        <w:t xml:space="preserve">shot </w:t>
+      </w:r>
+      <w:r>
+        <w:t>distance</w:t>
+      </w:r>
+      <w:r>
+        <w:t>) in a later analysis</w:t>
+      </w:r>
+      <w:r>
+        <w:t>.</w:t>
+      </w:r>
+    </w:p>
+    <w:p>
+      <w:pPr>
+        <w:rPr>
+          <w:b/>
+        </w:rPr>
+      </w:pPr>
+      <w:r>
+        <w:rPr>
+          <w:b/>
+        </w:rPr>
+        <w:br w:type="page"/>
+        <w:t>Runs Analysis</w:t>
+      </w:r>
+    </w:p>
+    <w:p>
+      <w:pPr>
+        <w:rPr>
+          <w:b/>
+        </w:rPr>
+      </w:pPr>
     </w:p>
     <w:p>
       <w:pPr>
@@ -4588,133 +4600,681 @@
         <w:spacing w:line="480" w:lineRule="auto"/>
         <w:ind w:firstLine="720"/>
       </w:pPr>
-    </w:p>
+      <w:r>
+        <w:rPr>
+          <w:noProof/>
+        </w:rPr>
+        <mc:AlternateContent>
+          <mc:Choice Requires="wpg">
+            <w:drawing>
+              <wp:anchor distT="0" distB="0" distL="114300" distR="114300" simplePos="0" relativeHeight="251670528" behindDoc="0" locked="0" layoutInCell="1" allowOverlap="1" wp14:anchorId="03442042" wp14:editId="23366148">
+                <wp:simplePos x="0" y="0"/>
+                <wp:positionH relativeFrom="column">
+                  <wp:posOffset>685800</wp:posOffset>
+                </wp:positionH>
+                <wp:positionV relativeFrom="paragraph">
+                  <wp:posOffset>4214495</wp:posOffset>
+                </wp:positionV>
+                <wp:extent cx="4114800" cy="3771900"/>
+                <wp:effectExtent l="0" t="0" r="0" b="12700"/>
+                <wp:wrapThrough wrapText="bothSides">
+                  <wp:wrapPolygon edited="0">
+                    <wp:start x="0" y="0"/>
+                    <wp:lineTo x="0" y="15709"/>
+                    <wp:lineTo x="10800" y="16291"/>
+                    <wp:lineTo x="1467" y="16291"/>
+                    <wp:lineTo x="933" y="16436"/>
+                    <wp:lineTo x="933" y="21527"/>
+                    <wp:lineTo x="21467" y="21527"/>
+                    <wp:lineTo x="21467" y="16291"/>
+                    <wp:lineTo x="17867" y="16291"/>
+                    <wp:lineTo x="21333" y="15564"/>
+                    <wp:lineTo x="21200" y="0"/>
+                    <wp:lineTo x="0" y="0"/>
+                  </wp:wrapPolygon>
+                </wp:wrapThrough>
+                <wp:docPr id="13" name="Group 13"/>
+                <wp:cNvGraphicFramePr/>
+                <a:graphic xmlns:a="http://schemas.openxmlformats.org/drawingml/2006/main">
+                  <a:graphicData uri="http://schemas.microsoft.com/office/word/2010/wordprocessingGroup">
+                    <wpg:wgp>
+                      <wpg:cNvGrpSpPr/>
+                      <wpg:grpSpPr>
+                        <a:xfrm>
+                          <a:off x="0" y="0"/>
+                          <a:ext cx="4114800" cy="3771900"/>
+                          <a:chOff x="-315310" y="473056"/>
+                          <a:chExt cx="5675586" cy="5203610"/>
+                        </a:xfrm>
+                      </wpg:grpSpPr>
+                      <pic:pic xmlns:pic="http://schemas.openxmlformats.org/drawingml/2006/picture">
+                        <pic:nvPicPr>
+                          <pic:cNvPr id="11" name="Picture 11" descr="Macintosh HD:Users:benpeloquin:Desktop:Spring2016:Stats267:hot_hand:paper:run_test_plot.png"/>
+                          <pic:cNvPicPr>
+                            <a:picLocks noChangeAspect="1"/>
+                          </pic:cNvPicPr>
+                        </pic:nvPicPr>
+                        <pic:blipFill>
+                          <a:blip r:embed="rId12">
+                            <a:extLst>
+                              <a:ext uri="{28A0092B-C50C-407E-A947-70E740481C1C}">
+                                <a14:useLocalDpi xmlns:a14="http://schemas.microsoft.com/office/drawing/2010/main" val="0"/>
+                              </a:ext>
+                            </a:extLst>
+                          </a:blip>
+                          <a:srcRect/>
+                          <a:stretch>
+                            <a:fillRect/>
+                          </a:stretch>
+                        </pic:blipFill>
+                        <pic:spPr bwMode="auto">
+                          <a:xfrm>
+                            <a:off x="-315310" y="473056"/>
+                            <a:ext cx="5517931" cy="3784445"/>
+                          </a:xfrm>
+                          <a:prstGeom prst="rect">
+                            <a:avLst/>
+                          </a:prstGeom>
+                          <a:noFill/>
+                          <a:ln>
+                            <a:noFill/>
+                          </a:ln>
+                        </pic:spPr>
+                      </pic:pic>
+                      <wps:wsp>
+                        <wps:cNvPr id="12" name="Text Box 12"/>
+                        <wps:cNvSpPr txBox="1"/>
+                        <wps:spPr>
+                          <a:xfrm>
+                            <a:off x="0" y="4415185"/>
+                            <a:ext cx="5360276" cy="1261481"/>
+                          </a:xfrm>
+                          <a:prstGeom prst="rect">
+                            <a:avLst/>
+                          </a:prstGeom>
+                          <a:solidFill>
+                            <a:prstClr val="white"/>
+                          </a:solidFill>
+                          <a:ln>
+                            <a:noFill/>
+                          </a:ln>
+                          <a:effectLst/>
+                          <a:extLst>
+                            <a:ext uri="{C572A759-6A51-4108-AA02-DFA0A04FC94B}">
+                              <ma14:wrappingTextBoxFlag xmlns:ma14="http://schemas.microsoft.com/office/mac/drawingml/2011/main"/>
+                            </a:ext>
+                          </a:extLst>
+                        </wps:spPr>
+                        <wps:txbx>
+                          <w:txbxContent>
+                            <w:p>
+                              <w:pPr>
+                                <w:pStyle w:val="Caption"/>
+                                <w:rPr>
+                                  <w:noProof/>
+                                  <w:color w:val="auto"/>
+                                </w:rPr>
+                              </w:pPr>
+                              <w:r>
+                                <w:rPr>
+                                  <w:color w:val="auto"/>
+                                </w:rPr>
+                                <w:t xml:space="preserve">Figure </w:t>
+                              </w:r>
+                              <w:r>
+                                <w:rPr>
+                                  <w:color w:val="auto"/>
+                                </w:rPr>
+                                <w:t>3</w:t>
+                              </w:r>
+                              <w:r>
+                                <w:rPr>
+                                  <w:color w:val="auto"/>
+                                </w:rPr>
+                                <w:t xml:space="preserve">. </w:t>
+                              </w:r>
+                              <w:r>
+                                <w:rPr>
+                                  <w:b w:val="0"/>
+                                  <w:color w:val="auto"/>
+                                </w:rPr>
+                                <w:t>Wald-Wolfowitz run tests for all players from the 2014-15 NBA season who took at least 100 shots. Green coloring denotes a significant p-value (p &lt; 0.01). Players with significantly more runs than expected by chance should display negative scores. Vertical axis plots z-scores. Player names are excluded from the horizontal axis for readability concerns.</w:t>
+                              </w:r>
+                            </w:p>
+                          </w:txbxContent>
+                        </wps:txbx>
+                        <wps:bodyPr rot="0" spcFirstLastPara="0" vertOverflow="overflow" horzOverflow="overflow" vert="horz" wrap="square" lIns="0" tIns="0" rIns="0" bIns="0" numCol="1" spcCol="0" rtlCol="0" fromWordArt="0" anchor="t" anchorCtr="0" forceAA="0" compatLnSpc="1">
+                          <a:prstTxWarp prst="textNoShape">
+                            <a:avLst/>
+                          </a:prstTxWarp>
+                          <a:noAutofit/>
+                        </wps:bodyPr>
+                      </wps:wsp>
+                    </wpg:wgp>
+                  </a:graphicData>
+                </a:graphic>
+                <wp14:sizeRelH relativeFrom="margin">
+                  <wp14:pctWidth>0</wp14:pctWidth>
+                </wp14:sizeRelH>
+                <wp14:sizeRelV relativeFrom="margin">
+                  <wp14:pctHeight>0</wp14:pctHeight>
+                </wp14:sizeRelV>
+              </wp:anchor>
+            </w:drawing>
+          </mc:Choice>
+          <mc:Fallback>
+            <w:pict>
+              <v:group id="Group 13" o:spid="_x0000_s1032" style="position:absolute;left:0;text-align:left;margin-left:54pt;margin-top:331.85pt;width:324pt;height:297pt;z-index:251670528;mso-width-relative:margin;mso-height-relative:margin" coordorigin="-315310,473056" coordsize="5675586,5203610" o:gfxdata="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">
+                <v:shape id="Picture 11" o:spid="_x0000_s1033" type="#_x0000_t75" alt="Macintosh HD:Users:benpeloquin:Desktop:Spring2016:Stats267:hot_hand:paper:run_test_plot.png" style="position:absolute;left:-315310;top:473056;width:5517931;height:3784445;visibility:visible;mso-wrap-style:square" o:gfxdata="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">
+                  <v:imagedata r:id="rId13" o:title="run_test_plot.png"/>
+                  <v:path arrowok="t"/>
+                </v:shape>
+                <v:shape id="Text Box 12" o:spid="_x0000_s1034" type="#_x0000_t202" style="position:absolute;top:4415185;width:5360276;height:1261481;visibility:visible;mso-wrap-style:square;v-text-anchor:top" o:gfxdata="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" stroked="f">
+                  <v:textbox inset="0,0,0,0">
+                    <w:txbxContent>
+                      <w:p>
+                        <w:pPr>
+                          <w:pStyle w:val="Caption"/>
+                          <w:rPr>
+                            <w:noProof/>
+                            <w:color w:val="auto"/>
+                          </w:rPr>
+                        </w:pPr>
+                        <w:r>
+                          <w:rPr>
+                            <w:color w:val="auto"/>
+                          </w:rPr>
+                          <w:t xml:space="preserve">Figure </w:t>
+                        </w:r>
+                        <w:r>
+                          <w:rPr>
+                            <w:color w:val="auto"/>
+                          </w:rPr>
+                          <w:t>3</w:t>
+                        </w:r>
+                        <w:r>
+                          <w:rPr>
+                            <w:color w:val="auto"/>
+                          </w:rPr>
+                          <w:t xml:space="preserve">. </w:t>
+                        </w:r>
+                        <w:r>
+                          <w:rPr>
+                            <w:b w:val="0"/>
+                            <w:color w:val="auto"/>
+                          </w:rPr>
+                          <w:t>Wald-Wolfowitz run tests for all players from the 2014-15 NBA season who took at least 100 shots. Green coloring denotes a significant p-value (p &lt; 0.01). Players with significantly more runs than expected by chance should display negative scores. Vertical axis plots z-scores. Player names are excluded from the horizontal axis for readability concerns.</w:t>
+                        </w:r>
+                      </w:p>
+                    </w:txbxContent>
+                  </v:textbox>
+                </v:shape>
+                <w10:wrap type="through"/>
+              </v:group>
+            </w:pict>
+          </mc:Fallback>
+        </mc:AlternateContent>
+      </w:r>
+      <w:r>
+        <w:t xml:space="preserve">Moving from the global indications of the Hot Hand to individual </w:t>
+      </w:r>
+      <w:r>
+        <w:t xml:space="preserve">players, we replicate </w:t>
+      </w:r>
+      <w:r>
+        <w:t>the</w:t>
+      </w:r>
+      <w:r>
+        <w:t xml:space="preserve"> run-analysis GVT con</w:t>
+      </w:r>
+      <w:r>
+        <w:t>ducted. GVT ran Wald-Wolfowitz run</w:t>
+      </w:r>
+      <w:r>
+        <w:t xml:space="preserve"> tests for ach player</w:t>
+      </w:r>
+      <w:r>
+        <w:t xml:space="preserve"> in their dataset</w:t>
+      </w:r>
+      <w:r>
+        <w:t>. In this test, each sequence of hits or misses is counted as a run. The more a player’s hits and misses cluster together</w:t>
+      </w:r>
+      <w:r>
+        <w:t>,</w:t>
+      </w:r>
+      <w:r>
+        <w:t xml:space="preserve"> the fewer runs they have</w:t>
+      </w:r>
+      <w:r>
+        <w:t xml:space="preserve"> (and the longer their hot/cold streaks)</w:t>
+      </w:r>
+      <w:r>
+        <w:t>. GVT did not find any evidence for significant runs. We repeat this test, analyzing all players who have taken over 100 shots in the season. This left us with a sample of 353 players from the 2</w:t>
+      </w:r>
+      <w:r>
+        <w:t>014-15 se</w:t>
+      </w:r>
+      <w:r>
+        <w:t xml:space="preserve">ason. Figure 3 </w:t>
+      </w:r>
+      <w:r>
+        <w:t>plots Z-</w:t>
+      </w:r>
+      <w:r>
+        <w:t xml:space="preserve">scores for each player’s run test.  If a player has significantly </w:t>
+      </w:r>
+      <w:r>
+        <w:rPr>
+          <w:i/>
+        </w:rPr>
+        <w:t>less</w:t>
+      </w:r>
+      <w:r>
+        <w:t xml:space="preserve"> runs than expected we should expect </w:t>
+      </w:r>
+      <w:r>
+        <w:rPr>
+          <w:i/>
+        </w:rPr>
+        <w:t>negative</w:t>
+      </w:r>
+      <w:r>
+        <w:t xml:space="preserve"> Z</w:t>
+      </w:r>
+      <w:r>
+        <w:t>-scores (observed runs – expected runs). Results indicate that onl</w:t>
+      </w:r>
+      <w:r>
+        <w:t xml:space="preserve">y </w:t>
+      </w:r>
+      <w:r>
+        <w:t xml:space="preserve">two </w:t>
+      </w:r>
+      <w:r>
+        <w:t>players had significant Z-scores</w:t>
+      </w:r>
+      <w:r>
+        <w:t xml:space="preserve"> (p &lt; 0.01)</w:t>
+      </w:r>
+      <w:r>
+        <w:t>, however these scores were all positive indicating that the player’s actually had more runs than was expected by chance.</w:t>
+      </w:r>
+    </w:p>
+    <w:p>
+      <w:pPr>
+        <w:rPr>
+          <w:b/>
+        </w:rPr>
+      </w:pPr>
+      <w:r>
+        <w:br w:type="page"/>
+      </w:r>
+      <w:r>
+        <w:rPr>
+          <w:b/>
+        </w:rPr>
+        <w:t>Do “Hot</w:t>
+      </w:r>
+      <w:r>
+        <w:rPr>
+          <w:b/>
+        </w:rPr>
+        <w:t>” players</w:t>
+      </w:r>
+      <w:r>
+        <w:rPr>
+          <w:b/>
+        </w:rPr>
+        <w:t xml:space="preserve"> take harder shots?</w:t>
+      </w:r>
+    </w:p>
+    <w:p/>
     <w:p>
       <w:pPr>
         <w:widowControl w:val="0"/>
         <w:spacing w:line="480" w:lineRule="auto"/>
         <w:ind w:firstLine="720"/>
       </w:pPr>
-    </w:p>
-    <w:p>
-      <w:pPr>
-        <w:widowControl w:val="0"/>
-        <w:spacing w:line="480" w:lineRule="auto"/>
-      </w:pPr>
-    </w:p>
-    <w:p>
-      <w:pPr>
-        <w:widowControl w:val="0"/>
-        <w:spacing w:line="480" w:lineRule="auto"/>
-      </w:pPr>
-    </w:p>
-    <w:p>
-      <w:pPr>
-        <w:widowControl w:val="0"/>
-        <w:spacing w:line="480" w:lineRule="auto"/>
-      </w:pPr>
-    </w:p>
-    <w:p>
-      <w:pPr>
-        <w:widowControl w:val="0"/>
-        <w:spacing w:line="480" w:lineRule="auto"/>
-      </w:pPr>
-    </w:p>
-    <w:p>
-      <w:pPr>
-        <w:widowControl w:val="0"/>
-        <w:spacing w:line="480" w:lineRule="auto"/>
-      </w:pPr>
-    </w:p>
-    <w:p>
-      <w:pPr>
-        <w:widowControl w:val="0"/>
-        <w:spacing w:line="480" w:lineRule="auto"/>
-      </w:pPr>
-    </w:p>
-    <w:p>
-      <w:pPr>
-        <w:widowControl w:val="0"/>
-        <w:spacing w:line="480" w:lineRule="auto"/>
-      </w:pPr>
-    </w:p>
-    <w:p>
-      <w:pPr>
-        <w:widowControl w:val="0"/>
-        <w:spacing w:line="480" w:lineRule="auto"/>
-      </w:pPr>
-    </w:p>
-    <w:p>
-      <w:pPr>
-        <w:widowControl w:val="0"/>
-        <w:spacing w:line="480" w:lineRule="auto"/>
-      </w:pPr>
-    </w:p>
-    <w:p>
-      <w:pPr>
-        <w:widowControl w:val="0"/>
-        <w:spacing w:line="480" w:lineRule="auto"/>
-      </w:pPr>
-    </w:p>
-    <w:p>
-      <w:pPr>
-        <w:widowControl w:val="0"/>
-        <w:spacing w:line="480" w:lineRule="auto"/>
-      </w:pPr>
-    </w:p>
-    <w:p>
-      <w:pPr>
-        <w:widowControl w:val="0"/>
-        <w:spacing w:line="480" w:lineRule="auto"/>
-      </w:pPr>
-    </w:p>
-    <w:p>
-      <w:pPr>
-        <w:widowControl w:val="0"/>
-        <w:spacing w:line="480" w:lineRule="auto"/>
-      </w:pPr>
-    </w:p>
-    <w:p>
-      <w:pPr>
-        <w:widowControl w:val="0"/>
-        <w:spacing w:line="480" w:lineRule="auto"/>
-      </w:pPr>
-    </w:p>
-    <w:p>
-      <w:pPr>
-        <w:widowControl w:val="0"/>
-        <w:spacing w:line="480" w:lineRule="auto"/>
-      </w:pPr>
-    </w:p>
-    <w:p>
-      <w:pPr>
-        <w:widowControl w:val="0"/>
-        <w:spacing w:line="480" w:lineRule="auto"/>
-      </w:pPr>
-    </w:p>
-    <w:p>
-      <w:pPr>
-        <w:widowControl w:val="0"/>
-        <w:spacing w:line="480" w:lineRule="auto"/>
-      </w:pPr>
-    </w:p>
-    <w:p>
-      <w:pPr>
-        <w:widowControl w:val="0"/>
-        <w:spacing w:line="480" w:lineRule="auto"/>
-      </w:pPr>
-    </w:p>
-    <w:p>
-      <w:pPr>
-        <w:widowControl w:val="0"/>
-        <w:spacing w:line="480" w:lineRule="auto"/>
-      </w:pPr>
-    </w:p>
-    <w:p>
-      <w:pPr>
-        <w:widowControl w:val="0"/>
-        <w:spacing w:line="480" w:lineRule="auto"/>
-      </w:pPr>
+      <w:r>
+        <w:t xml:space="preserve">M&amp;S argue that a fundamental problem with assessing in-game shot data is the potential confounds. In particular, they suggest that a “hot” player will likely take harder shots, either because they believe they are more likely to hit the shot or because of increased pressure from the opposing team’s defense. We examine this hypothesis </w:t>
+      </w:r>
+      <w:r>
+        <w:t xml:space="preserve">fitting a mixed effects model, regressing </w:t>
+      </w:r>
+      <w:r>
+        <w:rPr>
+          <w:i/>
+        </w:rPr>
+        <w:t xml:space="preserve">shot distance </w:t>
+      </w:r>
+      <w:r>
+        <w:t xml:space="preserve">on </w:t>
+      </w:r>
+      <w:r>
+        <w:rPr>
+          <w:i/>
+        </w:rPr>
+        <w:t xml:space="preserve">current streak </w:t>
+      </w:r>
+      <w:r>
+        <w:t xml:space="preserve">(hit or miss) with </w:t>
+      </w:r>
+      <w:r>
+        <w:rPr>
+          <w:i/>
+        </w:rPr>
+        <w:t xml:space="preserve">player </w:t>
+      </w:r>
+      <w:r>
+        <w:t xml:space="preserve">and </w:t>
+      </w:r>
+      <w:r>
+        <w:rPr>
+          <w:i/>
+        </w:rPr>
+        <w:t>position random effects</w:t>
+      </w:r>
+      <w:r>
+        <w:t xml:space="preserve">. Results indicate that players are significantly more likely to take longer shots </w:t>
+      </w:r>
+      <w:r>
+        <w:t>as their made shot runs increase (</w:t>
+      </w:r>
+      <w:r>
+        <w:rPr>
+          <w:i/>
+        </w:rPr>
+        <w:t>t(196,900) = 12.4, p &lt; 0.001</w:t>
+      </w:r>
+      <w:r>
+        <w:t xml:space="preserve">) and players are significantly more likely to take </w:t>
+      </w:r>
+      <w:r>
+        <w:rPr>
+          <w:i/>
+        </w:rPr>
+        <w:t>shorter</w:t>
+      </w:r>
+      <w:r>
+        <w:t xml:space="preserve"> shots</w:t>
+      </w:r>
+      <w:r>
+        <w:t xml:space="preserve"> as </w:t>
+      </w:r>
+      <w:r>
+        <w:t xml:space="preserve"> missed shot runs increase (</w:t>
+      </w:r>
+      <w:r>
+        <w:rPr>
+          <w:i/>
+        </w:rPr>
+        <w:t>t(196,900)</w:t>
+      </w:r>
+      <w:r>
+        <w:t xml:space="preserve"> = -17.3, p &lt; 0.001) (see Figure 4).</w:t>
+      </w:r>
+      <w:r>
+        <w:t xml:space="preserve"> This finding appears to support Hot Hand intuitions / M&amp;S’s concerns with in-game data – players appear to adjust their shots to their </w:t>
+      </w:r>
+      <w:r>
+        <w:t>(apparent)</w:t>
+      </w:r>
+      <w:r>
+        <w:t xml:space="preserve"> current level of performance. Of course, identifying this effect does not confirm or deny th</w:t>
+      </w:r>
+      <w:r>
+        <w:t>e presence of Hot Hand shooting.</w:t>
+      </w:r>
+      <w:r>
+        <w:t xml:space="preserve"> However, we attempt to control for it in our next analysis</w:t>
+      </w:r>
+      <w:r>
+        <w:t xml:space="preserve">, including </w:t>
+      </w:r>
+      <w:r>
+        <w:rPr>
+          <w:i/>
+        </w:rPr>
+        <w:t>shot distance</w:t>
+      </w:r>
+      <w:r>
+        <w:t xml:space="preserve"> as a predictor in a regression model.</w:t>
+      </w:r>
+    </w:p>
+    <w:p>
+      <w:r>
+        <w:br w:type="page"/>
+      </w:r>
+    </w:p>
+    <w:p>
+      <w:pPr>
+        <w:widowControl w:val="0"/>
+        <w:spacing w:line="480" w:lineRule="auto"/>
+        <w:ind w:firstLine="720"/>
+      </w:pPr>
+      <w:r>
+        <w:rPr>
+          <w:noProof/>
+        </w:rPr>
+        <mc:AlternateContent>
+          <mc:Choice Requires="wpg">
+            <w:drawing>
+              <wp:anchor distT="0" distB="0" distL="114300" distR="114300" simplePos="0" relativeHeight="251673600" behindDoc="0" locked="0" layoutInCell="1" allowOverlap="1" wp14:anchorId="34D27408" wp14:editId="54652D46">
+                <wp:simplePos x="0" y="0"/>
+                <wp:positionH relativeFrom="column">
+                  <wp:posOffset>285750</wp:posOffset>
+                </wp:positionH>
+                <wp:positionV relativeFrom="paragraph">
+                  <wp:posOffset>342900</wp:posOffset>
+                </wp:positionV>
+                <wp:extent cx="5144135" cy="4206240"/>
+                <wp:effectExtent l="0" t="0" r="12065" b="10160"/>
+                <wp:wrapThrough wrapText="bothSides">
+                  <wp:wrapPolygon edited="0">
+                    <wp:start x="0" y="0"/>
+                    <wp:lineTo x="0" y="17609"/>
+                    <wp:lineTo x="747" y="18783"/>
+                    <wp:lineTo x="747" y="21522"/>
+                    <wp:lineTo x="19838" y="21522"/>
+                    <wp:lineTo x="19838" y="18783"/>
+                    <wp:lineTo x="21544" y="17609"/>
+                    <wp:lineTo x="21544" y="0"/>
+                    <wp:lineTo x="0" y="0"/>
+                  </wp:wrapPolygon>
+                </wp:wrapThrough>
+                <wp:docPr id="16" name="Group 16"/>
+                <wp:cNvGraphicFramePr/>
+                <a:graphic xmlns:a="http://schemas.openxmlformats.org/drawingml/2006/main">
+                  <a:graphicData uri="http://schemas.microsoft.com/office/word/2010/wordprocessingGroup">
+                    <wpg:wgp>
+                      <wpg:cNvGrpSpPr/>
+                      <wpg:grpSpPr>
+                        <a:xfrm>
+                          <a:off x="0" y="0"/>
+                          <a:ext cx="5144135" cy="4206240"/>
+                          <a:chOff x="-685898" y="-685800"/>
+                          <a:chExt cx="5144233" cy="4206240"/>
+                        </a:xfrm>
+                      </wpg:grpSpPr>
+                      <pic:pic xmlns:pic="http://schemas.openxmlformats.org/drawingml/2006/picture">
+                        <pic:nvPicPr>
+                          <pic:cNvPr id="14" name="Picture 14"/>
+                          <pic:cNvPicPr>
+                            <a:picLocks noChangeAspect="1"/>
+                          </pic:cNvPicPr>
+                        </pic:nvPicPr>
+                        <pic:blipFill>
+                          <a:blip r:embed="rId14">
+                            <a:extLst>
+                              <a:ext uri="{28A0092B-C50C-407E-A947-70E740481C1C}">
+                                <a14:useLocalDpi xmlns:a14="http://schemas.microsoft.com/office/drawing/2010/main" val="0"/>
+                              </a:ext>
+                            </a:extLst>
+                          </a:blip>
+                          <a:stretch>
+                            <a:fillRect/>
+                          </a:stretch>
+                        </pic:blipFill>
+                        <pic:spPr>
+                          <a:xfrm>
+                            <a:off x="-685898" y="-685800"/>
+                            <a:ext cx="5144233" cy="3429000"/>
+                          </a:xfrm>
+                          <a:prstGeom prst="rect">
+                            <a:avLst/>
+                          </a:prstGeom>
+                        </pic:spPr>
+                      </pic:pic>
+                      <wps:wsp>
+                        <wps:cNvPr id="15" name="Text Box 15"/>
+                        <wps:cNvSpPr txBox="1"/>
+                        <wps:spPr>
+                          <a:xfrm>
+                            <a:off x="-457844" y="2857500"/>
+                            <a:ext cx="4458335" cy="662940"/>
+                          </a:xfrm>
+                          <a:prstGeom prst="rect">
+                            <a:avLst/>
+                          </a:prstGeom>
+                          <a:solidFill>
+                            <a:prstClr val="white"/>
+                          </a:solidFill>
+                          <a:ln>
+                            <a:noFill/>
+                          </a:ln>
+                          <a:effectLst/>
+                          <a:extLst>
+                            <a:ext uri="{C572A759-6A51-4108-AA02-DFA0A04FC94B}">
+                              <ma14:wrappingTextBoxFlag xmlns:ma14="http://schemas.microsoft.com/office/mac/drawingml/2011/main"/>
+                            </a:ext>
+                          </a:extLst>
+                        </wps:spPr>
+                        <wps:txbx>
+                          <w:txbxContent>
+                            <w:p>
+                              <w:pPr>
+                                <w:pStyle w:val="Caption"/>
+                                <w:rPr>
+                                  <w:b w:val="0"/>
+                                  <w:noProof/>
+                                  <w:color w:val="auto"/>
+                                </w:rPr>
+                              </w:pPr>
+                              <w:r>
+                                <w:rPr>
+                                  <w:color w:val="auto"/>
+                                </w:rPr>
+                                <w:t xml:space="preserve">Figure </w:t>
+                              </w:r>
+                              <w:r>
+                                <w:rPr>
+                                  <w:color w:val="auto"/>
+                                </w:rPr>
+                                <w:t>4</w:t>
+                              </w:r>
+                              <w:r>
+                                <w:rPr>
+                                  <w:color w:val="auto"/>
+                                </w:rPr>
+                                <w:t>.</w:t>
+                              </w:r>
+                              <w:r>
+                                <w:rPr>
+                                  <w:b w:val="0"/>
+                                  <w:color w:val="auto"/>
+                                </w:rPr>
+                                <w:t xml:space="preserve"> Impact of shot distance on recently made ore missed shots. The vertical axis plots the shot distance (in feet from the hoop). The horizontal axis plots the current hit/miss streak value (a value of 5 in the right facet indicates that a player made their previous 5 shots). Re</w:t>
+                              </w:r>
+                              <w:r>
+                                <w:rPr>
+                                  <w:b w:val="0"/>
+                                  <w:color w:val="auto"/>
+                                </w:rPr>
+                                <w:t>gression lines are plotted with standard error shading.</w:t>
+                              </w:r>
+                            </w:p>
+                          </w:txbxContent>
+                        </wps:txbx>
+                        <wps:bodyPr rot="0" spcFirstLastPara="0" vertOverflow="overflow" horzOverflow="overflow" vert="horz" wrap="square" lIns="0" tIns="0" rIns="0" bIns="0" numCol="1" spcCol="0" rtlCol="0" fromWordArt="0" anchor="t" anchorCtr="0" forceAA="0" compatLnSpc="1">
+                          <a:prstTxWarp prst="textNoShape">
+                            <a:avLst/>
+                          </a:prstTxWarp>
+                          <a:spAutoFit/>
+                        </wps:bodyPr>
+                      </wps:wsp>
+                    </wpg:wgp>
+                  </a:graphicData>
+                </a:graphic>
+                <wp14:sizeRelH relativeFrom="margin">
+                  <wp14:pctWidth>0</wp14:pctWidth>
+                </wp14:sizeRelH>
+                <wp14:sizeRelV relativeFrom="margin">
+                  <wp14:pctHeight>0</wp14:pctHeight>
+                </wp14:sizeRelV>
+              </wp:anchor>
+            </w:drawing>
+          </mc:Choice>
+          <mc:Fallback>
+            <w:pict>
+              <v:group id="Group 16" o:spid="_x0000_s1035" style="position:absolute;left:0;text-align:left;margin-left:22.5pt;margin-top:27pt;width:405.05pt;height:331.2pt;z-index:251673600;mso-width-relative:margin;mso-height-relative:margin" coordorigin="-685898,-685800" coordsize="5144233,4206240" o:gfxdata="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">
+                <v:shape id="Picture 14" o:spid="_x0000_s1036" type="#_x0000_t75" style="position:absolute;left:-685898;top:-685800;width:5144233;height:3429000;visibility:visible;mso-wrap-style:square" o:gfxdata="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">
+                  <v:imagedata r:id="rId15" o:title=""/>
+                  <v:path arrowok="t"/>
+                </v:shape>
+                <v:shape id="Text Box 15" o:spid="_x0000_s1037" type="#_x0000_t202" style="position:absolute;left:-457844;top:2857500;width:4458335;height:662940;visibility:visible;mso-wrap-style:square;v-text-anchor:top" o:gfxdata="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" stroked="f">
+                  <v:textbox style="mso-fit-shape-to-text:t" inset="0,0,0,0">
+                    <w:txbxContent>
+                      <w:p>
+                        <w:pPr>
+                          <w:pStyle w:val="Caption"/>
+                          <w:rPr>
+                            <w:b w:val="0"/>
+                            <w:noProof/>
+                            <w:color w:val="auto"/>
+                          </w:rPr>
+                        </w:pPr>
+                        <w:r>
+                          <w:rPr>
+                            <w:color w:val="auto"/>
+                          </w:rPr>
+                          <w:t xml:space="preserve">Figure </w:t>
+                        </w:r>
+                        <w:r>
+                          <w:rPr>
+                            <w:color w:val="auto"/>
+                          </w:rPr>
+                          <w:t>4</w:t>
+                        </w:r>
+                        <w:r>
+                          <w:rPr>
+                            <w:color w:val="auto"/>
+                          </w:rPr>
+                          <w:t>.</w:t>
+                        </w:r>
+                        <w:r>
+                          <w:rPr>
+                            <w:b w:val="0"/>
+                            <w:color w:val="auto"/>
+                          </w:rPr>
+                          <w:t xml:space="preserve"> Impact of shot distance on recently made ore missed shots. The vertical axis plots the shot distance (in feet from the hoop). The horizontal axis plots the current hit/miss streak value (a value of 5 in the right facet indicates that a player made their previous 5 shots). Re</w:t>
+                        </w:r>
+                        <w:r>
+                          <w:rPr>
+                            <w:b w:val="0"/>
+                            <w:color w:val="auto"/>
+                          </w:rPr>
+                          <w:t>gression lines are plotted with standard error shading.</w:t>
+                        </w:r>
+                      </w:p>
+                    </w:txbxContent>
+                  </v:textbox>
+                </v:shape>
+                <w10:wrap type="through"/>
+              </v:group>
+            </w:pict>
+          </mc:Fallback>
+        </mc:AlternateContent>
+      </w:r>
     </w:p>
     <w:p>
       <w:pPr>
@@ -4728,91 +5288,22 @@
         <w:rPr>
           <w:b/>
         </w:rPr>
-        <w:t>Do “Hot Players” take harder shots?</w:t>
-      </w:r>
-    </w:p>
-    <w:p>
-      <w:pPr>
-        <w:widowControl w:val="0"/>
-        <w:spacing w:line="480" w:lineRule="auto"/>
-      </w:pPr>
-      <w:r>
-        <w:t xml:space="preserve">M&amp;S argue that a fundamental problem with assessing in-game shot data is the potential confounds. In particular, they suggest that a “hot” player will likely take harder shots, either because they believe they are more likely to hit the shot or because of increased pressure from the opposing team’s defense. We examine this hypothesis </w:t>
-      </w:r>
-      <w:r>
-        <w:t xml:space="preserve">fitting a mixed effects model, regressing </w:t>
-      </w:r>
-      <w:r>
-        <w:rPr>
-          <w:i/>
-        </w:rPr>
-        <w:t xml:space="preserve">shot distance </w:t>
-      </w:r>
-      <w:r>
-        <w:t xml:space="preserve">on </w:t>
-      </w:r>
-      <w:r>
-        <w:rPr>
-          <w:i/>
-        </w:rPr>
-        <w:t xml:space="preserve">current streak </w:t>
-      </w:r>
-      <w:r>
-        <w:t xml:space="preserve">(hit or miss) with </w:t>
-      </w:r>
-      <w:r>
-        <w:rPr>
-          <w:i/>
-        </w:rPr>
-        <w:t xml:space="preserve">player </w:t>
-      </w:r>
-      <w:r>
-        <w:t xml:space="preserve">and </w:t>
-      </w:r>
-      <w:r>
-        <w:rPr>
-          <w:i/>
-        </w:rPr>
-        <w:t>position random effects</w:t>
-      </w:r>
-      <w:r>
-        <w:t xml:space="preserve">. Results indicate that players are significantly more likely to take longer shots </w:t>
-      </w:r>
-      <w:r>
-        <w:t>as their made shot runs increase (</w:t>
-      </w:r>
-      <w:r>
-        <w:rPr>
-          <w:i/>
-        </w:rPr>
-        <w:t>t(196,900) = 12.4, p &lt; 0.001</w:t>
-      </w:r>
-      <w:r>
-        <w:t xml:space="preserve">) and players are significantly more likely to take </w:t>
-      </w:r>
-      <w:r>
-        <w:rPr>
-          <w:i/>
-        </w:rPr>
-        <w:t>shorter</w:t>
-      </w:r>
-      <w:r>
-        <w:t xml:space="preserve"> shots missed shot runs increase (</w:t>
-      </w:r>
-      <w:r>
-        <w:rPr>
-          <w:i/>
-        </w:rPr>
-        <w:t>t(196,900)</w:t>
-      </w:r>
-      <w:r>
-        <w:t xml:space="preserve"> = -17.3, p &lt; 0.001).</w:t>
-      </w:r>
-      <w:r>
-        <w:t xml:space="preserve"> This finding appears to support Hot Hand intuitions / M&amp;S’s concerns with in-game data – players appear to adjust their shots to their level current level of performance. Of course, identifying this effect does not confirm or deny the presence of Hot Hand shooting. However, we attempt to control for it in our next analysis</w:t>
-      </w:r>
-      <w:r>
-        <w:t xml:space="preserve">, including </w:t>
+        <w:t>Predicting shots, controlling for in-game variables</w:t>
+      </w:r>
+    </w:p>
+    <w:p>
+      <w:pPr>
+        <w:widowControl w:val="0"/>
+        <w:spacing w:line="480" w:lineRule="auto"/>
+      </w:pPr>
+      <w:r>
+        <w:rPr>
+          <w:b/>
+        </w:rPr>
+        <w:tab/>
+      </w:r>
+      <w:r>
+        <w:t xml:space="preserve">The fundamental analysis we’re most interested is whether we can predict made shots. To this end, we fit a logistic regression model, including player and game specific factors. In particular, we saw that </w:t>
       </w:r>
       <w:r>
         <w:rPr>
@@ -4821,110 +5312,6 @@
         <w:t>shot distance</w:t>
       </w:r>
       <w:r>
-        <w:t xml:space="preserve"> as a predictor in a regression model.</w:t>
-      </w:r>
-    </w:p>
-    <w:p>
-      <w:pPr>
-        <w:widowControl w:val="0"/>
-        <w:spacing w:line="480" w:lineRule="auto"/>
-      </w:pPr>
-      <w:r>
-        <w:rPr>
-          <w:noProof/>
-        </w:rPr>
-        <w:drawing>
-          <wp:inline distT="0" distB="0" distL="0" distR="0" wp14:anchorId="107D88DE" wp14:editId="337B6EE4">
-            <wp:extent cx="5486400" cy="5486400"/>
-            <wp:effectExtent l="0" t="0" r="0" b="0"/>
-            <wp:docPr id="7" name="Picture 1"/>
-            <wp:cNvGraphicFramePr>
-              <a:graphicFrameLocks xmlns:a="http://schemas.openxmlformats.org/drawingml/2006/main" noChangeAspect="1"/>
-            </wp:cNvGraphicFramePr>
-            <a:graphic xmlns:a="http://schemas.openxmlformats.org/drawingml/2006/main">
-              <a:graphicData uri="http://schemas.openxmlformats.org/drawingml/2006/picture">
-                <pic:pic xmlns:pic="http://schemas.openxmlformats.org/drawingml/2006/picture">
-                  <pic:nvPicPr>
-                    <pic:cNvPr id="0" name="Picture 1"/>
-                    <pic:cNvPicPr>
-                      <a:picLocks noChangeAspect="1" noChangeArrowheads="1"/>
-                    </pic:cNvPicPr>
-                  </pic:nvPicPr>
-                  <pic:blipFill>
-                    <a:blip r:embed="rId13">
-                      <a:extLst>
-                        <a:ext uri="{28A0092B-C50C-407E-A947-70E740481C1C}">
-                          <a14:useLocalDpi xmlns:a14="http://schemas.microsoft.com/office/drawing/2010/main" val="0"/>
-                        </a:ext>
-                      </a:extLst>
-                    </a:blip>
-                    <a:srcRect/>
-                    <a:stretch>
-                      <a:fillRect/>
-                    </a:stretch>
-                  </pic:blipFill>
-                  <pic:spPr bwMode="auto">
-                    <a:xfrm>
-                      <a:off x="0" y="0"/>
-                      <a:ext cx="5486400" cy="5486400"/>
-                    </a:xfrm>
-                    <a:prstGeom prst="rect">
-                      <a:avLst/>
-                    </a:prstGeom>
-                    <a:noFill/>
-                    <a:ln>
-                      <a:noFill/>
-                    </a:ln>
-                  </pic:spPr>
-                </pic:pic>
-              </a:graphicData>
-            </a:graphic>
-          </wp:inline>
-        </w:drawing>
-      </w:r>
-    </w:p>
-    <w:p>
-      <w:pPr>
-        <w:widowControl w:val="0"/>
-        <w:spacing w:line="480" w:lineRule="auto"/>
-      </w:pPr>
-    </w:p>
-    <w:p>
-      <w:pPr>
-        <w:widowControl w:val="0"/>
-        <w:spacing w:line="480" w:lineRule="auto"/>
-        <w:rPr>
-          <w:b/>
-        </w:rPr>
-      </w:pPr>
-      <w:r>
-        <w:rPr>
-          <w:b/>
-        </w:rPr>
-        <w:t>Predicting shots, controlling for in-game variables</w:t>
-      </w:r>
-    </w:p>
-    <w:p>
-      <w:pPr>
-        <w:widowControl w:val="0"/>
-        <w:spacing w:line="480" w:lineRule="auto"/>
-      </w:pPr>
-      <w:r>
-        <w:rPr>
-          <w:b/>
-        </w:rPr>
-        <w:tab/>
-      </w:r>
-      <w:r>
-        <w:t xml:space="preserve">The fundamental analysis we’re most interested is whether we can predict made shots. To this end, we fit a multiple logistic regression model, including player and game specific factors. In particular, we saw that </w:t>
-      </w:r>
-      <w:r>
-        <w:rPr>
-          <w:i/>
-        </w:rPr>
-        <w:t>shot distance</w:t>
-      </w:r>
-      <w:r>
         <w:t xml:space="preserve"> appeared to increase as players hit more shots, which indicates that players </w:t>
       </w:r>
       <w:r>
@@ -4934,8 +5321,26 @@
         <w:t>may believe</w:t>
       </w:r>
       <w:r>
-        <w:t xml:space="preserve"> they are hot and choose shots accordingly. It does not provide direct evidence of the Hot Hand phenomenon, however.  We regress shot outcome (made or missed) on the features included in table 2.</w:t>
-      </w:r>
+        <w:t xml:space="preserve"> they are hot</w:t>
+      </w:r>
+      <w:r>
+        <w:t xml:space="preserve"> or cold</w:t>
+      </w:r>
+      <w:r>
+        <w:t xml:space="preserve"> and choose shots accordingly. It does not provide direct evidence of the Hot Hand phenomenon, however.  We regress shot outcome (made or missed) on the features included in table 2.</w:t>
+      </w:r>
+    </w:p>
+    <w:p>
+      <w:pPr>
+        <w:widowControl w:val="0"/>
+        <w:spacing w:line="480" w:lineRule="auto"/>
+      </w:pPr>
+    </w:p>
+    <w:p>
+      <w:pPr>
+        <w:widowControl w:val="0"/>
+        <w:spacing w:line="480" w:lineRule="auto"/>
+      </w:pPr>
     </w:p>
     <w:tbl>
       <w:tblPr>
@@ -5385,6 +5790,7 @@
           </w:tcPr>
           <w:p>
             <w:pPr>
+              <w:keepNext/>
               <w:jc w:val="center"/>
               <w:rPr>
                 <w:rFonts w:ascii="Times New Roman" w:eastAsia="Times New Roman" w:hAnsi="Times New Roman" w:cs="Times New Roman"/>
@@ -5404,10 +5810,64 @@
     </w:tbl>
     <w:p>
       <w:pPr>
-        <w:widowControl w:val="0"/>
-        <w:spacing w:line="480" w:lineRule="auto"/>
-      </w:pPr>
-    </w:p>
+        <w:pStyle w:val="Caption"/>
+        <w:rPr>
+          <w:b w:val="0"/>
+          <w:color w:val="auto"/>
+        </w:rPr>
+      </w:pPr>
+      <w:r>
+        <w:rPr>
+          <w:color w:val="auto"/>
+        </w:rPr>
+        <w:t xml:space="preserve">Table </w:t>
+      </w:r>
+      <w:r>
+        <w:rPr>
+          <w:color w:val="auto"/>
+        </w:rPr>
+        <w:fldChar w:fldCharType="begin"/>
+      </w:r>
+      <w:r>
+        <w:rPr>
+          <w:color w:val="auto"/>
+        </w:rPr>
+        <w:instrText xml:space="preserve"> SEQ Table \* ARABIC </w:instrText>
+      </w:r>
+      <w:r>
+        <w:rPr>
+          <w:color w:val="auto"/>
+        </w:rPr>
+        <w:fldChar w:fldCharType="separate"/>
+      </w:r>
+      <w:r>
+        <w:rPr>
+          <w:noProof/>
+          <w:color w:val="auto"/>
+        </w:rPr>
+        <w:t>2</w:t>
+      </w:r>
+      <w:r>
+        <w:rPr>
+          <w:color w:val="auto"/>
+        </w:rPr>
+        <w:fldChar w:fldCharType="end"/>
+      </w:r>
+      <w:r>
+        <w:rPr>
+          <w:color w:val="auto"/>
+        </w:rPr>
+        <w:t>.</w:t>
+      </w:r>
+      <w:r>
+        <w:rPr>
+          <w:b w:val="0"/>
+          <w:color w:val="auto"/>
+        </w:rPr>
+        <w:t xml:space="preserve"> Features included in logistic regression model.</w:t>
+      </w:r>
+    </w:p>
+    <w:p/>
     <w:p>
       <w:pPr>
         <w:widowControl w:val="0"/>
@@ -5471,7 +5931,7 @@
         <w:rPr>
           <w:b/>
         </w:rPr>
-        <w:t>General Discussion / Summary</w:t>
+        <w:t>General Discussion</w:t>
       </w:r>
     </w:p>
     <w:p>
@@ -5519,7 +5979,143 @@
         <w:rPr>
           <w:i/>
         </w:rPr>
-        <w:t xml:space="preserve">size </w:t>
+        <w:t>magnitude</w:t>
+      </w:r>
+      <w:r>
+        <w:t xml:space="preserve"> of the evidence for it. While M&amp;S claimed that their controlled shooting experiment and modified statistical tests provide evidence for the effect</w:t>
+      </w:r>
+      <w:r>
+        <w:t xml:space="preserve"> (an argument for existence)</w:t>
+      </w:r>
+      <w:r>
+        <w:t xml:space="preserve">, they do little to explain its ubiquity in </w:t>
+      </w:r>
+      <w:r>
+        <w:t>basketball culture</w:t>
+      </w:r>
+      <w:r>
+        <w:t xml:space="preserve">. </w:t>
+      </w:r>
+      <w:r>
+        <w:t>This is the true challenge of any analysis of the Hot Hand phenomenon – to account for magnitude of its psychological effect</w:t>
+      </w:r>
+      <w:r>
+        <w:t>.</w:t>
+      </w:r>
+      <w:r>
+        <w:t xml:space="preserve"> No study to </w:t>
+      </w:r>
+      <w:r>
+        <w:t xml:space="preserve">date has </w:t>
+      </w:r>
+      <w:r>
+        <w:t xml:space="preserve">yet </w:t>
+      </w:r>
+      <w:r>
+        <w:t xml:space="preserve">provided evidence to counter the argument that the </w:t>
+      </w:r>
+      <w:r>
+        <w:rPr>
+          <w:i/>
+        </w:rPr>
+        <w:t>ubiquity</w:t>
+      </w:r>
+      <w:r>
+        <w:t xml:space="preserve"> of the Hot Hand phenomenon </w:t>
+      </w:r>
+      <w:r>
+        <w:t xml:space="preserve">is not a misrepresentation of intuitive beliefs about representativeness and </w:t>
+      </w:r>
+      <w:r>
+        <w:t>chance.</w:t>
+      </w:r>
+      <w:r>
+        <w:t xml:space="preserve"> We believe that such evidence likely needs to come from in-game data rather than controlled shooting experiments, as game data is the overwhelming source of evidence for Hot Hand believers.</w:t>
+      </w:r>
+    </w:p>
+    <w:p>
+      <w:pPr>
+        <w:widowControl w:val="0"/>
+        <w:spacing w:line="480" w:lineRule="auto"/>
+        <w:ind w:firstLine="720"/>
+      </w:pPr>
+      <w:r>
+        <w:t xml:space="preserve">In our current study, we introduced a new data set including every shot from the 2014-15 </w:t>
+      </w:r>
+      <w:r>
+        <w:t xml:space="preserve">season and </w:t>
+      </w:r>
+      <w:r>
+        <w:t>player-specific information</w:t>
+      </w:r>
+      <w:r>
+        <w:t xml:space="preserve">. We </w:t>
+      </w:r>
+      <w:r>
+        <w:t>conducted several analyses -- employed</w:t>
+      </w:r>
+      <w:r>
+        <w:t xml:space="preserve"> two of the original tests by GVT, </w:t>
+      </w:r>
+      <w:r>
+        <w:t xml:space="preserve">investigated a </w:t>
+      </w:r>
+      <w:r>
+        <w:t>confound predicted by M&amp;S</w:t>
+      </w:r>
+      <w:r>
+        <w:t>,</w:t>
+      </w:r>
+      <w:r>
+        <w:t xml:space="preserve"> and </w:t>
+      </w:r>
+      <w:r>
+        <w:t xml:space="preserve">tried to predict </w:t>
+      </w:r>
+      <w:r>
+        <w:t>shot outcomes</w:t>
+      </w:r>
+      <w:r>
+        <w:rPr>
+          <w:i/>
+        </w:rPr>
+        <w:t xml:space="preserve"> </w:t>
+      </w:r>
+      <w:r>
+        <w:t xml:space="preserve">while controlling for </w:t>
+      </w:r>
+      <w:r>
+        <w:rPr>
+          <w:i/>
+        </w:rPr>
+        <w:t>game</w:t>
+      </w:r>
+      <w:r>
+        <w:rPr>
+          <w:i/>
+        </w:rPr>
+        <w:t>-</w:t>
+      </w:r>
+      <w:r>
+        <w:t xml:space="preserve">, </w:t>
+      </w:r>
+      <w:r>
+        <w:rPr>
+          <w:i/>
+        </w:rPr>
+        <w:t>player</w:t>
+      </w:r>
+      <w:r>
+        <w:rPr>
+          <w:i/>
+        </w:rPr>
+        <w:t>-</w:t>
+      </w:r>
+      <w:r>
+        <w:rPr>
+          <w:i/>
+        </w:rPr>
+        <w:t xml:space="preserve"> </w:t>
       </w:r>
       <w:r>
         <w:t xml:space="preserve">and </w:t>
@@ -5528,62 +6124,46 @@
         <w:rPr>
           <w:i/>
         </w:rPr>
-        <w:t>impact</w:t>
-      </w:r>
-      <w:r>
-        <w:t xml:space="preserve"> of the evidence for it. While M&amp;S claimed that their controlled shooting experiment and modified statistical tests provide evidence for the effect, they do little to explain its ubiquity in </w:t>
-      </w:r>
-      <w:r>
-        <w:t>basketball culture</w:t>
-      </w:r>
-      <w:r>
-        <w:t xml:space="preserve">. </w:t>
-      </w:r>
-      <w:r>
-        <w:t>This is the true challenge of any analysis of the Hot Hand phenomenon – to account for magnitude of its psychological effect</w:t>
-      </w:r>
-      <w:r>
-        <w:t>.</w:t>
-      </w:r>
-      <w:r>
-        <w:t xml:space="preserve"> No study to date has provided evidence to counter the argument that the ubiquity of the Hot Hand phenomenon is not a misrepresentation of chance.</w:t>
-      </w:r>
-    </w:p>
-    <w:p>
-      <w:pPr>
-        <w:widowControl w:val="0"/>
-        <w:spacing w:line="480" w:lineRule="auto"/>
-        <w:ind w:firstLine="720"/>
-      </w:pPr>
-      <w:r>
-        <w:t xml:space="preserve">In our current study, we introduced a new data set including every shot from the 2014-15 </w:t>
-      </w:r>
-      <w:r>
-        <w:t>season, as well as player-specific information</w:t>
-      </w:r>
-      <w:r>
-        <w:t xml:space="preserve">. We re-analyzed the data employing two of the original tests by GVT, </w:t>
-      </w:r>
-      <w:r>
-        <w:t xml:space="preserve">investigated a </w:t>
-      </w:r>
-      <w:r>
-        <w:t xml:space="preserve">confound predicted by M&amp;S and </w:t>
-      </w:r>
-      <w:r>
-        <w:t xml:space="preserve">tried to predict </w:t>
-      </w:r>
-      <w:r>
-        <w:t>shot outcomes</w:t>
-      </w:r>
-      <w:r>
-        <w:rPr>
-          <w:i/>
-        </w:rPr>
-        <w:t xml:space="preserve"> </w:t>
-      </w:r>
-      <w:r>
-        <w:t xml:space="preserve">while controlling for </w:t>
+        <w:t>s</w:t>
+      </w:r>
+      <w:r>
+        <w:rPr>
+          <w:i/>
+        </w:rPr>
+        <w:t>hot-</w:t>
+      </w:r>
+      <w:r>
+        <w:rPr>
+          <w:i/>
+        </w:rPr>
+        <w:t xml:space="preserve">level </w:t>
+      </w:r>
+      <w:r>
+        <w:t>information.</w:t>
+      </w:r>
+      <w:r>
+        <w:t xml:space="preserve"> Like the </w:t>
+      </w:r>
+      <w:r>
+        <w:t>last 40 years</w:t>
+      </w:r>
+      <w:r>
+        <w:t xml:space="preserve"> of Hot Hand studies, our results are mixed. </w:t>
+      </w:r>
+      <w:r>
+        <w:t>W</w:t>
+      </w:r>
+      <w:r>
+        <w:t>e certainly don’t see evidence for an effect as sizeable as would be predicted b</w:t>
+      </w:r>
+      <w:r>
+        <w:t xml:space="preserve">y fan intuitions. However, we did see an effect of shot history on shot distance, a confound predicted by M&amp;S. We attempted to control for </w:t>
+      </w:r>
+      <w:r>
+        <w:t>a variety of in-</w:t>
+      </w:r>
+      <w:r>
+        <w:t xml:space="preserve">game factors at the </w:t>
       </w:r>
       <w:r>
         <w:rPr>
@@ -5592,31 +6172,13 @@
         <w:t>game</w:t>
       </w:r>
       <w:r>
-        <w:rPr>
-          <w:i/>
-        </w:rPr>
-        <w:t>-</w:t>
-      </w:r>
-      <w:r>
         <w:t xml:space="preserve">, </w:t>
       </w:r>
       <w:r>
         <w:rPr>
           <w:i/>
         </w:rPr>
-        <w:t>player</w:t>
-      </w:r>
-      <w:r>
-        <w:rPr>
-          <w:i/>
-        </w:rPr>
-        <w:t>-</w:t>
-      </w:r>
-      <w:r>
-        <w:rPr>
-          <w:i/>
-        </w:rPr>
-        <w:t xml:space="preserve"> </w:t>
+        <w:t xml:space="preserve">player </w:t>
       </w:r>
       <w:r>
         <w:t xml:space="preserve">and </w:t>
@@ -5625,58 +6187,41 @@
         <w:rPr>
           <w:i/>
         </w:rPr>
-        <w:t>s</w:t>
-      </w:r>
-      <w:r>
-        <w:rPr>
-          <w:i/>
-        </w:rPr>
-        <w:t>hot-</w:t>
-      </w:r>
-      <w:r>
-        <w:rPr>
-          <w:i/>
-        </w:rPr>
-        <w:t xml:space="preserve">level </w:t>
-      </w:r>
-      <w:r>
-        <w:t>information. Our results indicate that players are actually more likely to make shots after misses rather than makes. However, we also observed that players are more likely to take closer (easier) shots after a miss.  Contro</w:t>
-      </w:r>
-      <w:r>
-        <w:t>l</w:t>
-      </w:r>
-      <w:r>
-        <w:t>l</w:t>
-      </w:r>
-      <w:r>
-        <w:t>ing</w:t>
-      </w:r>
-      <w:r>
-        <w:t xml:space="preserve"> for the effect of shot distance</w:t>
-      </w:r>
-      <w:r>
-        <w:t>, however,</w:t>
-      </w:r>
-      <w:r>
-        <w:t xml:space="preserve"> we still observed the impact of having missed shots</w:t>
-      </w:r>
-      <w:r>
-        <w:t>. We take this as further evidence against the Hot Hand phenomenon and support for cultural misrepresentation of chance in Basketball shooting.</w:t>
-      </w:r>
-      <w:r>
-        <w:t xml:space="preserve"> </w:t>
-      </w:r>
-    </w:p>
-    <w:p>
-      <w:r>
-        <w:br w:type="page"/>
-      </w:r>
-    </w:p>
-    <w:p>
-      <w:pPr>
-        <w:widowControl w:val="0"/>
-        <w:spacing w:line="480" w:lineRule="auto"/>
-        <w:jc w:val="center"/>
+        <w:t xml:space="preserve">shot </w:t>
+      </w:r>
+      <w:r>
+        <w:t xml:space="preserve">level, however we were still unable to detect a Hot Hand effect.  Importantly, we believe there is an important distinction to be made here – simply detecting streak shooting is one challenge, explaining its ubiquity in basketball fan intuitions is another.  As player tracking technology becomes more ubiquitous in sports like NBA basketball, we may soon have the ability to account for all the in-game confounds proposed by Hot Hand proponents such as M&amp;S. </w:t>
+      </w:r>
+      <w:r>
+        <w:t xml:space="preserve"> Until then, phenomenon remains – </w:t>
+      </w:r>
+      <w:r>
+        <w:t xml:space="preserve">an </w:t>
+      </w:r>
+      <w:r>
+        <w:t xml:space="preserve">elusive and enticing </w:t>
+      </w:r>
+      <w:r>
+        <w:t>story of our perception of randomness and ability to accommodate everyday uncertainty.</w:t>
+      </w:r>
+    </w:p>
+    <w:p>
+      <w:pPr>
+        <w:widowControl w:val="0"/>
+        <w:rPr>
+          <w:u w:val="single"/>
+        </w:rPr>
+      </w:pPr>
+      <w:r>
+        <w:rPr>
+          <w:u w:val="single"/>
+        </w:rPr>
+        <w:t>Note:</w:t>
+      </w:r>
+    </w:p>
+    <w:p>
+      <w:pPr>
+        <w:widowControl w:val="0"/>
         <w:rPr>
           <w:b/>
         </w:rPr>
@@ -5685,156 +6230,257 @@
         <w:rPr>
           <w:b/>
         </w:rPr>
-        <w:t>References</w:t>
-      </w:r>
-    </w:p>
-    <w:p>
-      <w:pPr>
-        <w:widowControl w:val="0"/>
-        <w:spacing w:line="480" w:lineRule="auto"/>
-        <w:ind w:left="360" w:hanging="360"/>
-      </w:pPr>
-      <w:r>
-        <w:t xml:space="preserve">Aharoni, G. &amp; Sarig, G. (2011). Hot hands and equilibrium. </w:t>
-      </w:r>
-      <w:r>
-        <w:rPr>
-          <w:i/>
-        </w:rPr>
-        <w:t xml:space="preserve">Applied Economics, </w:t>
-      </w:r>
-      <w:r>
-        <w:t>44, 2309-2320.</w:t>
-      </w:r>
-    </w:p>
-    <w:p>
-      <w:pPr>
-        <w:widowControl w:val="0"/>
-        <w:spacing w:line="480" w:lineRule="auto"/>
-        <w:ind w:left="360" w:hanging="360"/>
-        <w:rPr>
-          <w:i/>
-        </w:rPr>
-      </w:pPr>
-      <w:r>
-        <w:t xml:space="preserve">Attali, Y. (2013). Perceived hotness Affects Behavior of Basketball Players and Coaches, </w:t>
-      </w:r>
-      <w:r>
-        <w:rPr>
-          <w:i/>
-        </w:rPr>
-        <w:t>Psychological Science.</w:t>
-      </w:r>
-    </w:p>
-    <w:p>
-      <w:pPr>
-        <w:widowControl w:val="0"/>
-        <w:spacing w:line="480" w:lineRule="auto"/>
-        <w:ind w:left="360" w:hanging="360"/>
-      </w:pPr>
-      <w:r>
-        <w:t>Brocskocksy, A., Ezekowitz, J., &amp; Stein, C. (2014). The Hot Hand: A New Approach to an Old “Fallacy”. 2014 Research Paper Competition presented by ticketmaster and Harvard University.</w:t>
-      </w:r>
-    </w:p>
-    <w:p>
-      <w:pPr>
-        <w:widowControl w:val="0"/>
-        <w:spacing w:line="480" w:lineRule="auto"/>
-      </w:pPr>
-      <w:r>
-        <w:t>Cao, Z. (2011). Essays on Behavioral Economics. PhD thesis, Oregon State University.</w:t>
-      </w:r>
-    </w:p>
-    <w:p>
-      <w:pPr>
-        <w:widowControl w:val="0"/>
-        <w:spacing w:line="480" w:lineRule="auto"/>
-        <w:ind w:left="360" w:hanging="360"/>
-      </w:pPr>
-      <w:r>
-        <w:t>Gilovich,</w:t>
-      </w:r>
-      <w:r>
-        <w:t xml:space="preserve"> T., Vallone, R., &amp; Tversky, A. (1985). </w:t>
-      </w:r>
-      <w:r>
-        <w:t>The Hot Hand in Basketball: On the Misperception of Random Sequences</w:t>
-      </w:r>
-      <w:r>
-        <w:t xml:space="preserve">. </w:t>
-      </w:r>
-      <w:r>
-        <w:rPr>
-          <w:i/>
-        </w:rPr>
-        <w:t>Cognitive Psychology</w:t>
-      </w:r>
-      <w:r>
-        <w:t>. 17 (295-314).</w:t>
-      </w:r>
-    </w:p>
-    <w:p>
-      <w:pPr>
-        <w:widowControl w:val="0"/>
-        <w:spacing w:line="480" w:lineRule="auto"/>
-        <w:ind w:left="360" w:hanging="360"/>
-        <w:rPr>
-          <w:i/>
-        </w:rPr>
-      </w:pPr>
-      <w:r>
-        <w:t xml:space="preserve">Miller, J. &amp; Sanjurjo, A. (2014). A Cold Shower for the Hot Hand Fallacy. </w:t>
-      </w:r>
-      <w:r>
-        <w:rPr>
-          <w:i/>
-        </w:rPr>
-        <w:t>IGIER Working Paper.</w:t>
-      </w:r>
-    </w:p>
-    <w:p>
-      <w:pPr>
-        <w:widowControl w:val="0"/>
-        <w:spacing w:line="480" w:lineRule="auto"/>
-        <w:ind w:left="360" w:hanging="360"/>
-      </w:pPr>
-      <w:r>
-        <w:t xml:space="preserve">Tversky, A., &amp; Kahneman, D. (1973). Availability: A heuristic for judging frequency and probability. </w:t>
-      </w:r>
-      <w:r>
-        <w:rPr>
-          <w:i/>
-        </w:rPr>
-        <w:t xml:space="preserve">Cognitive Psychology, </w:t>
-      </w:r>
-      <w:r>
-        <w:t>5, 207-232.</w:t>
-      </w:r>
-    </w:p>
-    <w:p>
-      <w:pPr>
-        <w:widowControl w:val="0"/>
-        <w:spacing w:line="480" w:lineRule="auto"/>
-        <w:ind w:left="360" w:hanging="360"/>
-      </w:pPr>
-      <w:r>
-        <w:t xml:space="preserve">Tversky, A., &amp; Kahneman, D. (1983). Judgment under uncertainty: Herusitics and biases. </w:t>
-      </w:r>
-      <w:r>
-        <w:rPr>
-          <w:i/>
-        </w:rPr>
-        <w:t xml:space="preserve">Science (Washinton D.C.), </w:t>
-      </w:r>
-      <w:r>
-        <w:t xml:space="preserve">185, 1124-1131. </w:t>
+        <w:t>1) I’ve included a short summary of the analyses here:</w:t>
+      </w:r>
+    </w:p>
+    <w:p>
+      <w:pPr>
+        <w:widowControl w:val="0"/>
+        <w:rPr>
+          <w:i/>
+        </w:rPr>
+      </w:pPr>
+      <w:r>
+        <w:rPr>
+          <w:i/>
+        </w:rPr>
+        <w:t>https://htmlpreview.github.io/?https://github.com/benpeloquin7/hot_hand/blob/master/analysis/hot_hand_analys</w:t>
       </w:r>
       <w:bookmarkStart w:id="0" w:name="_GoBack"/>
       <w:bookmarkEnd w:id="0"/>
+      <w:r>
+        <w:rPr>
+          <w:i/>
+        </w:rPr>
+        <w:t>is.html</w:t>
+      </w:r>
+    </w:p>
+    <w:p>
+      <w:pPr>
+        <w:widowControl w:val="0"/>
+      </w:pPr>
+      <w:r>
+        <w:rPr>
+          <w:b/>
+        </w:rPr>
+        <w:t xml:space="preserve">2) </w:t>
+      </w:r>
+      <w:r>
+        <w:rPr>
+          <w:b/>
+        </w:rPr>
+        <w:t>Data collection (scraping) code</w:t>
+      </w:r>
+      <w:r>
+        <w:t xml:space="preserve">: </w:t>
+      </w:r>
+      <w:r>
+        <w:rPr>
+          <w:i/>
+        </w:rPr>
+        <w:t>https://github.com/benpeloquin7/hot_hand/tree/master/scraping_code</w:t>
+      </w:r>
+    </w:p>
+    <w:p>
+      <w:pPr>
+        <w:widowControl w:val="0"/>
+      </w:pPr>
+      <w:r>
+        <w:rPr>
+          <w:b/>
+        </w:rPr>
+        <w:t xml:space="preserve">3) </w:t>
+      </w:r>
+      <w:r>
+        <w:rPr>
+          <w:b/>
+        </w:rPr>
+        <w:t>Dataset</w:t>
+      </w:r>
+      <w:r>
+        <w:t xml:space="preserve">: </w:t>
+      </w:r>
+    </w:p>
+    <w:p>
+      <w:pPr>
+        <w:widowControl w:val="0"/>
+        <w:rPr>
+          <w:i/>
+        </w:rPr>
+      </w:pPr>
+      <w:r>
+        <w:rPr>
+          <w:i/>
+        </w:rPr>
+        <w:t>https://github.com/benpeloquin7/hot_hand/tree/master/data</w:t>
+      </w:r>
+    </w:p>
+    <w:p>
+      <w:r>
+        <w:br w:type="page"/>
+      </w:r>
+    </w:p>
+    <w:p>
+      <w:pPr>
+        <w:widowControl w:val="0"/>
+        <w:spacing w:line="480" w:lineRule="auto"/>
+        <w:jc w:val="center"/>
+        <w:rPr>
+          <w:b/>
+        </w:rPr>
+      </w:pPr>
+      <w:r>
+        <w:rPr>
+          <w:b/>
+        </w:rPr>
+        <w:t>References</w:t>
+      </w:r>
+    </w:p>
+    <w:p>
+      <w:pPr>
+        <w:widowControl w:val="0"/>
+        <w:spacing w:line="480" w:lineRule="auto"/>
+        <w:ind w:left="360" w:hanging="360"/>
+      </w:pPr>
+      <w:r>
+        <w:t xml:space="preserve">Aharoni, G. &amp; Sarig, G. (2011). Hot hands and equilibrium. </w:t>
+      </w:r>
+      <w:r>
+        <w:rPr>
+          <w:i/>
+        </w:rPr>
+        <w:t xml:space="preserve">Applied Economics, </w:t>
+      </w:r>
+      <w:r>
+        <w:t>44, 2309-2320.</w:t>
+      </w:r>
+    </w:p>
+    <w:p>
+      <w:pPr>
+        <w:widowControl w:val="0"/>
+        <w:spacing w:line="480" w:lineRule="auto"/>
+        <w:ind w:left="360" w:hanging="360"/>
+        <w:rPr>
+          <w:i/>
+        </w:rPr>
+      </w:pPr>
+      <w:r>
+        <w:t xml:space="preserve">Attali, Y. (2013). Perceived hotness Affects Behavior of Basketball Players and Coaches, </w:t>
+      </w:r>
+      <w:r>
+        <w:rPr>
+          <w:i/>
+        </w:rPr>
+        <w:t>Psychological Science.</w:t>
+      </w:r>
+    </w:p>
+    <w:p>
+      <w:pPr>
+        <w:widowControl w:val="0"/>
+        <w:spacing w:line="480" w:lineRule="auto"/>
+        <w:ind w:left="360" w:hanging="360"/>
+      </w:pPr>
+      <w:r>
+        <w:t>Brocskocksy, A., Ezekowitz, J., &amp; Stein, C. (2014). The Hot Hand: A New Approach to an Old “Fallacy”. 2014 Research Paper Competition presented by ticketmaster and Harvard University.</w:t>
+      </w:r>
+    </w:p>
+    <w:p>
+      <w:pPr>
+        <w:widowControl w:val="0"/>
+        <w:spacing w:line="480" w:lineRule="auto"/>
+      </w:pPr>
+      <w:r>
+        <w:t>Cao, Z. (2011). Essays on Behavioral Economics. PhD thesis, Oregon State University.</w:t>
+      </w:r>
+    </w:p>
+    <w:p>
+      <w:pPr>
+        <w:widowControl w:val="0"/>
+        <w:spacing w:line="480" w:lineRule="auto"/>
+        <w:ind w:left="360" w:hanging="360"/>
+      </w:pPr>
+      <w:r>
+        <w:t>Gilovich,</w:t>
+      </w:r>
+      <w:r>
+        <w:t xml:space="preserve"> T., Vallone, R., &amp; Tversky, A. (1985). </w:t>
+      </w:r>
+      <w:r>
+        <w:t>The Hot Hand in Basketball: On the Misperception of Random Sequences</w:t>
+      </w:r>
+      <w:r>
+        <w:t xml:space="preserve">. </w:t>
+      </w:r>
+      <w:r>
+        <w:rPr>
+          <w:i/>
+        </w:rPr>
+        <w:t>Cognitive Psychology</w:t>
+      </w:r>
+      <w:r>
+        <w:t>. 17 (295-314).</w:t>
+      </w:r>
+    </w:p>
+    <w:p>
+      <w:pPr>
+        <w:widowControl w:val="0"/>
+        <w:spacing w:line="480" w:lineRule="auto"/>
+        <w:ind w:left="360" w:hanging="360"/>
+        <w:rPr>
+          <w:i/>
+        </w:rPr>
+      </w:pPr>
+      <w:r>
+        <w:t xml:space="preserve">Miller, J. &amp; Sanjurjo, A. (2014). A Cold Shower for the Hot Hand Fallacy. </w:t>
+      </w:r>
+      <w:r>
+        <w:rPr>
+          <w:i/>
+        </w:rPr>
+        <w:t>IGIER Working Paper.</w:t>
+      </w:r>
+    </w:p>
+    <w:p>
+      <w:pPr>
+        <w:widowControl w:val="0"/>
+        <w:spacing w:line="480" w:lineRule="auto"/>
+        <w:ind w:left="360" w:hanging="360"/>
+      </w:pPr>
+      <w:r>
+        <w:t xml:space="preserve">Tversky, A., &amp; Kahneman, D. (1973). Availability: A heuristic for judging frequency and probability. </w:t>
+      </w:r>
+      <w:r>
+        <w:rPr>
+          <w:i/>
+        </w:rPr>
+        <w:t xml:space="preserve">Cognitive Psychology, </w:t>
+      </w:r>
+      <w:r>
+        <w:t>5, 207-232.</w:t>
+      </w:r>
+    </w:p>
+    <w:p>
+      <w:pPr>
+        <w:widowControl w:val="0"/>
+        <w:spacing w:line="480" w:lineRule="auto"/>
+        <w:ind w:left="360" w:hanging="360"/>
+      </w:pPr>
+      <w:r>
+        <w:t xml:space="preserve">Tversky, A., &amp; Kahneman, D. (1983). Judgment under uncertainty: Herusitics and biases. </w:t>
+      </w:r>
+      <w:r>
+        <w:rPr>
+          <w:i/>
+        </w:rPr>
+        <w:t xml:space="preserve">Science (Washinton D.C.), </w:t>
+      </w:r>
+      <w:r>
+        <w:t xml:space="preserve">185, 1124-1131. </w:t>
+      </w:r>
     </w:p>
     <w:sectPr>
-      <w:footerReference w:type="even" r:id="rId14"/>
-      <w:footerReference w:type="default" r:id="rId15"/>
+      <w:footerReference w:type="even" r:id="rId16"/>
+      <w:footerReference w:type="default" r:id="rId17"/>
       <w:pgSz w:w="12240" w:h="15840"/>
       <w:pgMar w:top="1440" w:right="1800" w:bottom="1440" w:left="1800" w:header="720" w:footer="720" w:gutter="0"/>
       <w:cols w:space="720"/>
@@ -6411,7 +7057,6 @@
   <w:style w:type="character" w:default="1" w:styleId="DefaultParagraphFont">
     <w:name w:val="Default Paragraph Font"/>
     <w:uiPriority w:val="1"/>
-    <w:semiHidden/>
     <w:unhideWhenUsed/>
   </w:style>
   <w:style w:type="table" w:default="1" w:styleId="TableNormal">
@@ -6693,7 +7338,6 @@
   <w:style w:type="character" w:default="1" w:styleId="DefaultParagraphFont">
     <w:name w:val="Default Paragraph Font"/>
     <w:uiPriority w:val="1"/>
-    <w:semiHidden/>
     <w:unhideWhenUsed/>
   </w:style>
   <w:style w:type="table" w:default="1" w:styleId="TableNormal">

</xml_diff>